<commit_message>
Add more command and description
</commit_message>
<xml_diff>
--- a/GitSyntax.docx
+++ b/GitSyntax.docx
@@ -174,6 +174,78 @@
         </w:rPr>
       </w:pPr>
       <w:proofErr w:type="spellStart"/>
+      <w:r>
+        <w:rPr>
+          <w:rFonts w:ascii="Times New Roman" w:eastAsia="mplus1mn-regular" w:hAnsi="Times New Roman" w:cs="Times New Roman"/>
+          <w:sz w:val="20"/>
+          <w:szCs w:val="20"/>
+        </w:rPr>
+        <w:t>git</w:t>
+      </w:r>
+      <w:proofErr w:type="spellEnd"/>
+      <w:r>
+        <w:rPr>
+          <w:rFonts w:ascii="Times New Roman" w:eastAsia="mplus1mn-regular" w:hAnsi="Times New Roman" w:cs="Times New Roman"/>
+          <w:sz w:val="20"/>
+          <w:szCs w:val="20"/>
+        </w:rPr>
+        <w:t xml:space="preserve"> </w:t>
+      </w:r>
+      <w:proofErr w:type="spellStart"/>
+      <w:r>
+        <w:rPr>
+          <w:rFonts w:ascii="Times New Roman" w:eastAsia="mplus1mn-regular" w:hAnsi="Times New Roman" w:cs="Times New Roman"/>
+          <w:sz w:val="20"/>
+          <w:szCs w:val="20"/>
+        </w:rPr>
+        <w:t>pul</w:t>
+      </w:r>
+      <w:proofErr w:type="spellEnd"/>
+      <w:r>
+        <w:rPr>
+          <w:rFonts w:ascii="Times New Roman" w:eastAsia="mplus1mn-regular" w:hAnsi="Times New Roman" w:cs="Times New Roman"/>
+          <w:sz w:val="20"/>
+          <w:szCs w:val="20"/>
+        </w:rPr>
+        <w:t xml:space="preserve"> - делает </w:t>
+      </w:r>
+      <w:r>
+        <w:rPr>
+          <w:rFonts w:ascii="Times New Roman" w:eastAsia="mplus1mn-regular" w:hAnsi="Times New Roman" w:cs="Times New Roman"/>
+          <w:sz w:val="20"/>
+          <w:szCs w:val="20"/>
+          <w:lang w:val="en-US"/>
+        </w:rPr>
+        <w:t>fetch</w:t>
+      </w:r>
+      <w:r>
+        <w:rPr>
+          <w:rFonts w:ascii="Times New Roman" w:eastAsia="mplus1mn-regular" w:hAnsi="Times New Roman" w:cs="Times New Roman"/>
+          <w:sz w:val="20"/>
+          <w:szCs w:val="20"/>
+        </w:rPr>
+        <w:t xml:space="preserve">, а затем </w:t>
+      </w:r>
+      <w:r>
+        <w:rPr>
+          <w:rFonts w:ascii="Times New Roman" w:eastAsia="mplus1mn-regular" w:hAnsi="Times New Roman" w:cs="Times New Roman"/>
+          <w:sz w:val="20"/>
+          <w:szCs w:val="20"/>
+          <w:lang w:val="en-US"/>
+        </w:rPr>
+        <w:t>merge</w:t>
+      </w:r>
+    </w:p>
+    <w:p>
+      <w:pPr>
+        <w:spacing w:after="0" w:line="240" w:lineRule="auto"/>
+        <w:rPr>
+          <w:rFonts w:ascii="Times New Roman" w:hAnsi="Times New Roman" w:cs="Times New Roman"/>
+          <w:sz w:val="20"/>
+          <w:szCs w:val="20"/>
+        </w:rPr>
+      </w:pPr>
+      <w:proofErr w:type="spellStart"/>
       <w:proofErr w:type="gramStart"/>
       <w:r>
         <w:rPr>
@@ -711,6 +783,70 @@
       <w:pPr>
         <w:spacing w:after="0" w:line="240" w:lineRule="auto"/>
         <w:rPr>
+          <w:rFonts w:ascii="Times New Roman" w:eastAsia="mplus1mn-regular" w:hAnsi="Times New Roman" w:cs="Times New Roman"/>
+          <w:sz w:val="20"/>
+          <w:szCs w:val="20"/>
+        </w:rPr>
+      </w:pPr>
+      <w:proofErr w:type="spellStart"/>
+      <w:r>
+        <w:rPr>
+          <w:rFonts w:ascii="Times New Roman" w:eastAsia="mplus1mn-regular" w:hAnsi="Times New Roman" w:cs="Times New Roman"/>
+          <w:sz w:val="20"/>
+          <w:szCs w:val="20"/>
+        </w:rPr>
+        <w:t>git</w:t>
+      </w:r>
+      <w:proofErr w:type="spellEnd"/>
+      <w:r>
+        <w:rPr>
+          <w:rFonts w:ascii="Times New Roman" w:eastAsia="mplus1mn-regular" w:hAnsi="Times New Roman" w:cs="Times New Roman"/>
+          <w:sz w:val="20"/>
+          <w:szCs w:val="20"/>
+        </w:rPr>
+        <w:t xml:space="preserve"> </w:t>
+      </w:r>
+      <w:proofErr w:type="spellStart"/>
+      <w:r>
+        <w:rPr>
+          <w:rFonts w:ascii="Times New Roman" w:eastAsia="mplus1mn-regular" w:hAnsi="Times New Roman" w:cs="Times New Roman"/>
+          <w:sz w:val="20"/>
+          <w:szCs w:val="20"/>
+        </w:rPr>
+        <w:t>fetch</w:t>
+      </w:r>
+      <w:proofErr w:type="spellEnd"/>
+      <w:r>
+        <w:rPr>
+          <w:rFonts w:ascii="Times New Roman" w:eastAsia="mplus1mn-regular" w:hAnsi="Times New Roman" w:cs="Times New Roman"/>
+          <w:sz w:val="20"/>
+          <w:szCs w:val="20"/>
+        </w:rPr>
+        <w:t xml:space="preserve"> --</w:t>
+      </w:r>
+      <w:proofErr w:type="spellStart"/>
+      <w:r>
+        <w:rPr>
+          <w:rFonts w:ascii="Times New Roman" w:eastAsia="mplus1mn-regular" w:hAnsi="Times New Roman" w:cs="Times New Roman"/>
+          <w:sz w:val="20"/>
+          <w:szCs w:val="20"/>
+        </w:rPr>
+        <w:t>all</w:t>
+      </w:r>
+      <w:proofErr w:type="spellEnd"/>
+      <w:r>
+        <w:rPr>
+          <w:rFonts w:ascii="Times New Roman" w:eastAsia="mplus1mn-regular" w:hAnsi="Times New Roman" w:cs="Times New Roman"/>
+          <w:sz w:val="20"/>
+          <w:szCs w:val="20"/>
+        </w:rPr>
+        <w:t xml:space="preserve"> - обновление информации</w:t>
+      </w:r>
+    </w:p>
+    <w:p>
+      <w:pPr>
+        <w:spacing w:after="0" w:line="240" w:lineRule="auto"/>
+        <w:rPr>
           <w:rFonts w:cs="Times New Roman"/>
           <w:sz w:val="20"/>
           <w:szCs w:val="20"/>
@@ -925,6 +1061,7 @@
           <w:rFonts w:ascii="Times New Roman" w:hAnsi="Times New Roman" w:cs="Times New Roman"/>
           <w:sz w:val="20"/>
           <w:szCs w:val="20"/>
+          <w:lang w:val="en-US"/>
         </w:rPr>
       </w:pPr>
       <w:proofErr w:type="spellStart"/>
@@ -945,6 +1082,7 @@
           <w:rFonts w:ascii="Times New Roman" w:hAnsi="Times New Roman" w:cs="Times New Roman"/>
           <w:sz w:val="20"/>
           <w:szCs w:val="20"/>
+          <w:lang w:val="en-US"/>
         </w:rPr>
         <w:t xml:space="preserve"> </w:t>
       </w:r>
@@ -962,6 +1100,7 @@
           <w:rFonts w:ascii="Times New Roman" w:hAnsi="Times New Roman" w:cs="Times New Roman"/>
           <w:sz w:val="20"/>
           <w:szCs w:val="20"/>
+          <w:lang w:val="en-US"/>
         </w:rPr>
         <w:t xml:space="preserve"> - </w:t>
       </w:r>
@@ -978,6 +1117,7 @@
           <w:rFonts w:ascii="Times New Roman" w:hAnsi="Times New Roman" w:cs="Times New Roman"/>
           <w:sz w:val="20"/>
           <w:szCs w:val="20"/>
+          <w:lang w:val="en-US"/>
         </w:rPr>
         <w:t xml:space="preserve"> </w:t>
       </w:r>
@@ -2078,9 +2218,9 @@
           <w:rFonts w:ascii="Times New Roman" w:eastAsia="mplus1mn-regular" w:hAnsi="Times New Roman" w:cs="Times New Roman"/>
           <w:sz w:val="20"/>
           <w:szCs w:val="20"/>
-        </w:rPr>
-      </w:pPr>
-      <w:bookmarkStart w:id="0" w:name="_GoBack"/>
+          <w:lang w:val="en-US"/>
+        </w:rPr>
+      </w:pPr>
       <w:proofErr w:type="spellStart"/>
       <w:r>
         <w:rPr>
@@ -2154,7 +2294,6 @@
         <w:t>&gt; - отправка ветки на сервер</w:t>
       </w:r>
     </w:p>
-    <w:bookmarkEnd w:id="0"/>
     <w:p>
       <w:pPr>
         <w:autoSpaceDE w:val="0"/>
@@ -2162,26 +2301,17 @@
         <w:adjustRightInd w:val="0"/>
         <w:spacing w:after="0" w:line="240" w:lineRule="auto"/>
         <w:rPr>
-          <w:rFonts w:cs="Times New Roman"/>
-          <w:sz w:val="20"/>
-          <w:szCs w:val="20"/>
-        </w:rPr>
-      </w:pPr>
-    </w:p>
-    <w:p>
-      <w:pPr>
-        <w:spacing w:after="0" w:line="240" w:lineRule="auto"/>
-        <w:rPr>
-          <w:rFonts w:ascii="Times New Roman" w:hAnsi="Times New Roman" w:cs="Times New Roman"/>
-          <w:sz w:val="20"/>
-          <w:szCs w:val="20"/>
+          <w:rFonts w:ascii="Times New Roman" w:eastAsia="mplus1mn-regular" w:hAnsi="Times New Roman" w:cs="Times New Roman"/>
+          <w:sz w:val="20"/>
+          <w:szCs w:val="20"/>
+          <w:lang w:val="en-US"/>
         </w:rPr>
       </w:pPr>
       <w:proofErr w:type="spellStart"/>
       <w:proofErr w:type="gramStart"/>
       <w:r>
         <w:rPr>
-          <w:rFonts w:ascii="Times New Roman" w:hAnsi="Times New Roman" w:cs="Times New Roman"/>
+          <w:rFonts w:ascii="Times New Roman" w:eastAsia="mplus1mn-regular" w:hAnsi="Times New Roman" w:cs="Times New Roman"/>
           <w:sz w:val="20"/>
           <w:szCs w:val="20"/>
           <w:lang w:val="en-US"/>
@@ -2192,803 +2322,22 @@
       <w:proofErr w:type="gramEnd"/>
       <w:r>
         <w:rPr>
-          <w:rFonts w:ascii="Times New Roman" w:hAnsi="Times New Roman" w:cs="Times New Roman"/>
-          <w:sz w:val="20"/>
-          <w:szCs w:val="20"/>
-        </w:rPr>
-        <w:t xml:space="preserve"> </w:t>
-      </w:r>
-      <w:r>
-        <w:rPr>
-          <w:rFonts w:ascii="Times New Roman" w:hAnsi="Times New Roman" w:cs="Times New Roman"/>
-          <w:sz w:val="20"/>
-          <w:szCs w:val="20"/>
-          <w:lang w:val="en-US"/>
-        </w:rPr>
-        <w:t>tag</w:t>
-      </w:r>
-      <w:r>
-        <w:rPr>
-          <w:rFonts w:ascii="Times New Roman" w:hAnsi="Times New Roman" w:cs="Times New Roman"/>
-          <w:sz w:val="20"/>
-          <w:szCs w:val="20"/>
-        </w:rPr>
-        <w:t xml:space="preserve"> -</w:t>
-      </w:r>
-      <w:proofErr w:type="spellStart"/>
-      <w:r>
-        <w:rPr>
-          <w:rFonts w:ascii="Times New Roman" w:hAnsi="Times New Roman" w:cs="Times New Roman"/>
-          <w:sz w:val="20"/>
-          <w:szCs w:val="20"/>
-          <w:lang w:val="en-US"/>
-        </w:rPr>
-        <w:t>lw</w:t>
-      </w:r>
-      <w:proofErr w:type="spellEnd"/>
-      <w:r>
-        <w:rPr>
-          <w:rFonts w:ascii="Times New Roman" w:hAnsi="Times New Roman" w:cs="Times New Roman"/>
-          <w:sz w:val="20"/>
-          <w:szCs w:val="20"/>
-        </w:rPr>
-        <w:t xml:space="preserve"> - </w:t>
-      </w:r>
-      <w:r>
-        <w:rPr>
-          <w:rFonts w:ascii="Times New Roman" w:hAnsi="Times New Roman" w:cs="Times New Roman"/>
-          <w:sz w:val="20"/>
-          <w:szCs w:val="20"/>
-        </w:rPr>
-        <w:t>легковесный</w:t>
-      </w:r>
-      <w:r>
-        <w:rPr>
-          <w:rFonts w:ascii="Times New Roman" w:hAnsi="Times New Roman" w:cs="Times New Roman"/>
-          <w:sz w:val="20"/>
-          <w:szCs w:val="20"/>
-        </w:rPr>
-        <w:t xml:space="preserve"> </w:t>
-      </w:r>
-      <w:r>
-        <w:rPr>
-          <w:rFonts w:ascii="Times New Roman" w:hAnsi="Times New Roman" w:cs="Times New Roman"/>
-          <w:sz w:val="20"/>
-          <w:szCs w:val="20"/>
-        </w:rPr>
-        <w:t>тег</w:t>
-      </w:r>
-    </w:p>
-    <w:p>
-      <w:pPr>
-        <w:spacing w:after="0" w:line="240" w:lineRule="auto"/>
-        <w:rPr>
-          <w:rFonts w:ascii="Times New Roman" w:hAnsi="Times New Roman" w:cs="Times New Roman"/>
-          <w:sz w:val="20"/>
-          <w:szCs w:val="20"/>
-        </w:rPr>
-      </w:pPr>
-      <w:proofErr w:type="spellStart"/>
-      <w:proofErr w:type="gramStart"/>
-      <w:r>
-        <w:rPr>
-          <w:rFonts w:ascii="Times New Roman" w:hAnsi="Times New Roman" w:cs="Times New Roman"/>
-          <w:sz w:val="20"/>
-          <w:szCs w:val="20"/>
-          <w:lang w:val="en-US"/>
-        </w:rPr>
-        <w:t>git</w:t>
-      </w:r>
-      <w:proofErr w:type="spellEnd"/>
-      <w:proofErr w:type="gramEnd"/>
-      <w:r>
-        <w:rPr>
-          <w:rFonts w:ascii="Times New Roman" w:hAnsi="Times New Roman" w:cs="Times New Roman"/>
-          <w:sz w:val="20"/>
-          <w:szCs w:val="20"/>
-        </w:rPr>
-        <w:t xml:space="preserve"> </w:t>
-      </w:r>
-      <w:r>
-        <w:rPr>
-          <w:rFonts w:ascii="Times New Roman" w:hAnsi="Times New Roman" w:cs="Times New Roman"/>
-          <w:sz w:val="20"/>
-          <w:szCs w:val="20"/>
-          <w:lang w:val="en-US"/>
-        </w:rPr>
-        <w:t>tag</w:t>
-      </w:r>
-      <w:r>
-        <w:rPr>
-          <w:rFonts w:ascii="Times New Roman" w:hAnsi="Times New Roman" w:cs="Times New Roman"/>
-          <w:sz w:val="20"/>
-          <w:szCs w:val="20"/>
-        </w:rPr>
-        <w:t xml:space="preserve"> -</w:t>
-      </w:r>
-      <w:r>
-        <w:rPr>
-          <w:rFonts w:ascii="Times New Roman" w:hAnsi="Times New Roman" w:cs="Times New Roman"/>
-          <w:sz w:val="20"/>
-          <w:szCs w:val="20"/>
-          <w:lang w:val="en-US"/>
-        </w:rPr>
-        <w:t>a</w:t>
-      </w:r>
-      <w:r>
-        <w:rPr>
-          <w:rFonts w:ascii="Times New Roman" w:hAnsi="Times New Roman" w:cs="Times New Roman"/>
-          <w:sz w:val="20"/>
-          <w:szCs w:val="20"/>
-        </w:rPr>
-        <w:t xml:space="preserve"> - </w:t>
-      </w:r>
-      <w:r>
-        <w:rPr>
-          <w:rFonts w:ascii="Times New Roman" w:hAnsi="Times New Roman" w:cs="Times New Roman"/>
-          <w:sz w:val="20"/>
-          <w:szCs w:val="20"/>
-        </w:rPr>
-        <w:t>аннотированный</w:t>
-      </w:r>
-      <w:r>
-        <w:rPr>
-          <w:rFonts w:ascii="Times New Roman" w:hAnsi="Times New Roman" w:cs="Times New Roman"/>
-          <w:sz w:val="20"/>
-          <w:szCs w:val="20"/>
-        </w:rPr>
-        <w:t xml:space="preserve"> </w:t>
-      </w:r>
-      <w:r>
-        <w:rPr>
-          <w:rFonts w:ascii="Times New Roman" w:hAnsi="Times New Roman" w:cs="Times New Roman"/>
-          <w:sz w:val="20"/>
-          <w:szCs w:val="20"/>
-        </w:rPr>
-        <w:t>тег</w:t>
-      </w:r>
-    </w:p>
-    <w:p>
-      <w:pPr>
-        <w:spacing w:after="0" w:line="240" w:lineRule="auto"/>
-        <w:rPr>
-          <w:rFonts w:ascii="Times New Roman" w:hAnsi="Times New Roman" w:cs="Times New Roman"/>
-          <w:sz w:val="20"/>
-          <w:szCs w:val="20"/>
-        </w:rPr>
-      </w:pPr>
-      <w:proofErr w:type="spellStart"/>
-      <w:proofErr w:type="gramStart"/>
-      <w:r>
-        <w:rPr>
-          <w:rFonts w:ascii="Times New Roman" w:hAnsi="Times New Roman" w:cs="Times New Roman"/>
-          <w:sz w:val="20"/>
-          <w:szCs w:val="20"/>
-          <w:lang w:val="en-US"/>
-        </w:rPr>
-        <w:t>git</w:t>
-      </w:r>
-      <w:proofErr w:type="spellEnd"/>
-      <w:proofErr w:type="gramEnd"/>
-      <w:r>
-        <w:rPr>
-          <w:rFonts w:ascii="Times New Roman" w:hAnsi="Times New Roman" w:cs="Times New Roman"/>
-          <w:sz w:val="20"/>
-          <w:szCs w:val="20"/>
-        </w:rPr>
-        <w:t xml:space="preserve"> </w:t>
-      </w:r>
-      <w:r>
-        <w:rPr>
-          <w:rFonts w:ascii="Times New Roman" w:hAnsi="Times New Roman" w:cs="Times New Roman"/>
-          <w:sz w:val="20"/>
-          <w:szCs w:val="20"/>
-          <w:lang w:val="en-US"/>
-        </w:rPr>
-        <w:t>tag</w:t>
-      </w:r>
-      <w:r>
-        <w:rPr>
-          <w:rFonts w:ascii="Times New Roman" w:hAnsi="Times New Roman" w:cs="Times New Roman"/>
-          <w:sz w:val="20"/>
-          <w:szCs w:val="20"/>
-        </w:rPr>
-        <w:t xml:space="preserve"> -</w:t>
-      </w:r>
-      <w:r>
-        <w:rPr>
-          <w:rFonts w:ascii="Times New Roman" w:hAnsi="Times New Roman" w:cs="Times New Roman"/>
-          <w:sz w:val="20"/>
-          <w:szCs w:val="20"/>
-          <w:lang w:val="en-US"/>
-        </w:rPr>
-        <w:t>a</w:t>
-      </w:r>
-      <w:r>
-        <w:rPr>
-          <w:rFonts w:ascii="Times New Roman" w:hAnsi="Times New Roman" w:cs="Times New Roman"/>
-          <w:sz w:val="20"/>
-          <w:szCs w:val="20"/>
-        </w:rPr>
-        <w:t xml:space="preserve"> &lt;</w:t>
-      </w:r>
-      <w:proofErr w:type="spellStart"/>
-      <w:r>
-        <w:rPr>
-          <w:rFonts w:ascii="Times New Roman" w:hAnsi="Times New Roman" w:cs="Times New Roman"/>
-          <w:sz w:val="20"/>
-          <w:szCs w:val="20"/>
-          <w:lang w:val="en-US"/>
-        </w:rPr>
-        <w:t>tagName</w:t>
-      </w:r>
-      <w:proofErr w:type="spellEnd"/>
-      <w:r>
-        <w:rPr>
-          <w:rFonts w:ascii="Times New Roman" w:hAnsi="Times New Roman" w:cs="Times New Roman"/>
-          <w:sz w:val="20"/>
-          <w:szCs w:val="20"/>
-        </w:rPr>
-        <w:t>&gt; &lt;</w:t>
-      </w:r>
-      <w:proofErr w:type="spellStart"/>
-      <w:r>
-        <w:rPr>
-          <w:rFonts w:ascii="Times New Roman" w:hAnsi="Times New Roman" w:cs="Times New Roman"/>
-          <w:sz w:val="20"/>
-          <w:szCs w:val="20"/>
-          <w:lang w:val="en-US"/>
-        </w:rPr>
-        <w:t>commitNumber</w:t>
-      </w:r>
-      <w:proofErr w:type="spellEnd"/>
-      <w:r>
-        <w:rPr>
-          <w:rFonts w:ascii="Times New Roman" w:hAnsi="Times New Roman" w:cs="Times New Roman"/>
-          <w:sz w:val="20"/>
-          <w:szCs w:val="20"/>
-        </w:rPr>
-        <w:t xml:space="preserve">&gt; - для добавления тега к указанному </w:t>
-      </w:r>
-      <w:proofErr w:type="spellStart"/>
-      <w:r>
-        <w:rPr>
-          <w:rFonts w:ascii="Times New Roman" w:hAnsi="Times New Roman" w:cs="Times New Roman"/>
-          <w:sz w:val="20"/>
-          <w:szCs w:val="20"/>
-        </w:rPr>
-        <w:t>коммиту</w:t>
-      </w:r>
-      <w:proofErr w:type="spellEnd"/>
-      <w:r>
-        <w:rPr>
-          <w:rFonts w:ascii="Times New Roman" w:hAnsi="Times New Roman" w:cs="Times New Roman"/>
-          <w:sz w:val="20"/>
-          <w:szCs w:val="20"/>
-        </w:rPr>
-        <w:t xml:space="preserve"> (номер первые 7 цифр)</w:t>
-      </w:r>
-    </w:p>
-    <w:p>
-      <w:pPr>
-        <w:spacing w:after="0" w:line="240" w:lineRule="auto"/>
-        <w:rPr>
-          <w:rFonts w:ascii="Times New Roman" w:hAnsi="Times New Roman" w:cs="Times New Roman"/>
-          <w:sz w:val="20"/>
-          <w:szCs w:val="20"/>
-        </w:rPr>
-      </w:pPr>
-      <w:proofErr w:type="spellStart"/>
-      <w:proofErr w:type="gramStart"/>
-      <w:r>
-        <w:rPr>
-          <w:rFonts w:ascii="Times New Roman" w:hAnsi="Times New Roman" w:cs="Times New Roman"/>
-          <w:sz w:val="20"/>
-          <w:szCs w:val="20"/>
-          <w:lang w:val="en-US"/>
-        </w:rPr>
-        <w:t>git</w:t>
-      </w:r>
-      <w:proofErr w:type="spellEnd"/>
-      <w:proofErr w:type="gramEnd"/>
-      <w:r>
-        <w:rPr>
-          <w:rFonts w:ascii="Times New Roman" w:hAnsi="Times New Roman" w:cs="Times New Roman"/>
-          <w:sz w:val="20"/>
-          <w:szCs w:val="20"/>
-        </w:rPr>
-        <w:t xml:space="preserve"> </w:t>
-      </w:r>
-      <w:r>
-        <w:rPr>
-          <w:rFonts w:ascii="Times New Roman" w:hAnsi="Times New Roman" w:cs="Times New Roman"/>
-          <w:sz w:val="20"/>
-          <w:szCs w:val="20"/>
-          <w:lang w:val="en-US"/>
-        </w:rPr>
-        <w:t>push</w:t>
-      </w:r>
-      <w:r>
-        <w:rPr>
-          <w:rFonts w:ascii="Times New Roman" w:hAnsi="Times New Roman" w:cs="Times New Roman"/>
-          <w:sz w:val="20"/>
-          <w:szCs w:val="20"/>
-        </w:rPr>
-        <w:t xml:space="preserve"> </w:t>
-      </w:r>
-      <w:r>
-        <w:rPr>
-          <w:rFonts w:ascii="Times New Roman" w:hAnsi="Times New Roman" w:cs="Times New Roman"/>
-          <w:sz w:val="20"/>
-          <w:szCs w:val="20"/>
-          <w:lang w:val="en-US"/>
-        </w:rPr>
-        <w:t>origin</w:t>
-      </w:r>
-      <w:r>
-        <w:rPr>
-          <w:rFonts w:ascii="Times New Roman" w:hAnsi="Times New Roman" w:cs="Times New Roman"/>
-          <w:sz w:val="20"/>
-          <w:szCs w:val="20"/>
-        </w:rPr>
-        <w:t xml:space="preserve"> &lt;</w:t>
-      </w:r>
-      <w:proofErr w:type="spellStart"/>
-      <w:r>
-        <w:rPr>
-          <w:rFonts w:ascii="Times New Roman" w:hAnsi="Times New Roman" w:cs="Times New Roman"/>
-          <w:sz w:val="20"/>
-          <w:szCs w:val="20"/>
-          <w:lang w:val="en-US"/>
-        </w:rPr>
-        <w:t>tagName</w:t>
-      </w:r>
-      <w:proofErr w:type="spellEnd"/>
-      <w:r>
-        <w:rPr>
-          <w:rFonts w:ascii="Times New Roman" w:hAnsi="Times New Roman" w:cs="Times New Roman"/>
-          <w:sz w:val="20"/>
-          <w:szCs w:val="20"/>
-        </w:rPr>
-        <w:t>&gt; - для отправки тега на сервер</w:t>
-      </w:r>
-    </w:p>
-    <w:p>
-      <w:pPr>
-        <w:spacing w:after="0" w:line="240" w:lineRule="auto"/>
-        <w:rPr>
-          <w:rFonts w:ascii="Times New Roman" w:hAnsi="Times New Roman" w:cs="Times New Roman"/>
-          <w:sz w:val="20"/>
-          <w:szCs w:val="20"/>
-        </w:rPr>
-      </w:pPr>
-      <w:proofErr w:type="spellStart"/>
-      <w:proofErr w:type="gramStart"/>
-      <w:r>
-        <w:rPr>
-          <w:rFonts w:ascii="Times New Roman" w:hAnsi="Times New Roman" w:cs="Times New Roman"/>
-          <w:sz w:val="20"/>
-          <w:szCs w:val="20"/>
-          <w:lang w:val="en-US"/>
-        </w:rPr>
-        <w:t>git</w:t>
-      </w:r>
-      <w:proofErr w:type="spellEnd"/>
-      <w:proofErr w:type="gramEnd"/>
-      <w:r>
-        <w:rPr>
-          <w:rFonts w:ascii="Times New Roman" w:hAnsi="Times New Roman" w:cs="Times New Roman"/>
-          <w:sz w:val="20"/>
-          <w:szCs w:val="20"/>
-        </w:rPr>
-        <w:t xml:space="preserve"> </w:t>
-      </w:r>
-      <w:r>
-        <w:rPr>
-          <w:rFonts w:ascii="Times New Roman" w:hAnsi="Times New Roman" w:cs="Times New Roman"/>
-          <w:sz w:val="20"/>
-          <w:szCs w:val="20"/>
-          <w:lang w:val="en-US"/>
-        </w:rPr>
-        <w:t>push</w:t>
-      </w:r>
-      <w:r>
-        <w:rPr>
-          <w:rFonts w:ascii="Times New Roman" w:hAnsi="Times New Roman" w:cs="Times New Roman"/>
-          <w:sz w:val="20"/>
-          <w:szCs w:val="20"/>
-        </w:rPr>
-        <w:t xml:space="preserve"> </w:t>
-      </w:r>
-      <w:r>
-        <w:rPr>
-          <w:rFonts w:ascii="Times New Roman" w:hAnsi="Times New Roman" w:cs="Times New Roman"/>
-          <w:sz w:val="20"/>
-          <w:szCs w:val="20"/>
-          <w:lang w:val="en-US"/>
-        </w:rPr>
-        <w:t>origin</w:t>
-      </w:r>
-      <w:r>
-        <w:rPr>
-          <w:rFonts w:ascii="Times New Roman" w:hAnsi="Times New Roman" w:cs="Times New Roman"/>
-          <w:sz w:val="20"/>
-          <w:szCs w:val="20"/>
-        </w:rPr>
-        <w:t xml:space="preserve"> --</w:t>
-      </w:r>
-      <w:r>
-        <w:rPr>
-          <w:rFonts w:ascii="Times New Roman" w:hAnsi="Times New Roman" w:cs="Times New Roman"/>
-          <w:sz w:val="20"/>
-          <w:szCs w:val="20"/>
-          <w:lang w:val="en-US"/>
-        </w:rPr>
-        <w:t>tags</w:t>
-      </w:r>
-      <w:r>
-        <w:rPr>
-          <w:rFonts w:ascii="Times New Roman" w:hAnsi="Times New Roman" w:cs="Times New Roman"/>
-          <w:sz w:val="20"/>
-          <w:szCs w:val="20"/>
-        </w:rPr>
-        <w:t xml:space="preserve">  - для отправки всех тегов</w:t>
-      </w:r>
-    </w:p>
-    <w:p>
-      <w:pPr>
-        <w:spacing w:after="0" w:line="240" w:lineRule="auto"/>
-        <w:rPr>
-          <w:rFonts w:ascii="Times New Roman" w:hAnsi="Times New Roman" w:cs="Times New Roman"/>
-          <w:sz w:val="20"/>
-          <w:szCs w:val="20"/>
-        </w:rPr>
-      </w:pPr>
-      <w:proofErr w:type="spellStart"/>
-      <w:proofErr w:type="gramStart"/>
-      <w:r>
-        <w:rPr>
-          <w:rFonts w:ascii="Times New Roman" w:hAnsi="Times New Roman" w:cs="Times New Roman"/>
-          <w:sz w:val="20"/>
-          <w:szCs w:val="20"/>
-          <w:lang w:val="en-US"/>
-        </w:rPr>
-        <w:t>git</w:t>
-      </w:r>
-      <w:proofErr w:type="spellEnd"/>
-      <w:proofErr w:type="gramEnd"/>
-      <w:r>
-        <w:rPr>
-          <w:rFonts w:ascii="Times New Roman" w:hAnsi="Times New Roman" w:cs="Times New Roman"/>
-          <w:sz w:val="20"/>
-          <w:szCs w:val="20"/>
-        </w:rPr>
-        <w:t xml:space="preserve"> </w:t>
-      </w:r>
-      <w:r>
-        <w:rPr>
-          <w:rFonts w:ascii="Times New Roman" w:hAnsi="Times New Roman" w:cs="Times New Roman"/>
-          <w:sz w:val="20"/>
-          <w:szCs w:val="20"/>
-          <w:lang w:val="en-US"/>
-        </w:rPr>
-        <w:t>tag</w:t>
-      </w:r>
-      <w:r>
-        <w:rPr>
-          <w:rFonts w:ascii="Times New Roman" w:hAnsi="Times New Roman" w:cs="Times New Roman"/>
-          <w:sz w:val="20"/>
-          <w:szCs w:val="20"/>
-        </w:rPr>
-        <w:t xml:space="preserve"> -</w:t>
-      </w:r>
-      <w:r>
-        <w:rPr>
-          <w:rFonts w:ascii="Times New Roman" w:hAnsi="Times New Roman" w:cs="Times New Roman"/>
-          <w:sz w:val="20"/>
-          <w:szCs w:val="20"/>
-          <w:lang w:val="en-US"/>
-        </w:rPr>
-        <w:t>d</w:t>
-      </w:r>
-      <w:r>
-        <w:rPr>
-          <w:rFonts w:ascii="Times New Roman" w:hAnsi="Times New Roman" w:cs="Times New Roman"/>
-          <w:sz w:val="20"/>
-          <w:szCs w:val="20"/>
-        </w:rPr>
-        <w:t xml:space="preserve"> &lt;</w:t>
-      </w:r>
-      <w:proofErr w:type="spellStart"/>
-      <w:r>
-        <w:rPr>
-          <w:rFonts w:ascii="Times New Roman" w:hAnsi="Times New Roman" w:cs="Times New Roman"/>
-          <w:sz w:val="20"/>
-          <w:szCs w:val="20"/>
-          <w:lang w:val="en-US"/>
-        </w:rPr>
-        <w:t>tagName</w:t>
-      </w:r>
-      <w:proofErr w:type="spellEnd"/>
-      <w:r>
-        <w:rPr>
-          <w:rFonts w:ascii="Times New Roman" w:hAnsi="Times New Roman" w:cs="Times New Roman"/>
-          <w:sz w:val="20"/>
-          <w:szCs w:val="20"/>
-        </w:rPr>
-        <w:t>&gt; - удаление тега</w:t>
-      </w:r>
-      <w:r>
-        <w:rPr>
-          <w:rFonts w:ascii="Times New Roman" w:hAnsi="Times New Roman" w:cs="Times New Roman"/>
-          <w:sz w:val="20"/>
-          <w:szCs w:val="20"/>
-        </w:rPr>
-        <w:t xml:space="preserve"> из локального </w:t>
-      </w:r>
-      <w:proofErr w:type="spellStart"/>
-      <w:r>
-        <w:rPr>
-          <w:rFonts w:ascii="Times New Roman" w:hAnsi="Times New Roman" w:cs="Times New Roman"/>
-          <w:sz w:val="20"/>
-          <w:szCs w:val="20"/>
-        </w:rPr>
-        <w:t>репозитория</w:t>
-      </w:r>
-      <w:proofErr w:type="spellEnd"/>
-    </w:p>
-    <w:p>
-      <w:pPr>
-        <w:spacing w:after="0" w:line="240" w:lineRule="auto"/>
-        <w:rPr>
-          <w:rFonts w:ascii="Times New Roman" w:eastAsia="mplus1mn-regular" w:hAnsi="Times New Roman" w:cs="Times New Roman"/>
-          <w:sz w:val="20"/>
-          <w:szCs w:val="20"/>
-          <w:lang w:val="en-US"/>
-        </w:rPr>
-      </w:pPr>
-      <w:proofErr w:type="spellStart"/>
-      <w:proofErr w:type="gramStart"/>
-      <w:r>
-        <w:rPr>
-          <w:rFonts w:ascii="Times New Roman" w:eastAsia="mplus1mn-regular" w:hAnsi="Times New Roman" w:cs="Times New Roman"/>
-          <w:sz w:val="20"/>
-          <w:szCs w:val="20"/>
-          <w:lang w:val="en-US"/>
-        </w:rPr>
-        <w:t>git</w:t>
-      </w:r>
-      <w:proofErr w:type="spellEnd"/>
-      <w:proofErr w:type="gramEnd"/>
-      <w:r>
-        <w:rPr>
-          <w:rFonts w:ascii="Times New Roman" w:eastAsia="mplus1mn-regular" w:hAnsi="Times New Roman" w:cs="Times New Roman"/>
-          <w:sz w:val="20"/>
-          <w:szCs w:val="20"/>
-          <w:lang w:val="en-US"/>
-        </w:rPr>
-        <w:t xml:space="preserve"> push &lt;remote&gt; :refs/tags/&lt;</w:t>
-      </w:r>
-      <w:proofErr w:type="spellStart"/>
-      <w:r>
-        <w:rPr>
-          <w:rFonts w:ascii="Times New Roman" w:eastAsia="mplus1mn-regular" w:hAnsi="Times New Roman" w:cs="Times New Roman"/>
-          <w:sz w:val="20"/>
-          <w:szCs w:val="20"/>
-          <w:lang w:val="en-US"/>
-        </w:rPr>
-        <w:t>tagname</w:t>
-      </w:r>
-      <w:proofErr w:type="spellEnd"/>
-      <w:r>
-        <w:rPr>
-          <w:rFonts w:ascii="Times New Roman" w:eastAsia="mplus1mn-regular" w:hAnsi="Times New Roman" w:cs="Times New Roman"/>
-          <w:sz w:val="20"/>
-          <w:szCs w:val="20"/>
-          <w:lang w:val="en-US"/>
-        </w:rPr>
-        <w:t>&gt;</w:t>
-      </w:r>
-      <w:r>
-        <w:rPr>
-          <w:rFonts w:ascii="Times New Roman" w:eastAsia="mplus1mn-regular" w:hAnsi="Times New Roman" w:cs="Times New Roman"/>
-          <w:sz w:val="20"/>
-          <w:szCs w:val="20"/>
-          <w:lang w:val="en-US"/>
-        </w:rPr>
-        <w:t xml:space="preserve"> - </w:t>
-      </w:r>
-      <w:r>
-        <w:rPr>
-          <w:rFonts w:ascii="Times New Roman" w:eastAsia="mplus1mn-regular" w:hAnsi="Times New Roman" w:cs="Times New Roman"/>
-          <w:sz w:val="20"/>
-          <w:szCs w:val="20"/>
-        </w:rPr>
-        <w:t>удаление</w:t>
-      </w:r>
-      <w:r>
-        <w:rPr>
-          <w:rFonts w:ascii="Times New Roman" w:eastAsia="mplus1mn-regular" w:hAnsi="Times New Roman" w:cs="Times New Roman"/>
-          <w:sz w:val="20"/>
-          <w:szCs w:val="20"/>
-          <w:lang w:val="en-US"/>
-        </w:rPr>
-        <w:t xml:space="preserve"> </w:t>
-      </w:r>
-      <w:r>
-        <w:rPr>
-          <w:rFonts w:ascii="Times New Roman" w:eastAsia="mplus1mn-regular" w:hAnsi="Times New Roman" w:cs="Times New Roman"/>
-          <w:sz w:val="20"/>
-          <w:szCs w:val="20"/>
-        </w:rPr>
-        <w:t>тега</w:t>
-      </w:r>
-      <w:r>
-        <w:rPr>
-          <w:rFonts w:ascii="Times New Roman" w:eastAsia="mplus1mn-regular" w:hAnsi="Times New Roman" w:cs="Times New Roman"/>
-          <w:sz w:val="20"/>
-          <w:szCs w:val="20"/>
-          <w:lang w:val="en-US"/>
-        </w:rPr>
-        <w:t xml:space="preserve"> </w:t>
-      </w:r>
-      <w:r>
-        <w:rPr>
-          <w:rFonts w:ascii="Times New Roman" w:eastAsia="mplus1mn-regular" w:hAnsi="Times New Roman" w:cs="Times New Roman"/>
-          <w:sz w:val="20"/>
-          <w:szCs w:val="20"/>
-        </w:rPr>
-        <w:t>с</w:t>
-      </w:r>
-      <w:r>
-        <w:rPr>
-          <w:rFonts w:ascii="Times New Roman" w:eastAsia="mplus1mn-regular" w:hAnsi="Times New Roman" w:cs="Times New Roman"/>
-          <w:sz w:val="20"/>
-          <w:szCs w:val="20"/>
-          <w:lang w:val="en-US"/>
-        </w:rPr>
-        <w:t xml:space="preserve"> </w:t>
-      </w:r>
-      <w:r>
-        <w:rPr>
-          <w:rFonts w:ascii="Times New Roman" w:eastAsia="mplus1mn-regular" w:hAnsi="Times New Roman" w:cs="Times New Roman"/>
-          <w:sz w:val="20"/>
-          <w:szCs w:val="20"/>
-        </w:rPr>
-        <w:t>сервера</w:t>
-      </w:r>
-    </w:p>
-    <w:p>
-      <w:pPr>
-        <w:spacing w:after="0" w:line="240" w:lineRule="auto"/>
-        <w:rPr>
-          <w:rFonts w:ascii="Times New Roman" w:eastAsia="mplus1mn-regular" w:hAnsi="Times New Roman" w:cs="Times New Roman"/>
-          <w:sz w:val="20"/>
-          <w:szCs w:val="20"/>
-          <w:lang w:val="en-US"/>
-        </w:rPr>
-      </w:pPr>
-      <w:proofErr w:type="spellStart"/>
-      <w:proofErr w:type="gramStart"/>
-      <w:r>
-        <w:rPr>
-          <w:rFonts w:ascii="Times New Roman" w:eastAsia="mplus1mn-regular" w:hAnsi="Times New Roman" w:cs="Times New Roman"/>
-          <w:sz w:val="20"/>
-          <w:szCs w:val="20"/>
-          <w:lang w:val="en-US"/>
-        </w:rPr>
-        <w:t>git</w:t>
-      </w:r>
-      <w:proofErr w:type="spellEnd"/>
-      <w:proofErr w:type="gramEnd"/>
-      <w:r>
-        <w:rPr>
-          <w:rFonts w:ascii="Times New Roman" w:eastAsia="mplus1mn-regular" w:hAnsi="Times New Roman" w:cs="Times New Roman"/>
-          <w:sz w:val="20"/>
-          <w:szCs w:val="20"/>
-          <w:lang w:val="en-US"/>
-        </w:rPr>
-        <w:t xml:space="preserve"> push origin --delete &lt;</w:t>
-      </w:r>
-      <w:proofErr w:type="spellStart"/>
-      <w:r>
-        <w:rPr>
-          <w:rFonts w:ascii="Times New Roman" w:eastAsia="mplus1mn-regular" w:hAnsi="Times New Roman" w:cs="Times New Roman"/>
-          <w:sz w:val="20"/>
-          <w:szCs w:val="20"/>
-          <w:lang w:val="en-US"/>
-        </w:rPr>
-        <w:t>tagname</w:t>
-      </w:r>
-      <w:proofErr w:type="spellEnd"/>
-      <w:r>
-        <w:rPr>
-          <w:rFonts w:ascii="Times New Roman" w:eastAsia="mplus1mn-regular" w:hAnsi="Times New Roman" w:cs="Times New Roman"/>
-          <w:sz w:val="20"/>
-          <w:szCs w:val="20"/>
-          <w:lang w:val="en-US"/>
-        </w:rPr>
-        <w:t xml:space="preserve">&gt; </w:t>
-      </w:r>
-      <w:r>
-        <w:rPr>
-          <w:rFonts w:ascii="Times New Roman" w:eastAsia="mplus1mn-regular" w:hAnsi="Times New Roman" w:cs="Times New Roman"/>
-          <w:sz w:val="20"/>
-          <w:szCs w:val="20"/>
-          <w:lang w:val="en-US"/>
-        </w:rPr>
-        <w:t xml:space="preserve">- </w:t>
-      </w:r>
-      <w:r>
-        <w:rPr>
-          <w:rFonts w:ascii="Times New Roman" w:eastAsia="mplus1mn-regular" w:hAnsi="Times New Roman" w:cs="Times New Roman"/>
-          <w:sz w:val="20"/>
-          <w:szCs w:val="20"/>
-        </w:rPr>
-        <w:t>удаление</w:t>
-      </w:r>
-      <w:r>
-        <w:rPr>
-          <w:rFonts w:ascii="Times New Roman" w:eastAsia="mplus1mn-regular" w:hAnsi="Times New Roman" w:cs="Times New Roman"/>
-          <w:sz w:val="20"/>
-          <w:szCs w:val="20"/>
-          <w:lang w:val="en-US"/>
-        </w:rPr>
-        <w:t xml:space="preserve"> </w:t>
-      </w:r>
-      <w:r>
-        <w:rPr>
-          <w:rFonts w:ascii="Times New Roman" w:eastAsia="mplus1mn-regular" w:hAnsi="Times New Roman" w:cs="Times New Roman"/>
-          <w:sz w:val="20"/>
-          <w:szCs w:val="20"/>
-        </w:rPr>
-        <w:t>тега</w:t>
-      </w:r>
-      <w:r>
-        <w:rPr>
-          <w:rFonts w:ascii="Times New Roman" w:eastAsia="mplus1mn-regular" w:hAnsi="Times New Roman" w:cs="Times New Roman"/>
-          <w:sz w:val="20"/>
-          <w:szCs w:val="20"/>
-          <w:lang w:val="en-US"/>
-        </w:rPr>
-        <w:t xml:space="preserve"> </w:t>
-      </w:r>
-      <w:r>
-        <w:rPr>
-          <w:rFonts w:ascii="Times New Roman" w:eastAsia="mplus1mn-regular" w:hAnsi="Times New Roman" w:cs="Times New Roman"/>
-          <w:sz w:val="20"/>
-          <w:szCs w:val="20"/>
-        </w:rPr>
-        <w:t>с</w:t>
-      </w:r>
-      <w:r>
-        <w:rPr>
-          <w:rFonts w:ascii="Times New Roman" w:eastAsia="mplus1mn-regular" w:hAnsi="Times New Roman" w:cs="Times New Roman"/>
-          <w:sz w:val="20"/>
-          <w:szCs w:val="20"/>
-          <w:lang w:val="en-US"/>
-        </w:rPr>
-        <w:t xml:space="preserve"> </w:t>
-      </w:r>
-      <w:r>
-        <w:rPr>
-          <w:rFonts w:ascii="Times New Roman" w:eastAsia="mplus1mn-regular" w:hAnsi="Times New Roman" w:cs="Times New Roman"/>
-          <w:sz w:val="20"/>
-          <w:szCs w:val="20"/>
-        </w:rPr>
-        <w:t>сервера</w:t>
-      </w:r>
-    </w:p>
-    <w:p>
-      <w:pPr>
-        <w:spacing w:after="0" w:line="240" w:lineRule="auto"/>
-        <w:rPr>
-          <w:rFonts w:ascii="Times New Roman" w:eastAsia="mplus1mn-regular" w:hAnsi="Times New Roman" w:cs="Times New Roman"/>
-          <w:sz w:val="20"/>
-          <w:szCs w:val="20"/>
-          <w:lang w:val="en-US"/>
-        </w:rPr>
-      </w:pPr>
+          <w:rFonts w:ascii="Times New Roman" w:eastAsia="mplus1mn-regular" w:hAnsi="Times New Roman" w:cs="Times New Roman"/>
+          <w:sz w:val="20"/>
+          <w:szCs w:val="20"/>
+          <w:lang w:val="en-US"/>
+        </w:rPr>
+        <w:t xml:space="preserve"> checkout --track origin/</w:t>
+      </w:r>
+      <w:r>
+        <w:rPr>
+          <w:rFonts w:ascii="Times New Roman" w:eastAsia="mplus1mn-regular" w:hAnsi="Times New Roman" w:cs="Times New Roman"/>
+          <w:sz w:val="20"/>
+          <w:szCs w:val="20"/>
+          <w:lang w:val="en-US"/>
+        </w:rPr>
+        <w:t xml:space="preserve"> &lt;branch&gt;</w:t>
+      </w:r>
     </w:p>
     <w:p>
       <w:pPr>
@@ -3000,7 +2349,6 @@
           <w:rFonts w:ascii="Times New Roman" w:eastAsia="mplus1mn-regular" w:hAnsi="Times New Roman" w:cs="Times New Roman"/>
           <w:sz w:val="20"/>
           <w:szCs w:val="20"/>
-          <w:lang w:val="en-US"/>
         </w:rPr>
       </w:pPr>
       <w:proofErr w:type="spellStart"/>
@@ -3021,9 +2369,101 @@
           <w:rFonts w:ascii="Times New Roman" w:eastAsia="mplus1mn-regular" w:hAnsi="Times New Roman" w:cs="Times New Roman"/>
           <w:sz w:val="20"/>
           <w:szCs w:val="20"/>
-          <w:lang w:val="en-US"/>
-        </w:rPr>
-        <w:t xml:space="preserve"> add -h</w:t>
+        </w:rPr>
+        <w:t xml:space="preserve"> </w:t>
+      </w:r>
+      <w:r>
+        <w:rPr>
+          <w:rFonts w:ascii="Times New Roman" w:eastAsia="mplus1mn-regular" w:hAnsi="Times New Roman" w:cs="Times New Roman"/>
+          <w:sz w:val="20"/>
+          <w:szCs w:val="20"/>
+          <w:lang w:val="en-US"/>
+        </w:rPr>
+        <w:t>branch</w:t>
+      </w:r>
+      <w:r>
+        <w:rPr>
+          <w:rFonts w:ascii="Times New Roman" w:eastAsia="mplus1mn-regular" w:hAnsi="Times New Roman" w:cs="Times New Roman"/>
+          <w:sz w:val="20"/>
+          <w:szCs w:val="20"/>
+        </w:rPr>
+        <w:t xml:space="preserve"> -</w:t>
+      </w:r>
+      <w:r>
+        <w:rPr>
+          <w:rFonts w:ascii="Times New Roman" w:eastAsia="mplus1mn-regular" w:hAnsi="Times New Roman" w:cs="Times New Roman"/>
+          <w:sz w:val="20"/>
+          <w:szCs w:val="20"/>
+          <w:lang w:val="en-US"/>
+        </w:rPr>
+        <w:t>u</w:t>
+      </w:r>
+      <w:r>
+        <w:rPr>
+          <w:rFonts w:ascii="Times New Roman" w:eastAsia="mplus1mn-regular" w:hAnsi="Times New Roman" w:cs="Times New Roman"/>
+          <w:sz w:val="20"/>
+          <w:szCs w:val="20"/>
+        </w:rPr>
+        <w:t xml:space="preserve"> </w:t>
+      </w:r>
+      <w:r>
+        <w:rPr>
+          <w:rFonts w:ascii="Times New Roman" w:eastAsia="mplus1mn-regular" w:hAnsi="Times New Roman" w:cs="Times New Roman"/>
+          <w:sz w:val="20"/>
+          <w:szCs w:val="20"/>
+          <w:lang w:val="en-US"/>
+        </w:rPr>
+        <w:t>origin</w:t>
+      </w:r>
+      <w:r>
+        <w:rPr>
+          <w:rFonts w:ascii="Times New Roman" w:eastAsia="mplus1mn-regular" w:hAnsi="Times New Roman" w:cs="Times New Roman"/>
+          <w:sz w:val="20"/>
+          <w:szCs w:val="20"/>
+        </w:rPr>
+        <w:t>/</w:t>
+      </w:r>
+      <w:r>
+        <w:rPr>
+          <w:rFonts w:ascii="Times New Roman" w:eastAsia="mplus1mn-regular" w:hAnsi="Times New Roman" w:cs="Times New Roman"/>
+          <w:sz w:val="20"/>
+          <w:szCs w:val="20"/>
+        </w:rPr>
+        <w:t>&lt;</w:t>
+      </w:r>
+      <w:proofErr w:type="spellStart"/>
+      <w:r>
+        <w:rPr>
+          <w:rFonts w:ascii="Times New Roman" w:eastAsia="mplus1mn-regular" w:hAnsi="Times New Roman" w:cs="Times New Roman"/>
+          <w:sz w:val="20"/>
+          <w:szCs w:val="20"/>
+        </w:rPr>
+        <w:t>branch</w:t>
+      </w:r>
+      <w:proofErr w:type="spellEnd"/>
+      <w:r>
+        <w:rPr>
+          <w:rFonts w:ascii="Times New Roman" w:eastAsia="mplus1mn-regular" w:hAnsi="Times New Roman" w:cs="Times New Roman"/>
+          <w:sz w:val="20"/>
+          <w:szCs w:val="20"/>
+        </w:rPr>
+        <w:t xml:space="preserve">&gt; </w:t>
+      </w:r>
+      <w:r>
+        <w:rPr>
+          <w:rFonts w:ascii="Times New Roman" w:eastAsia="mplus1mn-regular" w:hAnsi="Times New Roman" w:cs="Times New Roman"/>
+          <w:sz w:val="20"/>
+          <w:szCs w:val="20"/>
+        </w:rPr>
+        <w:t xml:space="preserve">- </w:t>
+      </w:r>
+      <w:r>
+        <w:rPr>
+          <w:rFonts w:ascii="Times New Roman" w:eastAsia="mplus1mn-regular" w:hAnsi="Times New Roman" w:cs="Times New Roman"/>
+          <w:sz w:val="20"/>
+          <w:szCs w:val="20"/>
+        </w:rPr>
+        <w:t>настройка текущей ветки на слежение удаленной ветки с сервера</w:t>
       </w:r>
     </w:p>
     <w:p>
@@ -3036,9 +2476,9 @@
           <w:rFonts w:ascii="Times New Roman" w:eastAsia="mplus1mn-regular" w:hAnsi="Times New Roman" w:cs="Times New Roman"/>
           <w:sz w:val="20"/>
           <w:szCs w:val="20"/>
-          <w:lang w:val="en-US"/>
-        </w:rPr>
-      </w:pPr>
+        </w:rPr>
+      </w:pPr>
+      <w:proofErr w:type="spellStart"/>
       <w:proofErr w:type="gramStart"/>
       <w:r>
         <w:rPr>
@@ -3047,58 +2487,96 @@
           <w:szCs w:val="20"/>
           <w:lang w:val="en-US"/>
         </w:rPr>
-        <w:t>usage</w:t>
-      </w:r>
+        <w:t>git</w:t>
+      </w:r>
+      <w:proofErr w:type="spellEnd"/>
       <w:proofErr w:type="gramEnd"/>
       <w:r>
         <w:rPr>
           <w:rFonts w:ascii="Times New Roman" w:eastAsia="mplus1mn-regular" w:hAnsi="Times New Roman" w:cs="Times New Roman"/>
           <w:sz w:val="20"/>
           <w:szCs w:val="20"/>
-          <w:lang w:val="en-US"/>
-        </w:rPr>
-        <w:t xml:space="preserve">: </w:t>
-      </w:r>
-      <w:proofErr w:type="spellStart"/>
-      <w:r>
-        <w:rPr>
-          <w:rFonts w:ascii="Times New Roman" w:eastAsia="mplus1mn-regular" w:hAnsi="Times New Roman" w:cs="Times New Roman"/>
-          <w:sz w:val="20"/>
-          <w:szCs w:val="20"/>
-          <w:lang w:val="en-US"/>
-        </w:rPr>
-        <w:t>git</w:t>
-      </w:r>
-      <w:proofErr w:type="spellEnd"/>
-      <w:r>
-        <w:rPr>
-          <w:rFonts w:ascii="Times New Roman" w:eastAsia="mplus1mn-regular" w:hAnsi="Times New Roman" w:cs="Times New Roman"/>
-          <w:sz w:val="20"/>
-          <w:szCs w:val="20"/>
-          <w:lang w:val="en-US"/>
-        </w:rPr>
-        <w:t xml:space="preserve"> add [&lt;options&gt;] [--] &lt;</w:t>
-      </w:r>
-      <w:proofErr w:type="spellStart"/>
-      <w:r>
-        <w:rPr>
-          <w:rFonts w:ascii="Times New Roman" w:eastAsia="mplus1mn-regular" w:hAnsi="Times New Roman" w:cs="Times New Roman"/>
-          <w:sz w:val="20"/>
-          <w:szCs w:val="20"/>
-          <w:lang w:val="en-US"/>
-        </w:rPr>
-        <w:t>pathspec</w:t>
-      </w:r>
-      <w:proofErr w:type="spellEnd"/>
-      <w:r>
-        <w:rPr>
-          <w:rFonts w:ascii="Times New Roman" w:eastAsia="mplus1mn-regular" w:hAnsi="Times New Roman" w:cs="Times New Roman"/>
-          <w:sz w:val="20"/>
-          <w:szCs w:val="20"/>
-          <w:lang w:val="en-US"/>
-        </w:rPr>
-        <w:t>&gt;...</w:t>
-      </w:r>
+        </w:rPr>
+        <w:t xml:space="preserve"> </w:t>
+      </w:r>
+      <w:r>
+        <w:rPr>
+          <w:rFonts w:ascii="Times New Roman" w:eastAsia="mplus1mn-regular" w:hAnsi="Times New Roman" w:cs="Times New Roman"/>
+          <w:sz w:val="20"/>
+          <w:szCs w:val="20"/>
+          <w:lang w:val="en-US"/>
+        </w:rPr>
+        <w:t>push</w:t>
+      </w:r>
+      <w:r>
+        <w:rPr>
+          <w:rFonts w:ascii="Times New Roman" w:eastAsia="mplus1mn-regular" w:hAnsi="Times New Roman" w:cs="Times New Roman"/>
+          <w:sz w:val="20"/>
+          <w:szCs w:val="20"/>
+        </w:rPr>
+        <w:t xml:space="preserve"> -</w:t>
+      </w:r>
+      <w:r>
+        <w:rPr>
+          <w:rFonts w:ascii="Times New Roman" w:eastAsia="mplus1mn-regular" w:hAnsi="Times New Roman" w:cs="Times New Roman"/>
+          <w:sz w:val="20"/>
+          <w:szCs w:val="20"/>
+          <w:lang w:val="en-US"/>
+        </w:rPr>
+        <w:t>u</w:t>
+      </w:r>
+      <w:r>
+        <w:rPr>
+          <w:rFonts w:ascii="Times New Roman" w:eastAsia="mplus1mn-regular" w:hAnsi="Times New Roman" w:cs="Times New Roman"/>
+          <w:sz w:val="20"/>
+          <w:szCs w:val="20"/>
+        </w:rPr>
+        <w:t xml:space="preserve"> </w:t>
+      </w:r>
+      <w:r>
+        <w:rPr>
+          <w:rFonts w:ascii="Times New Roman" w:eastAsia="mplus1mn-regular" w:hAnsi="Times New Roman" w:cs="Times New Roman"/>
+          <w:sz w:val="20"/>
+          <w:szCs w:val="20"/>
+          <w:lang w:val="en-US"/>
+        </w:rPr>
+        <w:t>origin</w:t>
+      </w:r>
+      <w:r>
+        <w:rPr>
+          <w:rFonts w:ascii="Times New Roman" w:eastAsia="mplus1mn-regular" w:hAnsi="Times New Roman" w:cs="Times New Roman"/>
+          <w:sz w:val="20"/>
+          <w:szCs w:val="20"/>
+        </w:rPr>
+        <w:t xml:space="preserve"> &lt;</w:t>
+      </w:r>
+      <w:r>
+        <w:rPr>
+          <w:rFonts w:ascii="Times New Roman" w:eastAsia="mplus1mn-regular" w:hAnsi="Times New Roman" w:cs="Times New Roman"/>
+          <w:sz w:val="20"/>
+          <w:szCs w:val="20"/>
+          <w:lang w:val="en-US"/>
+        </w:rPr>
+        <w:t>branch</w:t>
+      </w:r>
+      <w:r>
+        <w:rPr>
+          <w:rFonts w:ascii="Times New Roman" w:eastAsia="mplus1mn-regular" w:hAnsi="Times New Roman" w:cs="Times New Roman"/>
+          <w:sz w:val="20"/>
+          <w:szCs w:val="20"/>
+        </w:rPr>
+        <w:t>&gt;</w:t>
+      </w:r>
+      <w:r>
+        <w:rPr>
+          <w:rFonts w:ascii="Times New Roman" w:eastAsia="mplus1mn-regular" w:hAnsi="Times New Roman" w:cs="Times New Roman"/>
+          <w:sz w:val="20"/>
+          <w:szCs w:val="20"/>
+        </w:rPr>
+        <w:t xml:space="preserve"> - отправка ветки на сервер и слежение</w:t>
+      </w:r>
+      <w:bookmarkStart w:id="0" w:name="_GoBack"/>
+      <w:bookmarkEnd w:id="0"/>
     </w:p>
     <w:p>
       <w:pPr>
@@ -3107,41 +2585,11 @@
         <w:adjustRightInd w:val="0"/>
         <w:spacing w:after="0" w:line="240" w:lineRule="auto"/>
         <w:rPr>
-          <w:rFonts w:ascii="Times New Roman" w:eastAsia="mplus1mn-regular" w:hAnsi="Times New Roman" w:cs="Times New Roman"/>
-          <w:sz w:val="20"/>
-          <w:szCs w:val="20"/>
-          <w:lang w:val="en-US"/>
-        </w:rPr>
-      </w:pPr>
-      <w:r>
-        <w:rPr>
-          <w:rFonts w:ascii="Times New Roman" w:eastAsia="mplus1mn-regular" w:hAnsi="Times New Roman" w:cs="Times New Roman"/>
-          <w:sz w:val="20"/>
-          <w:szCs w:val="20"/>
-          <w:lang w:val="en-US"/>
-        </w:rPr>
-        <w:t>-</w:t>
-      </w:r>
-      <w:proofErr w:type="gramStart"/>
-      <w:r>
-        <w:rPr>
-          <w:rFonts w:ascii="Times New Roman" w:eastAsia="mplus1mn-regular" w:hAnsi="Times New Roman" w:cs="Times New Roman"/>
-          <w:sz w:val="20"/>
-          <w:szCs w:val="20"/>
-          <w:lang w:val="en-US"/>
-        </w:rPr>
-        <w:t>n</w:t>
-      </w:r>
-      <w:proofErr w:type="gramEnd"/>
-      <w:r>
-        <w:rPr>
-          <w:rFonts w:ascii="Times New Roman" w:eastAsia="mplus1mn-regular" w:hAnsi="Times New Roman" w:cs="Times New Roman"/>
-          <w:sz w:val="20"/>
-          <w:szCs w:val="20"/>
-          <w:lang w:val="en-US"/>
-        </w:rPr>
-        <w:t>, --dry-run dry run</w:t>
-      </w:r>
+          <w:rFonts w:cs="Times New Roman"/>
+          <w:sz w:val="20"/>
+          <w:szCs w:val="20"/>
+        </w:rPr>
+      </w:pPr>
     </w:p>
     <w:p>
       <w:pPr>
@@ -3156,15 +2604,7 @@
           <w:lang w:val="en-US"/>
         </w:rPr>
       </w:pPr>
-      <w:r>
-        <w:rPr>
-          <w:rFonts w:ascii="Times New Roman" w:eastAsia="mplus1mn-regular" w:hAnsi="Times New Roman" w:cs="Times New Roman"/>
-          <w:sz w:val="20"/>
-          <w:szCs w:val="20"/>
-          <w:lang w:val="en-US"/>
-        </w:rPr>
-        <w:t>-</w:t>
-      </w:r>
+      <w:proofErr w:type="spellStart"/>
       <w:proofErr w:type="gramStart"/>
       <w:r>
         <w:rPr>
@@ -3173,8 +2613,9 @@
           <w:szCs w:val="20"/>
           <w:lang w:val="en-US"/>
         </w:rPr>
-        <w:t>v</w:t>
-      </w:r>
+        <w:t>git</w:t>
+      </w:r>
+      <w:proofErr w:type="spellEnd"/>
       <w:proofErr w:type="gramEnd"/>
       <w:r>
         <w:rPr>
@@ -3183,7 +2624,7 @@
           <w:szCs w:val="20"/>
           <w:lang w:val="en-US"/>
         </w:rPr>
-        <w:t>, --verbose be verbose</w:t>
+        <w:t xml:space="preserve"> rebase --onto master server client</w:t>
       </w:r>
     </w:p>
     <w:p>
@@ -3199,15 +2640,6 @@
           <w:lang w:val="en-US"/>
         </w:rPr>
       </w:pPr>
-      <w:r>
-        <w:rPr>
-          <w:rFonts w:ascii="Times New Roman" w:eastAsia="mplus1mn-regular" w:hAnsi="Times New Roman" w:cs="Times New Roman"/>
-          <w:sz w:val="20"/>
-          <w:szCs w:val="20"/>
-          <w:lang w:val="en-US"/>
-        </w:rPr>
-        <w:t>-</w:t>
-      </w:r>
       <w:proofErr w:type="spellStart"/>
       <w:proofErr w:type="gramStart"/>
       <w:r>
@@ -3217,7 +2649,7 @@
           <w:szCs w:val="20"/>
           <w:lang w:val="en-US"/>
         </w:rPr>
-        <w:t>i</w:t>
+        <w:t>git</w:t>
       </w:r>
       <w:proofErr w:type="spellEnd"/>
       <w:proofErr w:type="gramEnd"/>
@@ -3228,27 +2660,62 @@
           <w:szCs w:val="20"/>
           <w:lang w:val="en-US"/>
         </w:rPr>
-        <w:t xml:space="preserve">, --interactive </w:t>
-      </w:r>
-      <w:proofErr w:type="spellStart"/>
-      <w:r>
-        <w:rPr>
-          <w:rFonts w:ascii="Times New Roman" w:eastAsia="mplus1mn-regular" w:hAnsi="Times New Roman" w:cs="Times New Roman"/>
-          <w:sz w:val="20"/>
-          <w:szCs w:val="20"/>
-          <w:lang w:val="en-US"/>
-        </w:rPr>
-        <w:t>interactive</w:t>
-      </w:r>
-      <w:proofErr w:type="spellEnd"/>
-      <w:r>
-        <w:rPr>
-          <w:rFonts w:ascii="Times New Roman" w:eastAsia="mplus1mn-regular" w:hAnsi="Times New Roman" w:cs="Times New Roman"/>
-          <w:sz w:val="20"/>
-          <w:szCs w:val="20"/>
-          <w:lang w:val="en-US"/>
-        </w:rPr>
-        <w:t xml:space="preserve"> picking</w:t>
+        <w:t xml:space="preserve"> rebase </w:t>
+      </w:r>
+      <w:r>
+        <w:rPr>
+          <w:rFonts w:ascii="Times New Roman" w:eastAsia="mplus1mn-regular" w:hAnsi="Times New Roman" w:cs="Times New Roman"/>
+          <w:sz w:val="20"/>
+          <w:szCs w:val="20"/>
+          <w:lang w:val="en-US"/>
+        </w:rPr>
+        <w:t>&lt;</w:t>
+      </w:r>
+      <w:proofErr w:type="spellStart"/>
+      <w:r>
+        <w:rPr>
+          <w:rFonts w:ascii="Times New Roman" w:eastAsia="mplus1mn-regular" w:hAnsi="Times New Roman" w:cs="Times New Roman"/>
+          <w:sz w:val="20"/>
+          <w:szCs w:val="20"/>
+          <w:lang w:val="en-US"/>
+        </w:rPr>
+        <w:t>nameBranch</w:t>
+      </w:r>
+      <w:proofErr w:type="spellEnd"/>
+      <w:r>
+        <w:rPr>
+          <w:rFonts w:ascii="Times New Roman" w:eastAsia="mplus1mn-regular" w:hAnsi="Times New Roman" w:cs="Times New Roman"/>
+          <w:sz w:val="20"/>
+          <w:szCs w:val="20"/>
+          <w:lang w:val="en-US"/>
+        </w:rPr>
+        <w:t>&gt;</w:t>
+      </w:r>
+      <w:r>
+        <w:rPr>
+          <w:rFonts w:ascii="Times New Roman" w:eastAsia="mplus1mn-regular" w:hAnsi="Times New Roman" w:cs="Times New Roman"/>
+          <w:sz w:val="20"/>
+          <w:szCs w:val="20"/>
+          <w:lang w:val="en-US"/>
+        </w:rPr>
+        <w:t xml:space="preserve"> -</w:t>
+      </w:r>
+      <w:r>
+        <w:rPr>
+          <w:rFonts w:ascii="Times New Roman" w:eastAsia="mplus1mn-regular" w:hAnsi="Times New Roman" w:cs="Times New Roman"/>
+          <w:sz w:val="20"/>
+          <w:szCs w:val="20"/>
+          <w:lang w:val="en-US"/>
+        </w:rPr>
+        <w:t xml:space="preserve"> </w:t>
+      </w:r>
+      <w:r>
+        <w:rPr>
+          <w:rFonts w:ascii="Times New Roman" w:eastAsia="mplus1mn-regular" w:hAnsi="Times New Roman" w:cs="Times New Roman"/>
+          <w:sz w:val="20"/>
+          <w:szCs w:val="20"/>
+        </w:rPr>
+        <w:t>преобразование</w:t>
       </w:r>
     </w:p>
     <w:p>
@@ -3258,21 +2725,12 @@
         <w:adjustRightInd w:val="0"/>
         <w:spacing w:after="0" w:line="240" w:lineRule="auto"/>
         <w:rPr>
-          <w:rFonts w:ascii="Times New Roman" w:eastAsia="mplus1mn-regular" w:hAnsi="Times New Roman" w:cs="Times New Roman"/>
-          <w:sz w:val="20"/>
-          <w:szCs w:val="20"/>
-          <w:lang w:val="en-US"/>
-        </w:rPr>
-      </w:pPr>
-      <w:r>
-        <w:rPr>
-          <w:rFonts w:ascii="Times New Roman" w:eastAsia="mplus1mn-regular" w:hAnsi="Times New Roman" w:cs="Times New Roman"/>
-          <w:sz w:val="20"/>
-          <w:szCs w:val="20"/>
-          <w:lang w:val="en-US"/>
-        </w:rPr>
-        <w:t>-</w:t>
-      </w:r>
+          <w:rFonts w:eastAsia="mplus1mn-regular" w:cs="mplus1mn-regular"/>
+          <w:color w:val="333333"/>
+          <w:lang w:val="en-US"/>
+        </w:rPr>
+      </w:pPr>
+      <w:proofErr w:type="spellStart"/>
       <w:proofErr w:type="gramStart"/>
       <w:r>
         <w:rPr>
@@ -3281,8 +2739,9 @@
           <w:szCs w:val="20"/>
           <w:lang w:val="en-US"/>
         </w:rPr>
-        <w:t>p</w:t>
-      </w:r>
+        <w:t>git</w:t>
+      </w:r>
+      <w:proofErr w:type="spellEnd"/>
       <w:proofErr w:type="gramEnd"/>
       <w:r>
         <w:rPr>
@@ -3291,7 +2750,62 @@
           <w:szCs w:val="20"/>
           <w:lang w:val="en-US"/>
         </w:rPr>
-        <w:t>, --patch select hunks interactively</w:t>
+        <w:t xml:space="preserve"> rebase</w:t>
+      </w:r>
+      <w:r>
+        <w:rPr>
+          <w:rFonts w:ascii="mplus1mn-regular" w:eastAsia="mplus1mn-regular" w:cs="mplus1mn-regular"/>
+          <w:lang w:val="en-US"/>
+        </w:rPr>
+        <w:t xml:space="preserve"> </w:t>
+      </w:r>
+      <w:r>
+        <w:rPr>
+          <w:rFonts w:eastAsia="mplus1mn-regular" w:cs="mplus1mn-regular"/>
+          <w:color w:val="333333"/>
+          <w:lang w:val="en-US"/>
+        </w:rPr>
+        <w:t>&lt;</w:t>
+      </w:r>
+      <w:proofErr w:type="spellStart"/>
+      <w:r>
+        <w:rPr>
+          <w:rFonts w:ascii="Times New Roman" w:eastAsia="mplus1mn-regular" w:hAnsi="Times New Roman" w:cs="Times New Roman"/>
+          <w:sz w:val="20"/>
+          <w:szCs w:val="20"/>
+          <w:lang w:val="en-US"/>
+        </w:rPr>
+        <w:t>basebranch</w:t>
+      </w:r>
+      <w:proofErr w:type="spellEnd"/>
+      <w:r>
+        <w:rPr>
+          <w:rFonts w:ascii="Times New Roman" w:eastAsia="mplus1mn-regular" w:hAnsi="Times New Roman" w:cs="Times New Roman"/>
+          <w:sz w:val="20"/>
+          <w:szCs w:val="20"/>
+          <w:lang w:val="en-US"/>
+        </w:rPr>
+        <w:t>&gt; &lt;</w:t>
+      </w:r>
+      <w:proofErr w:type="spellStart"/>
+      <w:r>
+        <w:rPr>
+          <w:rFonts w:ascii="Times New Roman" w:eastAsia="mplus1mn-regular" w:hAnsi="Times New Roman" w:cs="Times New Roman"/>
+          <w:sz w:val="20"/>
+          <w:szCs w:val="20"/>
+          <w:lang w:val="en-US"/>
+        </w:rPr>
+        <w:t>topicbranch</w:t>
+      </w:r>
+      <w:proofErr w:type="spellEnd"/>
+      <w:r>
+        <w:rPr>
+          <w:rFonts w:ascii="Times New Roman" w:eastAsia="mplus1mn-regular" w:hAnsi="Times New Roman" w:cs="Times New Roman"/>
+          <w:sz w:val="20"/>
+          <w:szCs w:val="20"/>
+          <w:lang w:val="en-US"/>
+        </w:rPr>
+        <w:t>&gt;</w:t>
       </w:r>
     </w:p>
     <w:p>
@@ -3301,61 +2815,839 @@
         <w:adjustRightInd w:val="0"/>
         <w:spacing w:after="0" w:line="240" w:lineRule="auto"/>
         <w:rPr>
-          <w:rFonts w:ascii="Times New Roman" w:eastAsia="mplus1mn-regular" w:hAnsi="Times New Roman" w:cs="Times New Roman"/>
-          <w:sz w:val="20"/>
-          <w:szCs w:val="20"/>
-          <w:lang w:val="en-US"/>
-        </w:rPr>
-      </w:pPr>
-      <w:r>
-        <w:rPr>
-          <w:rFonts w:ascii="Times New Roman" w:eastAsia="mplus1mn-regular" w:hAnsi="Times New Roman" w:cs="Times New Roman"/>
-          <w:sz w:val="20"/>
-          <w:szCs w:val="20"/>
-          <w:lang w:val="en-US"/>
-        </w:rPr>
-        <w:t>-</w:t>
-      </w:r>
+          <w:rFonts w:cs="Times New Roman"/>
+          <w:sz w:val="20"/>
+          <w:szCs w:val="20"/>
+          <w:lang w:val="en-US"/>
+        </w:rPr>
+      </w:pPr>
+    </w:p>
+    <w:p>
+      <w:pPr>
+        <w:spacing w:after="0" w:line="240" w:lineRule="auto"/>
+        <w:rPr>
+          <w:rFonts w:ascii="Times New Roman" w:hAnsi="Times New Roman" w:cs="Times New Roman"/>
+          <w:sz w:val="20"/>
+          <w:szCs w:val="20"/>
+          <w:lang w:val="en-US"/>
+        </w:rPr>
+      </w:pPr>
+      <w:proofErr w:type="spellStart"/>
       <w:proofErr w:type="gramStart"/>
       <w:r>
         <w:rPr>
-          <w:rFonts w:ascii="Times New Roman" w:eastAsia="mplus1mn-regular" w:hAnsi="Times New Roman" w:cs="Times New Roman"/>
-          <w:sz w:val="20"/>
-          <w:szCs w:val="20"/>
-          <w:lang w:val="en-US"/>
-        </w:rPr>
-        <w:t>e</w:t>
-      </w:r>
+          <w:rFonts w:ascii="Times New Roman" w:hAnsi="Times New Roman" w:cs="Times New Roman"/>
+          <w:sz w:val="20"/>
+          <w:szCs w:val="20"/>
+          <w:lang w:val="en-US"/>
+        </w:rPr>
+        <w:t>git</w:t>
+      </w:r>
+      <w:proofErr w:type="spellEnd"/>
       <w:proofErr w:type="gramEnd"/>
       <w:r>
         <w:rPr>
-          <w:rFonts w:ascii="Times New Roman" w:eastAsia="mplus1mn-regular" w:hAnsi="Times New Roman" w:cs="Times New Roman"/>
-          <w:sz w:val="20"/>
-          <w:szCs w:val="20"/>
-          <w:lang w:val="en-US"/>
-        </w:rPr>
-        <w:t xml:space="preserve">, --edit </w:t>
-      </w:r>
-      <w:proofErr w:type="spellStart"/>
-      <w:r>
-        <w:rPr>
-          <w:rFonts w:ascii="Times New Roman" w:eastAsia="mplus1mn-regular" w:hAnsi="Times New Roman" w:cs="Times New Roman"/>
-          <w:sz w:val="20"/>
-          <w:szCs w:val="20"/>
-          <w:lang w:val="en-US"/>
-        </w:rPr>
-        <w:t>edit</w:t>
-      </w:r>
-      <w:proofErr w:type="spellEnd"/>
-      <w:r>
-        <w:rPr>
-          <w:rFonts w:ascii="Times New Roman" w:eastAsia="mplus1mn-regular" w:hAnsi="Times New Roman" w:cs="Times New Roman"/>
-          <w:sz w:val="20"/>
-          <w:szCs w:val="20"/>
-          <w:lang w:val="en-US"/>
-        </w:rPr>
-        <w:t xml:space="preserve"> current diff and apply</w:t>
-      </w:r>
+          <w:rFonts w:ascii="Times New Roman" w:hAnsi="Times New Roman" w:cs="Times New Roman"/>
+          <w:sz w:val="20"/>
+          <w:szCs w:val="20"/>
+          <w:lang w:val="en-US"/>
+        </w:rPr>
+        <w:t xml:space="preserve"> </w:t>
+      </w:r>
+      <w:r>
+        <w:rPr>
+          <w:rFonts w:ascii="Times New Roman" w:hAnsi="Times New Roman" w:cs="Times New Roman"/>
+          <w:sz w:val="20"/>
+          <w:szCs w:val="20"/>
+          <w:lang w:val="en-US"/>
+        </w:rPr>
+        <w:t>tag</w:t>
+      </w:r>
+      <w:r>
+        <w:rPr>
+          <w:rFonts w:ascii="Times New Roman" w:hAnsi="Times New Roman" w:cs="Times New Roman"/>
+          <w:sz w:val="20"/>
+          <w:szCs w:val="20"/>
+          <w:lang w:val="en-US"/>
+        </w:rPr>
+        <w:t xml:space="preserve"> -</w:t>
+      </w:r>
+      <w:proofErr w:type="spellStart"/>
+      <w:r>
+        <w:rPr>
+          <w:rFonts w:ascii="Times New Roman" w:hAnsi="Times New Roman" w:cs="Times New Roman"/>
+          <w:sz w:val="20"/>
+          <w:szCs w:val="20"/>
+          <w:lang w:val="en-US"/>
+        </w:rPr>
+        <w:t>lw</w:t>
+      </w:r>
+      <w:proofErr w:type="spellEnd"/>
+      <w:r>
+        <w:rPr>
+          <w:rFonts w:ascii="Times New Roman" w:hAnsi="Times New Roman" w:cs="Times New Roman"/>
+          <w:sz w:val="20"/>
+          <w:szCs w:val="20"/>
+          <w:lang w:val="en-US"/>
+        </w:rPr>
+        <w:t xml:space="preserve"> - </w:t>
+      </w:r>
+      <w:r>
+        <w:rPr>
+          <w:rFonts w:ascii="Times New Roman" w:hAnsi="Times New Roman" w:cs="Times New Roman"/>
+          <w:sz w:val="20"/>
+          <w:szCs w:val="20"/>
+        </w:rPr>
+        <w:t>легковесный</w:t>
+      </w:r>
+      <w:r>
+        <w:rPr>
+          <w:rFonts w:ascii="Times New Roman" w:hAnsi="Times New Roman" w:cs="Times New Roman"/>
+          <w:sz w:val="20"/>
+          <w:szCs w:val="20"/>
+          <w:lang w:val="en-US"/>
+        </w:rPr>
+        <w:t xml:space="preserve"> </w:t>
+      </w:r>
+      <w:r>
+        <w:rPr>
+          <w:rFonts w:ascii="Times New Roman" w:hAnsi="Times New Roman" w:cs="Times New Roman"/>
+          <w:sz w:val="20"/>
+          <w:szCs w:val="20"/>
+        </w:rPr>
+        <w:t>тег</w:t>
+      </w:r>
+    </w:p>
+    <w:p>
+      <w:pPr>
+        <w:spacing w:after="0" w:line="240" w:lineRule="auto"/>
+        <w:rPr>
+          <w:rFonts w:ascii="Times New Roman" w:hAnsi="Times New Roman" w:cs="Times New Roman"/>
+          <w:sz w:val="20"/>
+          <w:szCs w:val="20"/>
+        </w:rPr>
+      </w:pPr>
+      <w:proofErr w:type="spellStart"/>
+      <w:proofErr w:type="gramStart"/>
+      <w:r>
+        <w:rPr>
+          <w:rFonts w:ascii="Times New Roman" w:hAnsi="Times New Roman" w:cs="Times New Roman"/>
+          <w:sz w:val="20"/>
+          <w:szCs w:val="20"/>
+          <w:lang w:val="en-US"/>
+        </w:rPr>
+        <w:t>git</w:t>
+      </w:r>
+      <w:proofErr w:type="spellEnd"/>
+      <w:proofErr w:type="gramEnd"/>
+      <w:r>
+        <w:rPr>
+          <w:rFonts w:ascii="Times New Roman" w:hAnsi="Times New Roman" w:cs="Times New Roman"/>
+          <w:sz w:val="20"/>
+          <w:szCs w:val="20"/>
+        </w:rPr>
+        <w:t xml:space="preserve"> </w:t>
+      </w:r>
+      <w:r>
+        <w:rPr>
+          <w:rFonts w:ascii="Times New Roman" w:hAnsi="Times New Roman" w:cs="Times New Roman"/>
+          <w:sz w:val="20"/>
+          <w:szCs w:val="20"/>
+          <w:lang w:val="en-US"/>
+        </w:rPr>
+        <w:t>tag</w:t>
+      </w:r>
+      <w:r>
+        <w:rPr>
+          <w:rFonts w:ascii="Times New Roman" w:hAnsi="Times New Roman" w:cs="Times New Roman"/>
+          <w:sz w:val="20"/>
+          <w:szCs w:val="20"/>
+        </w:rPr>
+        <w:t xml:space="preserve"> -</w:t>
+      </w:r>
+      <w:r>
+        <w:rPr>
+          <w:rFonts w:ascii="Times New Roman" w:hAnsi="Times New Roman" w:cs="Times New Roman"/>
+          <w:sz w:val="20"/>
+          <w:szCs w:val="20"/>
+          <w:lang w:val="en-US"/>
+        </w:rPr>
+        <w:t>a</w:t>
+      </w:r>
+      <w:r>
+        <w:rPr>
+          <w:rFonts w:ascii="Times New Roman" w:hAnsi="Times New Roman" w:cs="Times New Roman"/>
+          <w:sz w:val="20"/>
+          <w:szCs w:val="20"/>
+        </w:rPr>
+        <w:t xml:space="preserve"> - </w:t>
+      </w:r>
+      <w:r>
+        <w:rPr>
+          <w:rFonts w:ascii="Times New Roman" w:hAnsi="Times New Roman" w:cs="Times New Roman"/>
+          <w:sz w:val="20"/>
+          <w:szCs w:val="20"/>
+        </w:rPr>
+        <w:t>аннотированный</w:t>
+      </w:r>
+      <w:r>
+        <w:rPr>
+          <w:rFonts w:ascii="Times New Roman" w:hAnsi="Times New Roman" w:cs="Times New Roman"/>
+          <w:sz w:val="20"/>
+          <w:szCs w:val="20"/>
+        </w:rPr>
+        <w:t xml:space="preserve"> </w:t>
+      </w:r>
+      <w:r>
+        <w:rPr>
+          <w:rFonts w:ascii="Times New Roman" w:hAnsi="Times New Roman" w:cs="Times New Roman"/>
+          <w:sz w:val="20"/>
+          <w:szCs w:val="20"/>
+        </w:rPr>
+        <w:t>тег</w:t>
+      </w:r>
+    </w:p>
+    <w:p>
+      <w:pPr>
+        <w:spacing w:after="0" w:line="240" w:lineRule="auto"/>
+        <w:rPr>
+          <w:rFonts w:ascii="Times New Roman" w:hAnsi="Times New Roman" w:cs="Times New Roman"/>
+          <w:sz w:val="20"/>
+          <w:szCs w:val="20"/>
+        </w:rPr>
+      </w:pPr>
+      <w:proofErr w:type="spellStart"/>
+      <w:proofErr w:type="gramStart"/>
+      <w:r>
+        <w:rPr>
+          <w:rFonts w:ascii="Times New Roman" w:hAnsi="Times New Roman" w:cs="Times New Roman"/>
+          <w:sz w:val="20"/>
+          <w:szCs w:val="20"/>
+          <w:lang w:val="en-US"/>
+        </w:rPr>
+        <w:t>git</w:t>
+      </w:r>
+      <w:proofErr w:type="spellEnd"/>
+      <w:proofErr w:type="gramEnd"/>
+      <w:r>
+        <w:rPr>
+          <w:rFonts w:ascii="Times New Roman" w:hAnsi="Times New Roman" w:cs="Times New Roman"/>
+          <w:sz w:val="20"/>
+          <w:szCs w:val="20"/>
+        </w:rPr>
+        <w:t xml:space="preserve"> </w:t>
+      </w:r>
+      <w:r>
+        <w:rPr>
+          <w:rFonts w:ascii="Times New Roman" w:hAnsi="Times New Roman" w:cs="Times New Roman"/>
+          <w:sz w:val="20"/>
+          <w:szCs w:val="20"/>
+          <w:lang w:val="en-US"/>
+        </w:rPr>
+        <w:t>tag</w:t>
+      </w:r>
+      <w:r>
+        <w:rPr>
+          <w:rFonts w:ascii="Times New Roman" w:hAnsi="Times New Roman" w:cs="Times New Roman"/>
+          <w:sz w:val="20"/>
+          <w:szCs w:val="20"/>
+        </w:rPr>
+        <w:t xml:space="preserve"> -</w:t>
+      </w:r>
+      <w:r>
+        <w:rPr>
+          <w:rFonts w:ascii="Times New Roman" w:hAnsi="Times New Roman" w:cs="Times New Roman"/>
+          <w:sz w:val="20"/>
+          <w:szCs w:val="20"/>
+          <w:lang w:val="en-US"/>
+        </w:rPr>
+        <w:t>a</w:t>
+      </w:r>
+      <w:r>
+        <w:rPr>
+          <w:rFonts w:ascii="Times New Roman" w:hAnsi="Times New Roman" w:cs="Times New Roman"/>
+          <w:sz w:val="20"/>
+          <w:szCs w:val="20"/>
+        </w:rPr>
+        <w:t xml:space="preserve"> &lt;</w:t>
+      </w:r>
+      <w:proofErr w:type="spellStart"/>
+      <w:r>
+        <w:rPr>
+          <w:rFonts w:ascii="Times New Roman" w:hAnsi="Times New Roman" w:cs="Times New Roman"/>
+          <w:sz w:val="20"/>
+          <w:szCs w:val="20"/>
+          <w:lang w:val="en-US"/>
+        </w:rPr>
+        <w:t>tagName</w:t>
+      </w:r>
+      <w:proofErr w:type="spellEnd"/>
+      <w:r>
+        <w:rPr>
+          <w:rFonts w:ascii="Times New Roman" w:hAnsi="Times New Roman" w:cs="Times New Roman"/>
+          <w:sz w:val="20"/>
+          <w:szCs w:val="20"/>
+        </w:rPr>
+        <w:t>&gt; &lt;</w:t>
+      </w:r>
+      <w:proofErr w:type="spellStart"/>
+      <w:r>
+        <w:rPr>
+          <w:rFonts w:ascii="Times New Roman" w:hAnsi="Times New Roman" w:cs="Times New Roman"/>
+          <w:sz w:val="20"/>
+          <w:szCs w:val="20"/>
+          <w:lang w:val="en-US"/>
+        </w:rPr>
+        <w:t>commitNumber</w:t>
+      </w:r>
+      <w:proofErr w:type="spellEnd"/>
+      <w:r>
+        <w:rPr>
+          <w:rFonts w:ascii="Times New Roman" w:hAnsi="Times New Roman" w:cs="Times New Roman"/>
+          <w:sz w:val="20"/>
+          <w:szCs w:val="20"/>
+        </w:rPr>
+        <w:t xml:space="preserve">&gt; - для добавления тега к указанному </w:t>
+      </w:r>
+      <w:proofErr w:type="spellStart"/>
+      <w:r>
+        <w:rPr>
+          <w:rFonts w:ascii="Times New Roman" w:hAnsi="Times New Roman" w:cs="Times New Roman"/>
+          <w:sz w:val="20"/>
+          <w:szCs w:val="20"/>
+        </w:rPr>
+        <w:t>коммиту</w:t>
+      </w:r>
+      <w:proofErr w:type="spellEnd"/>
+      <w:r>
+        <w:rPr>
+          <w:rFonts w:ascii="Times New Roman" w:hAnsi="Times New Roman" w:cs="Times New Roman"/>
+          <w:sz w:val="20"/>
+          <w:szCs w:val="20"/>
+        </w:rPr>
+        <w:t xml:space="preserve"> (номер первые 7 цифр)</w:t>
+      </w:r>
+    </w:p>
+    <w:p>
+      <w:pPr>
+        <w:spacing w:after="0" w:line="240" w:lineRule="auto"/>
+        <w:rPr>
+          <w:rFonts w:ascii="Times New Roman" w:hAnsi="Times New Roman" w:cs="Times New Roman"/>
+          <w:sz w:val="20"/>
+          <w:szCs w:val="20"/>
+        </w:rPr>
+      </w:pPr>
+      <w:proofErr w:type="spellStart"/>
+      <w:proofErr w:type="gramStart"/>
+      <w:r>
+        <w:rPr>
+          <w:rFonts w:ascii="Times New Roman" w:hAnsi="Times New Roman" w:cs="Times New Roman"/>
+          <w:sz w:val="20"/>
+          <w:szCs w:val="20"/>
+          <w:lang w:val="en-US"/>
+        </w:rPr>
+        <w:t>git</w:t>
+      </w:r>
+      <w:proofErr w:type="spellEnd"/>
+      <w:proofErr w:type="gramEnd"/>
+      <w:r>
+        <w:rPr>
+          <w:rFonts w:ascii="Times New Roman" w:hAnsi="Times New Roman" w:cs="Times New Roman"/>
+          <w:sz w:val="20"/>
+          <w:szCs w:val="20"/>
+        </w:rPr>
+        <w:t xml:space="preserve"> </w:t>
+      </w:r>
+      <w:r>
+        <w:rPr>
+          <w:rFonts w:ascii="Times New Roman" w:hAnsi="Times New Roman" w:cs="Times New Roman"/>
+          <w:sz w:val="20"/>
+          <w:szCs w:val="20"/>
+          <w:lang w:val="en-US"/>
+        </w:rPr>
+        <w:t>push</w:t>
+      </w:r>
+      <w:r>
+        <w:rPr>
+          <w:rFonts w:ascii="Times New Roman" w:hAnsi="Times New Roman" w:cs="Times New Roman"/>
+          <w:sz w:val="20"/>
+          <w:szCs w:val="20"/>
+        </w:rPr>
+        <w:t xml:space="preserve"> </w:t>
+      </w:r>
+      <w:r>
+        <w:rPr>
+          <w:rFonts w:ascii="Times New Roman" w:hAnsi="Times New Roman" w:cs="Times New Roman"/>
+          <w:sz w:val="20"/>
+          <w:szCs w:val="20"/>
+          <w:lang w:val="en-US"/>
+        </w:rPr>
+        <w:t>origin</w:t>
+      </w:r>
+      <w:r>
+        <w:rPr>
+          <w:rFonts w:ascii="Times New Roman" w:hAnsi="Times New Roman" w:cs="Times New Roman"/>
+          <w:sz w:val="20"/>
+          <w:szCs w:val="20"/>
+        </w:rPr>
+        <w:t xml:space="preserve"> &lt;</w:t>
+      </w:r>
+      <w:proofErr w:type="spellStart"/>
+      <w:r>
+        <w:rPr>
+          <w:rFonts w:ascii="Times New Roman" w:hAnsi="Times New Roman" w:cs="Times New Roman"/>
+          <w:sz w:val="20"/>
+          <w:szCs w:val="20"/>
+          <w:lang w:val="en-US"/>
+        </w:rPr>
+        <w:t>tagName</w:t>
+      </w:r>
+      <w:proofErr w:type="spellEnd"/>
+      <w:r>
+        <w:rPr>
+          <w:rFonts w:ascii="Times New Roman" w:hAnsi="Times New Roman" w:cs="Times New Roman"/>
+          <w:sz w:val="20"/>
+          <w:szCs w:val="20"/>
+        </w:rPr>
+        <w:t>&gt; - для отправки тега на сервер</w:t>
+      </w:r>
+    </w:p>
+    <w:p>
+      <w:pPr>
+        <w:spacing w:after="0" w:line="240" w:lineRule="auto"/>
+        <w:rPr>
+          <w:rFonts w:ascii="Times New Roman" w:hAnsi="Times New Roman" w:cs="Times New Roman"/>
+          <w:sz w:val="20"/>
+          <w:szCs w:val="20"/>
+        </w:rPr>
+      </w:pPr>
+      <w:proofErr w:type="spellStart"/>
+      <w:proofErr w:type="gramStart"/>
+      <w:r>
+        <w:rPr>
+          <w:rFonts w:ascii="Times New Roman" w:hAnsi="Times New Roman" w:cs="Times New Roman"/>
+          <w:sz w:val="20"/>
+          <w:szCs w:val="20"/>
+          <w:lang w:val="en-US"/>
+        </w:rPr>
+        <w:t>git</w:t>
+      </w:r>
+      <w:proofErr w:type="spellEnd"/>
+      <w:proofErr w:type="gramEnd"/>
+      <w:r>
+        <w:rPr>
+          <w:rFonts w:ascii="Times New Roman" w:hAnsi="Times New Roman" w:cs="Times New Roman"/>
+          <w:sz w:val="20"/>
+          <w:szCs w:val="20"/>
+        </w:rPr>
+        <w:t xml:space="preserve"> </w:t>
+      </w:r>
+      <w:r>
+        <w:rPr>
+          <w:rFonts w:ascii="Times New Roman" w:hAnsi="Times New Roman" w:cs="Times New Roman"/>
+          <w:sz w:val="20"/>
+          <w:szCs w:val="20"/>
+          <w:lang w:val="en-US"/>
+        </w:rPr>
+        <w:t>push</w:t>
+      </w:r>
+      <w:r>
+        <w:rPr>
+          <w:rFonts w:ascii="Times New Roman" w:hAnsi="Times New Roman" w:cs="Times New Roman"/>
+          <w:sz w:val="20"/>
+          <w:szCs w:val="20"/>
+        </w:rPr>
+        <w:t xml:space="preserve"> </w:t>
+      </w:r>
+      <w:r>
+        <w:rPr>
+          <w:rFonts w:ascii="Times New Roman" w:hAnsi="Times New Roman" w:cs="Times New Roman"/>
+          <w:sz w:val="20"/>
+          <w:szCs w:val="20"/>
+          <w:lang w:val="en-US"/>
+        </w:rPr>
+        <w:t>origin</w:t>
+      </w:r>
+      <w:r>
+        <w:rPr>
+          <w:rFonts w:ascii="Times New Roman" w:hAnsi="Times New Roman" w:cs="Times New Roman"/>
+          <w:sz w:val="20"/>
+          <w:szCs w:val="20"/>
+        </w:rPr>
+        <w:t xml:space="preserve"> --</w:t>
+      </w:r>
+      <w:r>
+        <w:rPr>
+          <w:rFonts w:ascii="Times New Roman" w:hAnsi="Times New Roman" w:cs="Times New Roman"/>
+          <w:sz w:val="20"/>
+          <w:szCs w:val="20"/>
+          <w:lang w:val="en-US"/>
+        </w:rPr>
+        <w:t>tags</w:t>
+      </w:r>
+      <w:r>
+        <w:rPr>
+          <w:rFonts w:ascii="Times New Roman" w:hAnsi="Times New Roman" w:cs="Times New Roman"/>
+          <w:sz w:val="20"/>
+          <w:szCs w:val="20"/>
+        </w:rPr>
+        <w:t xml:space="preserve">  - для отправки всех тегов</w:t>
+      </w:r>
+    </w:p>
+    <w:p>
+      <w:pPr>
+        <w:spacing w:after="0" w:line="240" w:lineRule="auto"/>
+        <w:rPr>
+          <w:rFonts w:ascii="Times New Roman" w:hAnsi="Times New Roman" w:cs="Times New Roman"/>
+          <w:sz w:val="20"/>
+          <w:szCs w:val="20"/>
+        </w:rPr>
+      </w:pPr>
+      <w:proofErr w:type="spellStart"/>
+      <w:proofErr w:type="gramStart"/>
+      <w:r>
+        <w:rPr>
+          <w:rFonts w:ascii="Times New Roman" w:hAnsi="Times New Roman" w:cs="Times New Roman"/>
+          <w:sz w:val="20"/>
+          <w:szCs w:val="20"/>
+          <w:lang w:val="en-US"/>
+        </w:rPr>
+        <w:t>git</w:t>
+      </w:r>
+      <w:proofErr w:type="spellEnd"/>
+      <w:proofErr w:type="gramEnd"/>
+      <w:r>
+        <w:rPr>
+          <w:rFonts w:ascii="Times New Roman" w:hAnsi="Times New Roman" w:cs="Times New Roman"/>
+          <w:sz w:val="20"/>
+          <w:szCs w:val="20"/>
+        </w:rPr>
+        <w:t xml:space="preserve"> </w:t>
+      </w:r>
+      <w:r>
+        <w:rPr>
+          <w:rFonts w:ascii="Times New Roman" w:hAnsi="Times New Roman" w:cs="Times New Roman"/>
+          <w:sz w:val="20"/>
+          <w:szCs w:val="20"/>
+          <w:lang w:val="en-US"/>
+        </w:rPr>
+        <w:t>tag</w:t>
+      </w:r>
+      <w:r>
+        <w:rPr>
+          <w:rFonts w:ascii="Times New Roman" w:hAnsi="Times New Roman" w:cs="Times New Roman"/>
+          <w:sz w:val="20"/>
+          <w:szCs w:val="20"/>
+        </w:rPr>
+        <w:t xml:space="preserve"> -</w:t>
+      </w:r>
+      <w:r>
+        <w:rPr>
+          <w:rFonts w:ascii="Times New Roman" w:hAnsi="Times New Roman" w:cs="Times New Roman"/>
+          <w:sz w:val="20"/>
+          <w:szCs w:val="20"/>
+          <w:lang w:val="en-US"/>
+        </w:rPr>
+        <w:t>d</w:t>
+      </w:r>
+      <w:r>
+        <w:rPr>
+          <w:rFonts w:ascii="Times New Roman" w:hAnsi="Times New Roman" w:cs="Times New Roman"/>
+          <w:sz w:val="20"/>
+          <w:szCs w:val="20"/>
+        </w:rPr>
+        <w:t xml:space="preserve"> &lt;</w:t>
+      </w:r>
+      <w:proofErr w:type="spellStart"/>
+      <w:r>
+        <w:rPr>
+          <w:rFonts w:ascii="Times New Roman" w:hAnsi="Times New Roman" w:cs="Times New Roman"/>
+          <w:sz w:val="20"/>
+          <w:szCs w:val="20"/>
+          <w:lang w:val="en-US"/>
+        </w:rPr>
+        <w:t>tagName</w:t>
+      </w:r>
+      <w:proofErr w:type="spellEnd"/>
+      <w:r>
+        <w:rPr>
+          <w:rFonts w:ascii="Times New Roman" w:hAnsi="Times New Roman" w:cs="Times New Roman"/>
+          <w:sz w:val="20"/>
+          <w:szCs w:val="20"/>
+        </w:rPr>
+        <w:t>&gt; - удаление тега</w:t>
+      </w:r>
+      <w:r>
+        <w:rPr>
+          <w:rFonts w:ascii="Times New Roman" w:hAnsi="Times New Roman" w:cs="Times New Roman"/>
+          <w:sz w:val="20"/>
+          <w:szCs w:val="20"/>
+        </w:rPr>
+        <w:t xml:space="preserve"> из локального </w:t>
+      </w:r>
+      <w:proofErr w:type="spellStart"/>
+      <w:r>
+        <w:rPr>
+          <w:rFonts w:ascii="Times New Roman" w:hAnsi="Times New Roman" w:cs="Times New Roman"/>
+          <w:sz w:val="20"/>
+          <w:szCs w:val="20"/>
+        </w:rPr>
+        <w:t>репозитория</w:t>
+      </w:r>
+      <w:proofErr w:type="spellEnd"/>
+    </w:p>
+    <w:p>
+      <w:pPr>
+        <w:spacing w:after="0" w:line="240" w:lineRule="auto"/>
+        <w:rPr>
+          <w:rFonts w:ascii="Times New Roman" w:eastAsia="mplus1mn-regular" w:hAnsi="Times New Roman" w:cs="Times New Roman"/>
+          <w:sz w:val="20"/>
+          <w:szCs w:val="20"/>
+          <w:lang w:val="en-US"/>
+        </w:rPr>
+      </w:pPr>
+      <w:proofErr w:type="spellStart"/>
+      <w:proofErr w:type="gramStart"/>
+      <w:r>
+        <w:rPr>
+          <w:rFonts w:ascii="Times New Roman" w:eastAsia="mplus1mn-regular" w:hAnsi="Times New Roman" w:cs="Times New Roman"/>
+          <w:sz w:val="20"/>
+          <w:szCs w:val="20"/>
+          <w:lang w:val="en-US"/>
+        </w:rPr>
+        <w:t>git</w:t>
+      </w:r>
+      <w:proofErr w:type="spellEnd"/>
+      <w:proofErr w:type="gramEnd"/>
+      <w:r>
+        <w:rPr>
+          <w:rFonts w:ascii="Times New Roman" w:eastAsia="mplus1mn-regular" w:hAnsi="Times New Roman" w:cs="Times New Roman"/>
+          <w:sz w:val="20"/>
+          <w:szCs w:val="20"/>
+          <w:lang w:val="en-US"/>
+        </w:rPr>
+        <w:t xml:space="preserve"> push &lt;remote&gt; :refs/tags/&lt;</w:t>
+      </w:r>
+      <w:proofErr w:type="spellStart"/>
+      <w:r>
+        <w:rPr>
+          <w:rFonts w:ascii="Times New Roman" w:eastAsia="mplus1mn-regular" w:hAnsi="Times New Roman" w:cs="Times New Roman"/>
+          <w:sz w:val="20"/>
+          <w:szCs w:val="20"/>
+          <w:lang w:val="en-US"/>
+        </w:rPr>
+        <w:t>tagname</w:t>
+      </w:r>
+      <w:proofErr w:type="spellEnd"/>
+      <w:r>
+        <w:rPr>
+          <w:rFonts w:ascii="Times New Roman" w:eastAsia="mplus1mn-regular" w:hAnsi="Times New Roman" w:cs="Times New Roman"/>
+          <w:sz w:val="20"/>
+          <w:szCs w:val="20"/>
+          <w:lang w:val="en-US"/>
+        </w:rPr>
+        <w:t>&gt;</w:t>
+      </w:r>
+      <w:r>
+        <w:rPr>
+          <w:rFonts w:ascii="Times New Roman" w:eastAsia="mplus1mn-regular" w:hAnsi="Times New Roman" w:cs="Times New Roman"/>
+          <w:sz w:val="20"/>
+          <w:szCs w:val="20"/>
+          <w:lang w:val="en-US"/>
+        </w:rPr>
+        <w:t xml:space="preserve"> - </w:t>
+      </w:r>
+      <w:r>
+        <w:rPr>
+          <w:rFonts w:ascii="Times New Roman" w:eastAsia="mplus1mn-regular" w:hAnsi="Times New Roman" w:cs="Times New Roman"/>
+          <w:sz w:val="20"/>
+          <w:szCs w:val="20"/>
+        </w:rPr>
+        <w:t>удаление</w:t>
+      </w:r>
+      <w:r>
+        <w:rPr>
+          <w:rFonts w:ascii="Times New Roman" w:eastAsia="mplus1mn-regular" w:hAnsi="Times New Roman" w:cs="Times New Roman"/>
+          <w:sz w:val="20"/>
+          <w:szCs w:val="20"/>
+          <w:lang w:val="en-US"/>
+        </w:rPr>
+        <w:t xml:space="preserve"> </w:t>
+      </w:r>
+      <w:r>
+        <w:rPr>
+          <w:rFonts w:ascii="Times New Roman" w:eastAsia="mplus1mn-regular" w:hAnsi="Times New Roman" w:cs="Times New Roman"/>
+          <w:sz w:val="20"/>
+          <w:szCs w:val="20"/>
+        </w:rPr>
+        <w:t>тега</w:t>
+      </w:r>
+      <w:r>
+        <w:rPr>
+          <w:rFonts w:ascii="Times New Roman" w:eastAsia="mplus1mn-regular" w:hAnsi="Times New Roman" w:cs="Times New Roman"/>
+          <w:sz w:val="20"/>
+          <w:szCs w:val="20"/>
+          <w:lang w:val="en-US"/>
+        </w:rPr>
+        <w:t xml:space="preserve"> </w:t>
+      </w:r>
+      <w:r>
+        <w:rPr>
+          <w:rFonts w:ascii="Times New Roman" w:eastAsia="mplus1mn-regular" w:hAnsi="Times New Roman" w:cs="Times New Roman"/>
+          <w:sz w:val="20"/>
+          <w:szCs w:val="20"/>
+        </w:rPr>
+        <w:t>с</w:t>
+      </w:r>
+      <w:r>
+        <w:rPr>
+          <w:rFonts w:ascii="Times New Roman" w:eastAsia="mplus1mn-regular" w:hAnsi="Times New Roman" w:cs="Times New Roman"/>
+          <w:sz w:val="20"/>
+          <w:szCs w:val="20"/>
+          <w:lang w:val="en-US"/>
+        </w:rPr>
+        <w:t xml:space="preserve"> </w:t>
+      </w:r>
+      <w:r>
+        <w:rPr>
+          <w:rFonts w:ascii="Times New Roman" w:eastAsia="mplus1mn-regular" w:hAnsi="Times New Roman" w:cs="Times New Roman"/>
+          <w:sz w:val="20"/>
+          <w:szCs w:val="20"/>
+        </w:rPr>
+        <w:t>сервера</w:t>
+      </w:r>
+    </w:p>
+    <w:p>
+      <w:pPr>
+        <w:spacing w:after="0" w:line="240" w:lineRule="auto"/>
+        <w:rPr>
+          <w:rFonts w:ascii="Times New Roman" w:eastAsia="mplus1mn-regular" w:hAnsi="Times New Roman" w:cs="Times New Roman"/>
+          <w:sz w:val="20"/>
+          <w:szCs w:val="20"/>
+          <w:lang w:val="en-US"/>
+        </w:rPr>
+      </w:pPr>
+      <w:proofErr w:type="spellStart"/>
+      <w:proofErr w:type="gramStart"/>
+      <w:r>
+        <w:rPr>
+          <w:rFonts w:ascii="Times New Roman" w:eastAsia="mplus1mn-regular" w:hAnsi="Times New Roman" w:cs="Times New Roman"/>
+          <w:sz w:val="20"/>
+          <w:szCs w:val="20"/>
+          <w:lang w:val="en-US"/>
+        </w:rPr>
+        <w:t>git</w:t>
+      </w:r>
+      <w:proofErr w:type="spellEnd"/>
+      <w:proofErr w:type="gramEnd"/>
+      <w:r>
+        <w:rPr>
+          <w:rFonts w:ascii="Times New Roman" w:eastAsia="mplus1mn-regular" w:hAnsi="Times New Roman" w:cs="Times New Roman"/>
+          <w:sz w:val="20"/>
+          <w:szCs w:val="20"/>
+          <w:lang w:val="en-US"/>
+        </w:rPr>
+        <w:t xml:space="preserve"> push origin --delete &lt;</w:t>
+      </w:r>
+      <w:proofErr w:type="spellStart"/>
+      <w:r>
+        <w:rPr>
+          <w:rFonts w:ascii="Times New Roman" w:eastAsia="mplus1mn-regular" w:hAnsi="Times New Roman" w:cs="Times New Roman"/>
+          <w:sz w:val="20"/>
+          <w:szCs w:val="20"/>
+          <w:lang w:val="en-US"/>
+        </w:rPr>
+        <w:t>tagname</w:t>
+      </w:r>
+      <w:proofErr w:type="spellEnd"/>
+      <w:r>
+        <w:rPr>
+          <w:rFonts w:ascii="Times New Roman" w:eastAsia="mplus1mn-regular" w:hAnsi="Times New Roman" w:cs="Times New Roman"/>
+          <w:sz w:val="20"/>
+          <w:szCs w:val="20"/>
+          <w:lang w:val="en-US"/>
+        </w:rPr>
+        <w:t xml:space="preserve">&gt; </w:t>
+      </w:r>
+      <w:r>
+        <w:rPr>
+          <w:rFonts w:ascii="Times New Roman" w:eastAsia="mplus1mn-regular" w:hAnsi="Times New Roman" w:cs="Times New Roman"/>
+          <w:sz w:val="20"/>
+          <w:szCs w:val="20"/>
+          <w:lang w:val="en-US"/>
+        </w:rPr>
+        <w:t xml:space="preserve">- </w:t>
+      </w:r>
+      <w:r>
+        <w:rPr>
+          <w:rFonts w:ascii="Times New Roman" w:eastAsia="mplus1mn-regular" w:hAnsi="Times New Roman" w:cs="Times New Roman"/>
+          <w:sz w:val="20"/>
+          <w:szCs w:val="20"/>
+        </w:rPr>
+        <w:t>удаление</w:t>
+      </w:r>
+      <w:r>
+        <w:rPr>
+          <w:rFonts w:ascii="Times New Roman" w:eastAsia="mplus1mn-regular" w:hAnsi="Times New Roman" w:cs="Times New Roman"/>
+          <w:sz w:val="20"/>
+          <w:szCs w:val="20"/>
+          <w:lang w:val="en-US"/>
+        </w:rPr>
+        <w:t xml:space="preserve"> </w:t>
+      </w:r>
+      <w:r>
+        <w:rPr>
+          <w:rFonts w:ascii="Times New Roman" w:eastAsia="mplus1mn-regular" w:hAnsi="Times New Roman" w:cs="Times New Roman"/>
+          <w:sz w:val="20"/>
+          <w:szCs w:val="20"/>
+        </w:rPr>
+        <w:t>тега</w:t>
+      </w:r>
+      <w:r>
+        <w:rPr>
+          <w:rFonts w:ascii="Times New Roman" w:eastAsia="mplus1mn-regular" w:hAnsi="Times New Roman" w:cs="Times New Roman"/>
+          <w:sz w:val="20"/>
+          <w:szCs w:val="20"/>
+          <w:lang w:val="en-US"/>
+        </w:rPr>
+        <w:t xml:space="preserve"> </w:t>
+      </w:r>
+      <w:r>
+        <w:rPr>
+          <w:rFonts w:ascii="Times New Roman" w:eastAsia="mplus1mn-regular" w:hAnsi="Times New Roman" w:cs="Times New Roman"/>
+          <w:sz w:val="20"/>
+          <w:szCs w:val="20"/>
+        </w:rPr>
+        <w:t>с</w:t>
+      </w:r>
+      <w:r>
+        <w:rPr>
+          <w:rFonts w:ascii="Times New Roman" w:eastAsia="mplus1mn-regular" w:hAnsi="Times New Roman" w:cs="Times New Roman"/>
+          <w:sz w:val="20"/>
+          <w:szCs w:val="20"/>
+          <w:lang w:val="en-US"/>
+        </w:rPr>
+        <w:t xml:space="preserve"> </w:t>
+      </w:r>
+      <w:r>
+        <w:rPr>
+          <w:rFonts w:ascii="Times New Roman" w:eastAsia="mplus1mn-regular" w:hAnsi="Times New Roman" w:cs="Times New Roman"/>
+          <w:sz w:val="20"/>
+          <w:szCs w:val="20"/>
+        </w:rPr>
+        <w:t>сервера</w:t>
+      </w:r>
+    </w:p>
+    <w:p>
+      <w:pPr>
+        <w:spacing w:after="0" w:line="240" w:lineRule="auto"/>
+        <w:rPr>
+          <w:rFonts w:ascii="Times New Roman" w:eastAsia="mplus1mn-regular" w:hAnsi="Times New Roman" w:cs="Times New Roman"/>
+          <w:sz w:val="20"/>
+          <w:szCs w:val="20"/>
+          <w:lang w:val="en-US"/>
+        </w:rPr>
+      </w:pPr>
     </w:p>
     <w:p>
       <w:pPr>
@@ -3370,15 +3662,7 @@
           <w:lang w:val="en-US"/>
         </w:rPr>
       </w:pPr>
-      <w:r>
-        <w:rPr>
-          <w:rFonts w:ascii="Times New Roman" w:eastAsia="mplus1mn-regular" w:hAnsi="Times New Roman" w:cs="Times New Roman"/>
-          <w:sz w:val="20"/>
-          <w:szCs w:val="20"/>
-          <w:lang w:val="en-US"/>
-        </w:rPr>
-        <w:t>-</w:t>
-      </w:r>
+      <w:proofErr w:type="spellStart"/>
       <w:proofErr w:type="gramStart"/>
       <w:r>
         <w:rPr>
@@ -3387,8 +3671,9 @@
           <w:szCs w:val="20"/>
           <w:lang w:val="en-US"/>
         </w:rPr>
-        <w:t>f</w:t>
-      </w:r>
+        <w:t>git</w:t>
+      </w:r>
+      <w:proofErr w:type="spellEnd"/>
       <w:proofErr w:type="gramEnd"/>
       <w:r>
         <w:rPr>
@@ -3397,7 +3682,7 @@
           <w:szCs w:val="20"/>
           <w:lang w:val="en-US"/>
         </w:rPr>
-        <w:t>, --force allow adding otherwise ignored files</w:t>
+        <w:t xml:space="preserve"> add -h</w:t>
       </w:r>
     </w:p>
     <w:p>
@@ -3413,15 +3698,6 @@
           <w:lang w:val="en-US"/>
         </w:rPr>
       </w:pPr>
-      <w:r>
-        <w:rPr>
-          <w:rFonts w:ascii="Times New Roman" w:eastAsia="mplus1mn-regular" w:hAnsi="Times New Roman" w:cs="Times New Roman"/>
-          <w:sz w:val="20"/>
-          <w:szCs w:val="20"/>
-          <w:lang w:val="en-US"/>
-        </w:rPr>
-        <w:t>-</w:t>
-      </w:r>
       <w:proofErr w:type="gramStart"/>
       <w:r>
         <w:rPr>
@@ -3430,7 +3706,7 @@
           <w:szCs w:val="20"/>
           <w:lang w:val="en-US"/>
         </w:rPr>
-        <w:t>u</w:t>
+        <w:t>usage</w:t>
       </w:r>
       <w:proofErr w:type="gramEnd"/>
       <w:r>
@@ -3440,27 +3716,47 @@
           <w:szCs w:val="20"/>
           <w:lang w:val="en-US"/>
         </w:rPr>
-        <w:t xml:space="preserve">, --update </w:t>
-      </w:r>
-      <w:proofErr w:type="spellStart"/>
-      <w:r>
-        <w:rPr>
-          <w:rFonts w:ascii="Times New Roman" w:eastAsia="mplus1mn-regular" w:hAnsi="Times New Roman" w:cs="Times New Roman"/>
-          <w:sz w:val="20"/>
-          <w:szCs w:val="20"/>
-          <w:lang w:val="en-US"/>
-        </w:rPr>
-        <w:t>update</w:t>
-      </w:r>
-      <w:proofErr w:type="spellEnd"/>
-      <w:r>
-        <w:rPr>
-          <w:rFonts w:ascii="Times New Roman" w:eastAsia="mplus1mn-regular" w:hAnsi="Times New Roman" w:cs="Times New Roman"/>
-          <w:sz w:val="20"/>
-          <w:szCs w:val="20"/>
-          <w:lang w:val="en-US"/>
-        </w:rPr>
-        <w:t xml:space="preserve"> tracked files</w:t>
+        <w:t xml:space="preserve">: </w:t>
+      </w:r>
+      <w:proofErr w:type="spellStart"/>
+      <w:r>
+        <w:rPr>
+          <w:rFonts w:ascii="Times New Roman" w:eastAsia="mplus1mn-regular" w:hAnsi="Times New Roman" w:cs="Times New Roman"/>
+          <w:sz w:val="20"/>
+          <w:szCs w:val="20"/>
+          <w:lang w:val="en-US"/>
+        </w:rPr>
+        <w:t>git</w:t>
+      </w:r>
+      <w:proofErr w:type="spellEnd"/>
+      <w:r>
+        <w:rPr>
+          <w:rFonts w:ascii="Times New Roman" w:eastAsia="mplus1mn-regular" w:hAnsi="Times New Roman" w:cs="Times New Roman"/>
+          <w:sz w:val="20"/>
+          <w:szCs w:val="20"/>
+          <w:lang w:val="en-US"/>
+        </w:rPr>
+        <w:t xml:space="preserve"> add [&lt;options&gt;] [--] &lt;</w:t>
+      </w:r>
+      <w:proofErr w:type="spellStart"/>
+      <w:r>
+        <w:rPr>
+          <w:rFonts w:ascii="Times New Roman" w:eastAsia="mplus1mn-regular" w:hAnsi="Times New Roman" w:cs="Times New Roman"/>
+          <w:sz w:val="20"/>
+          <w:szCs w:val="20"/>
+          <w:lang w:val="en-US"/>
+        </w:rPr>
+        <w:t>pathspec</w:t>
+      </w:r>
+      <w:proofErr w:type="spellEnd"/>
+      <w:r>
+        <w:rPr>
+          <w:rFonts w:ascii="Times New Roman" w:eastAsia="mplus1mn-regular" w:hAnsi="Times New Roman" w:cs="Times New Roman"/>
+          <w:sz w:val="20"/>
+          <w:szCs w:val="20"/>
+          <w:lang w:val="en-US"/>
+        </w:rPr>
+        <w:t>&gt;...</w:t>
       </w:r>
     </w:p>
     <w:p>
@@ -3483,27 +3779,27 @@
           <w:szCs w:val="20"/>
           <w:lang w:val="en-US"/>
         </w:rPr>
-        <w:t xml:space="preserve">--renormalize </w:t>
-      </w:r>
-      <w:proofErr w:type="spellStart"/>
-      <w:r>
-        <w:rPr>
-          <w:rFonts w:ascii="Times New Roman" w:eastAsia="mplus1mn-regular" w:hAnsi="Times New Roman" w:cs="Times New Roman"/>
-          <w:sz w:val="20"/>
-          <w:szCs w:val="20"/>
-          <w:lang w:val="en-US"/>
-        </w:rPr>
-        <w:t>renormalize</w:t>
-      </w:r>
-      <w:proofErr w:type="spellEnd"/>
-      <w:r>
-        <w:rPr>
-          <w:rFonts w:ascii="Times New Roman" w:eastAsia="mplus1mn-regular" w:hAnsi="Times New Roman" w:cs="Times New Roman"/>
-          <w:sz w:val="20"/>
-          <w:szCs w:val="20"/>
-          <w:lang w:val="en-US"/>
-        </w:rPr>
-        <w:t xml:space="preserve"> EOL of tracked files (implies -u)</w:t>
+        <w:t>-</w:t>
+      </w:r>
+      <w:proofErr w:type="gramStart"/>
+      <w:r>
+        <w:rPr>
+          <w:rFonts w:ascii="Times New Roman" w:eastAsia="mplus1mn-regular" w:hAnsi="Times New Roman" w:cs="Times New Roman"/>
+          <w:sz w:val="20"/>
+          <w:szCs w:val="20"/>
+          <w:lang w:val="en-US"/>
+        </w:rPr>
+        <w:t>n</w:t>
+      </w:r>
+      <w:proofErr w:type="gramEnd"/>
+      <w:r>
+        <w:rPr>
+          <w:rFonts w:ascii="Times New Roman" w:eastAsia="mplus1mn-regular" w:hAnsi="Times New Roman" w:cs="Times New Roman"/>
+          <w:sz w:val="20"/>
+          <w:szCs w:val="20"/>
+          <w:lang w:val="en-US"/>
+        </w:rPr>
+        <w:t>, --dry-run dry run</w:t>
       </w:r>
     </w:p>
     <w:p>
@@ -3526,7 +3822,27 @@
           <w:szCs w:val="20"/>
           <w:lang w:val="en-US"/>
         </w:rPr>
-        <w:t>-N, --intent-to-add record only the fact that the path will be added later</w:t>
+        <w:t>-</w:t>
+      </w:r>
+      <w:proofErr w:type="gramStart"/>
+      <w:r>
+        <w:rPr>
+          <w:rFonts w:ascii="Times New Roman" w:eastAsia="mplus1mn-regular" w:hAnsi="Times New Roman" w:cs="Times New Roman"/>
+          <w:sz w:val="20"/>
+          <w:szCs w:val="20"/>
+          <w:lang w:val="en-US"/>
+        </w:rPr>
+        <w:t>v</w:t>
+      </w:r>
+      <w:proofErr w:type="gramEnd"/>
+      <w:r>
+        <w:rPr>
+          <w:rFonts w:ascii="Times New Roman" w:eastAsia="mplus1mn-regular" w:hAnsi="Times New Roman" w:cs="Times New Roman"/>
+          <w:sz w:val="20"/>
+          <w:szCs w:val="20"/>
+          <w:lang w:val="en-US"/>
+        </w:rPr>
+        <w:t>, --verbose be verbose</w:t>
       </w:r>
     </w:p>
     <w:p>
@@ -3549,7 +3865,49 @@
           <w:szCs w:val="20"/>
           <w:lang w:val="en-US"/>
         </w:rPr>
-        <w:t>-A, --all add changes from all tracked and untracked files</w:t>
+        <w:t>-</w:t>
+      </w:r>
+      <w:proofErr w:type="spellStart"/>
+      <w:proofErr w:type="gramStart"/>
+      <w:r>
+        <w:rPr>
+          <w:rFonts w:ascii="Times New Roman" w:eastAsia="mplus1mn-regular" w:hAnsi="Times New Roman" w:cs="Times New Roman"/>
+          <w:sz w:val="20"/>
+          <w:szCs w:val="20"/>
+          <w:lang w:val="en-US"/>
+        </w:rPr>
+        <w:t>i</w:t>
+      </w:r>
+      <w:proofErr w:type="spellEnd"/>
+      <w:proofErr w:type="gramEnd"/>
+      <w:r>
+        <w:rPr>
+          <w:rFonts w:ascii="Times New Roman" w:eastAsia="mplus1mn-regular" w:hAnsi="Times New Roman" w:cs="Times New Roman"/>
+          <w:sz w:val="20"/>
+          <w:szCs w:val="20"/>
+          <w:lang w:val="en-US"/>
+        </w:rPr>
+        <w:t xml:space="preserve">, --interactive </w:t>
+      </w:r>
+      <w:proofErr w:type="spellStart"/>
+      <w:r>
+        <w:rPr>
+          <w:rFonts w:ascii="Times New Roman" w:eastAsia="mplus1mn-regular" w:hAnsi="Times New Roman" w:cs="Times New Roman"/>
+          <w:sz w:val="20"/>
+          <w:szCs w:val="20"/>
+          <w:lang w:val="en-US"/>
+        </w:rPr>
+        <w:t>interactive</w:t>
+      </w:r>
+      <w:proofErr w:type="spellEnd"/>
+      <w:r>
+        <w:rPr>
+          <w:rFonts w:ascii="Times New Roman" w:eastAsia="mplus1mn-regular" w:hAnsi="Times New Roman" w:cs="Times New Roman"/>
+          <w:sz w:val="20"/>
+          <w:szCs w:val="20"/>
+          <w:lang w:val="en-US"/>
+        </w:rPr>
+        <w:t xml:space="preserve"> picking</w:t>
       </w:r>
     </w:p>
     <w:p>
@@ -3572,7 +3930,7 @@
           <w:szCs w:val="20"/>
           <w:lang w:val="en-US"/>
         </w:rPr>
-        <w:t xml:space="preserve">--ignore-removal </w:t>
+        <w:t>-</w:t>
       </w:r>
       <w:proofErr w:type="gramStart"/>
       <w:r>
@@ -3582,7 +3940,7 @@
           <w:szCs w:val="20"/>
           <w:lang w:val="en-US"/>
         </w:rPr>
-        <w:t>ignore</w:t>
+        <w:t>p</w:t>
       </w:r>
       <w:proofErr w:type="gramEnd"/>
       <w:r>
@@ -3592,7 +3950,7 @@
           <w:szCs w:val="20"/>
           <w:lang w:val="en-US"/>
         </w:rPr>
-        <w:t xml:space="preserve"> paths removed in the working tree (same as --no-all)</w:t>
+        <w:t>, --patch select hunks interactively</w:t>
       </w:r>
     </w:p>
     <w:p>
@@ -3615,7 +3973,47 @@
           <w:szCs w:val="20"/>
           <w:lang w:val="en-US"/>
         </w:rPr>
-        <w:t>--refresh don't add, only refresh the index</w:t>
+        <w:t>-</w:t>
+      </w:r>
+      <w:proofErr w:type="gramStart"/>
+      <w:r>
+        <w:rPr>
+          <w:rFonts w:ascii="Times New Roman" w:eastAsia="mplus1mn-regular" w:hAnsi="Times New Roman" w:cs="Times New Roman"/>
+          <w:sz w:val="20"/>
+          <w:szCs w:val="20"/>
+          <w:lang w:val="en-US"/>
+        </w:rPr>
+        <w:t>e</w:t>
+      </w:r>
+      <w:proofErr w:type="gramEnd"/>
+      <w:r>
+        <w:rPr>
+          <w:rFonts w:ascii="Times New Roman" w:eastAsia="mplus1mn-regular" w:hAnsi="Times New Roman" w:cs="Times New Roman"/>
+          <w:sz w:val="20"/>
+          <w:szCs w:val="20"/>
+          <w:lang w:val="en-US"/>
+        </w:rPr>
+        <w:t xml:space="preserve">, --edit </w:t>
+      </w:r>
+      <w:proofErr w:type="spellStart"/>
+      <w:r>
+        <w:rPr>
+          <w:rFonts w:ascii="Times New Roman" w:eastAsia="mplus1mn-regular" w:hAnsi="Times New Roman" w:cs="Times New Roman"/>
+          <w:sz w:val="20"/>
+          <w:szCs w:val="20"/>
+          <w:lang w:val="en-US"/>
+        </w:rPr>
+        <w:t>edit</w:t>
+      </w:r>
+      <w:proofErr w:type="spellEnd"/>
+      <w:r>
+        <w:rPr>
+          <w:rFonts w:ascii="Times New Roman" w:eastAsia="mplus1mn-regular" w:hAnsi="Times New Roman" w:cs="Times New Roman"/>
+          <w:sz w:val="20"/>
+          <w:szCs w:val="20"/>
+          <w:lang w:val="en-US"/>
+        </w:rPr>
+        <w:t xml:space="preserve"> current diff and apply</w:t>
       </w:r>
     </w:p>
     <w:p>
@@ -3638,7 +4036,28 @@
           <w:szCs w:val="20"/>
           <w:lang w:val="en-US"/>
         </w:rPr>
-        <w:t>--ignore-errors just skip files which cannot be added because of errors</w:t>
+        <w:lastRenderedPageBreak/>
+        <w:t>-</w:t>
+      </w:r>
+      <w:proofErr w:type="gramStart"/>
+      <w:r>
+        <w:rPr>
+          <w:rFonts w:ascii="Times New Roman" w:eastAsia="mplus1mn-regular" w:hAnsi="Times New Roman" w:cs="Times New Roman"/>
+          <w:sz w:val="20"/>
+          <w:szCs w:val="20"/>
+          <w:lang w:val="en-US"/>
+        </w:rPr>
+        <w:t>f</w:t>
+      </w:r>
+      <w:proofErr w:type="gramEnd"/>
+      <w:r>
+        <w:rPr>
+          <w:rFonts w:ascii="Times New Roman" w:eastAsia="mplus1mn-regular" w:hAnsi="Times New Roman" w:cs="Times New Roman"/>
+          <w:sz w:val="20"/>
+          <w:szCs w:val="20"/>
+          <w:lang w:val="en-US"/>
+        </w:rPr>
+        <w:t>, --force allow adding otherwise ignored files</w:t>
       </w:r>
     </w:p>
     <w:p>
@@ -3661,48 +4080,7 @@
           <w:szCs w:val="20"/>
           <w:lang w:val="en-US"/>
         </w:rPr>
-        <w:t>--ignore-missing check if - even missing - files are ignored in dry run</w:t>
-      </w:r>
-    </w:p>
-    <w:p>
-      <w:pPr>
-        <w:spacing w:after="0" w:line="240" w:lineRule="auto"/>
-        <w:rPr>
-          <w:rFonts w:ascii="Times New Roman" w:eastAsia="mplus1mn-regular" w:hAnsi="Times New Roman" w:cs="Times New Roman"/>
-          <w:sz w:val="20"/>
-          <w:szCs w:val="20"/>
-          <w:lang w:val="en-US"/>
-        </w:rPr>
-      </w:pPr>
-      <w:r>
-        <w:rPr>
-          <w:rFonts w:ascii="Times New Roman" w:eastAsia="mplus1mn-regular" w:hAnsi="Times New Roman" w:cs="Times New Roman"/>
-          <w:sz w:val="20"/>
-          <w:szCs w:val="20"/>
-          <w:lang w:val="en-US"/>
-        </w:rPr>
-        <w:lastRenderedPageBreak/>
-        <w:t>--</w:t>
-      </w:r>
-      <w:proofErr w:type="spellStart"/>
-      <w:r>
-        <w:rPr>
-          <w:rFonts w:ascii="Times New Roman" w:eastAsia="mplus1mn-regular" w:hAnsi="Times New Roman" w:cs="Times New Roman"/>
-          <w:sz w:val="20"/>
-          <w:szCs w:val="20"/>
-          <w:lang w:val="en-US"/>
-        </w:rPr>
-        <w:t>chmod</w:t>
-      </w:r>
-      <w:proofErr w:type="spellEnd"/>
-      <w:r>
-        <w:rPr>
-          <w:rFonts w:ascii="Times New Roman" w:eastAsia="mplus1mn-regular" w:hAnsi="Times New Roman" w:cs="Times New Roman"/>
-          <w:sz w:val="20"/>
-          <w:szCs w:val="20"/>
-          <w:lang w:val="en-US"/>
-        </w:rPr>
-        <w:t xml:space="preserve"> (+|-</w:t>
+        <w:t>-</w:t>
       </w:r>
       <w:proofErr w:type="gramStart"/>
       <w:r>
@@ -3712,7 +4090,7 @@
           <w:szCs w:val="20"/>
           <w:lang w:val="en-US"/>
         </w:rPr>
-        <w:t>)x</w:t>
+        <w:t>u</w:t>
       </w:r>
       <w:proofErr w:type="gramEnd"/>
       <w:r>
@@ -3722,46 +4100,27 @@
           <w:szCs w:val="20"/>
           <w:lang w:val="en-US"/>
         </w:rPr>
-        <w:t xml:space="preserve"> override the executable bit of the listed files</w:t>
-      </w:r>
-    </w:p>
-    <w:p>
-      <w:pPr>
-        <w:spacing w:after="0" w:line="240" w:lineRule="auto"/>
-        <w:rPr>
-          <w:rFonts w:cs="Times New Roman"/>
-          <w:sz w:val="20"/>
-          <w:szCs w:val="20"/>
-          <w:lang w:val="en-US"/>
-        </w:rPr>
-      </w:pPr>
-    </w:p>
-    <w:p>
-      <w:pPr>
-        <w:spacing w:after="0" w:line="240" w:lineRule="auto"/>
-        <w:rPr>
-          <w:rFonts w:ascii="Times New Roman" w:eastAsia="mplus1mn-regular" w:hAnsi="Times New Roman" w:cs="Times New Roman"/>
-          <w:sz w:val="20"/>
-          <w:szCs w:val="20"/>
-          <w:lang w:val="en-US"/>
-        </w:rPr>
-      </w:pPr>
-      <w:r>
-        <w:rPr>
-          <w:rFonts w:ascii="Times New Roman" w:eastAsia="mplus1mn-regular" w:hAnsi="Times New Roman" w:cs="Times New Roman"/>
-          <w:sz w:val="20"/>
-          <w:szCs w:val="20"/>
-        </w:rPr>
-        <w:t>Псевдонимы</w:t>
-      </w:r>
-      <w:r>
-        <w:rPr>
-          <w:rFonts w:ascii="Times New Roman" w:eastAsia="mplus1mn-regular" w:hAnsi="Times New Roman" w:cs="Times New Roman"/>
-          <w:sz w:val="20"/>
-          <w:szCs w:val="20"/>
-          <w:lang w:val="en-US"/>
-        </w:rPr>
-        <w:t>:</w:t>
+        <w:t xml:space="preserve">, --update </w:t>
+      </w:r>
+      <w:proofErr w:type="spellStart"/>
+      <w:r>
+        <w:rPr>
+          <w:rFonts w:ascii="Times New Roman" w:eastAsia="mplus1mn-regular" w:hAnsi="Times New Roman" w:cs="Times New Roman"/>
+          <w:sz w:val="20"/>
+          <w:szCs w:val="20"/>
+          <w:lang w:val="en-US"/>
+        </w:rPr>
+        <w:t>update</w:t>
+      </w:r>
+      <w:proofErr w:type="spellEnd"/>
+      <w:r>
+        <w:rPr>
+          <w:rFonts w:ascii="Times New Roman" w:eastAsia="mplus1mn-regular" w:hAnsi="Times New Roman" w:cs="Times New Roman"/>
+          <w:sz w:val="20"/>
+          <w:szCs w:val="20"/>
+          <w:lang w:val="en-US"/>
+        </w:rPr>
+        <w:t xml:space="preserve"> tracked files</w:t>
       </w:r>
     </w:p>
     <w:p>
@@ -3784,49 +4143,27 @@
           <w:szCs w:val="20"/>
           <w:lang w:val="en-US"/>
         </w:rPr>
-        <w:t xml:space="preserve">$ </w:t>
-      </w:r>
-      <w:proofErr w:type="spellStart"/>
-      <w:proofErr w:type="gramStart"/>
-      <w:r>
-        <w:rPr>
-          <w:rFonts w:ascii="Times New Roman" w:eastAsia="mplus1mn-regular" w:hAnsi="Times New Roman" w:cs="Times New Roman"/>
-          <w:sz w:val="20"/>
-          <w:szCs w:val="20"/>
-          <w:lang w:val="en-US"/>
-        </w:rPr>
-        <w:t>git</w:t>
-      </w:r>
-      <w:proofErr w:type="spellEnd"/>
-      <w:proofErr w:type="gramEnd"/>
-      <w:r>
-        <w:rPr>
-          <w:rFonts w:ascii="Times New Roman" w:eastAsia="mplus1mn-regular" w:hAnsi="Times New Roman" w:cs="Times New Roman"/>
-          <w:sz w:val="20"/>
-          <w:szCs w:val="20"/>
-          <w:lang w:val="en-US"/>
-        </w:rPr>
-        <w:t xml:space="preserve"> </w:t>
-      </w:r>
-      <w:proofErr w:type="spellStart"/>
-      <w:r>
-        <w:rPr>
-          <w:rFonts w:ascii="Times New Roman" w:eastAsia="mplus1mn-regular" w:hAnsi="Times New Roman" w:cs="Times New Roman"/>
-          <w:sz w:val="20"/>
-          <w:szCs w:val="20"/>
-          <w:lang w:val="en-US"/>
-        </w:rPr>
-        <w:t>config</w:t>
-      </w:r>
-      <w:proofErr w:type="spellEnd"/>
-      <w:r>
-        <w:rPr>
-          <w:rFonts w:ascii="Times New Roman" w:eastAsia="mplus1mn-regular" w:hAnsi="Times New Roman" w:cs="Times New Roman"/>
-          <w:sz w:val="20"/>
-          <w:szCs w:val="20"/>
-          <w:lang w:val="en-US"/>
-        </w:rPr>
-        <w:t xml:space="preserve"> --global alias.co checkout</w:t>
+        <w:t xml:space="preserve">--renormalize </w:t>
+      </w:r>
+      <w:proofErr w:type="spellStart"/>
+      <w:r>
+        <w:rPr>
+          <w:rFonts w:ascii="Times New Roman" w:eastAsia="mplus1mn-regular" w:hAnsi="Times New Roman" w:cs="Times New Roman"/>
+          <w:sz w:val="20"/>
+          <w:szCs w:val="20"/>
+          <w:lang w:val="en-US"/>
+        </w:rPr>
+        <w:t>renormalize</w:t>
+      </w:r>
+      <w:proofErr w:type="spellEnd"/>
+      <w:r>
+        <w:rPr>
+          <w:rFonts w:ascii="Times New Roman" w:eastAsia="mplus1mn-regular" w:hAnsi="Times New Roman" w:cs="Times New Roman"/>
+          <w:sz w:val="20"/>
+          <w:szCs w:val="20"/>
+          <w:lang w:val="en-US"/>
+        </w:rPr>
+        <w:t xml:space="preserve"> EOL of tracked files (implies -u)</w:t>
       </w:r>
     </w:p>
     <w:p>
@@ -3849,49 +4186,7 @@
           <w:szCs w:val="20"/>
           <w:lang w:val="en-US"/>
         </w:rPr>
-        <w:t xml:space="preserve">$ </w:t>
-      </w:r>
-      <w:proofErr w:type="spellStart"/>
-      <w:proofErr w:type="gramStart"/>
-      <w:r>
-        <w:rPr>
-          <w:rFonts w:ascii="Times New Roman" w:eastAsia="mplus1mn-regular" w:hAnsi="Times New Roman" w:cs="Times New Roman"/>
-          <w:sz w:val="20"/>
-          <w:szCs w:val="20"/>
-          <w:lang w:val="en-US"/>
-        </w:rPr>
-        <w:t>git</w:t>
-      </w:r>
-      <w:proofErr w:type="spellEnd"/>
-      <w:proofErr w:type="gramEnd"/>
-      <w:r>
-        <w:rPr>
-          <w:rFonts w:ascii="Times New Roman" w:eastAsia="mplus1mn-regular" w:hAnsi="Times New Roman" w:cs="Times New Roman"/>
-          <w:sz w:val="20"/>
-          <w:szCs w:val="20"/>
-          <w:lang w:val="en-US"/>
-        </w:rPr>
-        <w:t xml:space="preserve"> </w:t>
-      </w:r>
-      <w:proofErr w:type="spellStart"/>
-      <w:r>
-        <w:rPr>
-          <w:rFonts w:ascii="Times New Roman" w:eastAsia="mplus1mn-regular" w:hAnsi="Times New Roman" w:cs="Times New Roman"/>
-          <w:sz w:val="20"/>
-          <w:szCs w:val="20"/>
-          <w:lang w:val="en-US"/>
-        </w:rPr>
-        <w:t>config</w:t>
-      </w:r>
-      <w:proofErr w:type="spellEnd"/>
-      <w:r>
-        <w:rPr>
-          <w:rFonts w:ascii="Times New Roman" w:eastAsia="mplus1mn-regular" w:hAnsi="Times New Roman" w:cs="Times New Roman"/>
-          <w:sz w:val="20"/>
-          <w:szCs w:val="20"/>
-          <w:lang w:val="en-US"/>
-        </w:rPr>
-        <w:t xml:space="preserve"> --global alias.br branch</w:t>
+        <w:t>-N, --intent-to-add record only the fact that the path will be added later</w:t>
       </w:r>
     </w:p>
     <w:p>
@@ -3914,6 +4209,240 @@
           <w:szCs w:val="20"/>
           <w:lang w:val="en-US"/>
         </w:rPr>
+        <w:t>-A, --all add changes from all tracked and untracked files</w:t>
+      </w:r>
+    </w:p>
+    <w:p>
+      <w:pPr>
+        <w:autoSpaceDE w:val="0"/>
+        <w:autoSpaceDN w:val="0"/>
+        <w:adjustRightInd w:val="0"/>
+        <w:spacing w:after="0" w:line="240" w:lineRule="auto"/>
+        <w:rPr>
+          <w:rFonts w:ascii="Times New Roman" w:eastAsia="mplus1mn-regular" w:hAnsi="Times New Roman" w:cs="Times New Roman"/>
+          <w:sz w:val="20"/>
+          <w:szCs w:val="20"/>
+          <w:lang w:val="en-US"/>
+        </w:rPr>
+      </w:pPr>
+      <w:r>
+        <w:rPr>
+          <w:rFonts w:ascii="Times New Roman" w:eastAsia="mplus1mn-regular" w:hAnsi="Times New Roman" w:cs="Times New Roman"/>
+          <w:sz w:val="20"/>
+          <w:szCs w:val="20"/>
+          <w:lang w:val="en-US"/>
+        </w:rPr>
+        <w:t xml:space="preserve">--ignore-removal </w:t>
+      </w:r>
+      <w:proofErr w:type="gramStart"/>
+      <w:r>
+        <w:rPr>
+          <w:rFonts w:ascii="Times New Roman" w:eastAsia="mplus1mn-regular" w:hAnsi="Times New Roman" w:cs="Times New Roman"/>
+          <w:sz w:val="20"/>
+          <w:szCs w:val="20"/>
+          <w:lang w:val="en-US"/>
+        </w:rPr>
+        <w:t>ignore</w:t>
+      </w:r>
+      <w:proofErr w:type="gramEnd"/>
+      <w:r>
+        <w:rPr>
+          <w:rFonts w:ascii="Times New Roman" w:eastAsia="mplus1mn-regular" w:hAnsi="Times New Roman" w:cs="Times New Roman"/>
+          <w:sz w:val="20"/>
+          <w:szCs w:val="20"/>
+          <w:lang w:val="en-US"/>
+        </w:rPr>
+        <w:t xml:space="preserve"> paths removed in the working tree (same as --no-all)</w:t>
+      </w:r>
+    </w:p>
+    <w:p>
+      <w:pPr>
+        <w:autoSpaceDE w:val="0"/>
+        <w:autoSpaceDN w:val="0"/>
+        <w:adjustRightInd w:val="0"/>
+        <w:spacing w:after="0" w:line="240" w:lineRule="auto"/>
+        <w:rPr>
+          <w:rFonts w:ascii="Times New Roman" w:eastAsia="mplus1mn-regular" w:hAnsi="Times New Roman" w:cs="Times New Roman"/>
+          <w:sz w:val="20"/>
+          <w:szCs w:val="20"/>
+          <w:lang w:val="en-US"/>
+        </w:rPr>
+      </w:pPr>
+      <w:r>
+        <w:rPr>
+          <w:rFonts w:ascii="Times New Roman" w:eastAsia="mplus1mn-regular" w:hAnsi="Times New Roman" w:cs="Times New Roman"/>
+          <w:sz w:val="20"/>
+          <w:szCs w:val="20"/>
+          <w:lang w:val="en-US"/>
+        </w:rPr>
+        <w:t>--refresh don't add, only refresh the index</w:t>
+      </w:r>
+    </w:p>
+    <w:p>
+      <w:pPr>
+        <w:autoSpaceDE w:val="0"/>
+        <w:autoSpaceDN w:val="0"/>
+        <w:adjustRightInd w:val="0"/>
+        <w:spacing w:after="0" w:line="240" w:lineRule="auto"/>
+        <w:rPr>
+          <w:rFonts w:ascii="Times New Roman" w:eastAsia="mplus1mn-regular" w:hAnsi="Times New Roman" w:cs="Times New Roman"/>
+          <w:sz w:val="20"/>
+          <w:szCs w:val="20"/>
+          <w:lang w:val="en-US"/>
+        </w:rPr>
+      </w:pPr>
+      <w:r>
+        <w:rPr>
+          <w:rFonts w:ascii="Times New Roman" w:eastAsia="mplus1mn-regular" w:hAnsi="Times New Roman" w:cs="Times New Roman"/>
+          <w:sz w:val="20"/>
+          <w:szCs w:val="20"/>
+          <w:lang w:val="en-US"/>
+        </w:rPr>
+        <w:t>--ignore-errors just skip files which cannot be added because of errors</w:t>
+      </w:r>
+    </w:p>
+    <w:p>
+      <w:pPr>
+        <w:autoSpaceDE w:val="0"/>
+        <w:autoSpaceDN w:val="0"/>
+        <w:adjustRightInd w:val="0"/>
+        <w:spacing w:after="0" w:line="240" w:lineRule="auto"/>
+        <w:rPr>
+          <w:rFonts w:ascii="Times New Roman" w:eastAsia="mplus1mn-regular" w:hAnsi="Times New Roman" w:cs="Times New Roman"/>
+          <w:sz w:val="20"/>
+          <w:szCs w:val="20"/>
+          <w:lang w:val="en-US"/>
+        </w:rPr>
+      </w:pPr>
+      <w:r>
+        <w:rPr>
+          <w:rFonts w:ascii="Times New Roman" w:eastAsia="mplus1mn-regular" w:hAnsi="Times New Roman" w:cs="Times New Roman"/>
+          <w:sz w:val="20"/>
+          <w:szCs w:val="20"/>
+          <w:lang w:val="en-US"/>
+        </w:rPr>
+        <w:t>--ignore-missing check if - even missing - files are ignored in dry run</w:t>
+      </w:r>
+    </w:p>
+    <w:p>
+      <w:pPr>
+        <w:spacing w:after="0" w:line="240" w:lineRule="auto"/>
+        <w:rPr>
+          <w:rFonts w:ascii="Times New Roman" w:eastAsia="mplus1mn-regular" w:hAnsi="Times New Roman" w:cs="Times New Roman"/>
+          <w:sz w:val="20"/>
+          <w:szCs w:val="20"/>
+          <w:lang w:val="en-US"/>
+        </w:rPr>
+      </w:pPr>
+      <w:r>
+        <w:rPr>
+          <w:rFonts w:ascii="Times New Roman" w:eastAsia="mplus1mn-regular" w:hAnsi="Times New Roman" w:cs="Times New Roman"/>
+          <w:sz w:val="20"/>
+          <w:szCs w:val="20"/>
+          <w:lang w:val="en-US"/>
+        </w:rPr>
+        <w:t>--</w:t>
+      </w:r>
+      <w:proofErr w:type="spellStart"/>
+      <w:r>
+        <w:rPr>
+          <w:rFonts w:ascii="Times New Roman" w:eastAsia="mplus1mn-regular" w:hAnsi="Times New Roman" w:cs="Times New Roman"/>
+          <w:sz w:val="20"/>
+          <w:szCs w:val="20"/>
+          <w:lang w:val="en-US"/>
+        </w:rPr>
+        <w:t>chmod</w:t>
+      </w:r>
+      <w:proofErr w:type="spellEnd"/>
+      <w:r>
+        <w:rPr>
+          <w:rFonts w:ascii="Times New Roman" w:eastAsia="mplus1mn-regular" w:hAnsi="Times New Roman" w:cs="Times New Roman"/>
+          <w:sz w:val="20"/>
+          <w:szCs w:val="20"/>
+          <w:lang w:val="en-US"/>
+        </w:rPr>
+        <w:t xml:space="preserve"> (+|-</w:t>
+      </w:r>
+      <w:proofErr w:type="gramStart"/>
+      <w:r>
+        <w:rPr>
+          <w:rFonts w:ascii="Times New Roman" w:eastAsia="mplus1mn-regular" w:hAnsi="Times New Roman" w:cs="Times New Roman"/>
+          <w:sz w:val="20"/>
+          <w:szCs w:val="20"/>
+          <w:lang w:val="en-US"/>
+        </w:rPr>
+        <w:t>)x</w:t>
+      </w:r>
+      <w:proofErr w:type="gramEnd"/>
+      <w:r>
+        <w:rPr>
+          <w:rFonts w:ascii="Times New Roman" w:eastAsia="mplus1mn-regular" w:hAnsi="Times New Roman" w:cs="Times New Roman"/>
+          <w:sz w:val="20"/>
+          <w:szCs w:val="20"/>
+          <w:lang w:val="en-US"/>
+        </w:rPr>
+        <w:t xml:space="preserve"> override the executable bit of the listed files</w:t>
+      </w:r>
+    </w:p>
+    <w:p>
+      <w:pPr>
+        <w:spacing w:after="0" w:line="240" w:lineRule="auto"/>
+        <w:rPr>
+          <w:rFonts w:cs="Times New Roman"/>
+          <w:sz w:val="20"/>
+          <w:szCs w:val="20"/>
+          <w:lang w:val="en-US"/>
+        </w:rPr>
+      </w:pPr>
+    </w:p>
+    <w:p>
+      <w:pPr>
+        <w:spacing w:after="0" w:line="240" w:lineRule="auto"/>
+        <w:rPr>
+          <w:rFonts w:ascii="Times New Roman" w:eastAsia="mplus1mn-regular" w:hAnsi="Times New Roman" w:cs="Times New Roman"/>
+          <w:sz w:val="20"/>
+          <w:szCs w:val="20"/>
+          <w:lang w:val="en-US"/>
+        </w:rPr>
+      </w:pPr>
+      <w:r>
+        <w:rPr>
+          <w:rFonts w:ascii="Times New Roman" w:eastAsia="mplus1mn-regular" w:hAnsi="Times New Roman" w:cs="Times New Roman"/>
+          <w:sz w:val="20"/>
+          <w:szCs w:val="20"/>
+        </w:rPr>
+        <w:t>Псевдонимы</w:t>
+      </w:r>
+      <w:r>
+        <w:rPr>
+          <w:rFonts w:ascii="Times New Roman" w:eastAsia="mplus1mn-regular" w:hAnsi="Times New Roman" w:cs="Times New Roman"/>
+          <w:sz w:val="20"/>
+          <w:szCs w:val="20"/>
+          <w:lang w:val="en-US"/>
+        </w:rPr>
+        <w:t>:</w:t>
+      </w:r>
+    </w:p>
+    <w:p>
+      <w:pPr>
+        <w:autoSpaceDE w:val="0"/>
+        <w:autoSpaceDN w:val="0"/>
+        <w:adjustRightInd w:val="0"/>
+        <w:spacing w:after="0" w:line="240" w:lineRule="auto"/>
+        <w:rPr>
+          <w:rFonts w:ascii="Times New Roman" w:eastAsia="mplus1mn-regular" w:hAnsi="Times New Roman" w:cs="Times New Roman"/>
+          <w:sz w:val="20"/>
+          <w:szCs w:val="20"/>
+          <w:lang w:val="en-US"/>
+        </w:rPr>
+      </w:pPr>
+      <w:r>
+        <w:rPr>
+          <w:rFonts w:ascii="Times New Roman" w:eastAsia="mplus1mn-regular" w:hAnsi="Times New Roman" w:cs="Times New Roman"/>
+          <w:sz w:val="20"/>
+          <w:szCs w:val="20"/>
+          <w:lang w:val="en-US"/>
+        </w:rPr>
         <w:t xml:space="preserve">$ </w:t>
       </w:r>
       <w:proofErr w:type="spellStart"/>
@@ -3956,6 +4485,136 @@
           <w:szCs w:val="20"/>
           <w:lang w:val="en-US"/>
         </w:rPr>
+        <w:t xml:space="preserve"> --global alias.co checkout</w:t>
+      </w:r>
+    </w:p>
+    <w:p>
+      <w:pPr>
+        <w:autoSpaceDE w:val="0"/>
+        <w:autoSpaceDN w:val="0"/>
+        <w:adjustRightInd w:val="0"/>
+        <w:spacing w:after="0" w:line="240" w:lineRule="auto"/>
+        <w:rPr>
+          <w:rFonts w:ascii="Times New Roman" w:eastAsia="mplus1mn-regular" w:hAnsi="Times New Roman" w:cs="Times New Roman"/>
+          <w:sz w:val="20"/>
+          <w:szCs w:val="20"/>
+          <w:lang w:val="en-US"/>
+        </w:rPr>
+      </w:pPr>
+      <w:r>
+        <w:rPr>
+          <w:rFonts w:ascii="Times New Roman" w:eastAsia="mplus1mn-regular" w:hAnsi="Times New Roman" w:cs="Times New Roman"/>
+          <w:sz w:val="20"/>
+          <w:szCs w:val="20"/>
+          <w:lang w:val="en-US"/>
+        </w:rPr>
+        <w:t xml:space="preserve">$ </w:t>
+      </w:r>
+      <w:proofErr w:type="spellStart"/>
+      <w:proofErr w:type="gramStart"/>
+      <w:r>
+        <w:rPr>
+          <w:rFonts w:ascii="Times New Roman" w:eastAsia="mplus1mn-regular" w:hAnsi="Times New Roman" w:cs="Times New Roman"/>
+          <w:sz w:val="20"/>
+          <w:szCs w:val="20"/>
+          <w:lang w:val="en-US"/>
+        </w:rPr>
+        <w:t>git</w:t>
+      </w:r>
+      <w:proofErr w:type="spellEnd"/>
+      <w:proofErr w:type="gramEnd"/>
+      <w:r>
+        <w:rPr>
+          <w:rFonts w:ascii="Times New Roman" w:eastAsia="mplus1mn-regular" w:hAnsi="Times New Roman" w:cs="Times New Roman"/>
+          <w:sz w:val="20"/>
+          <w:szCs w:val="20"/>
+          <w:lang w:val="en-US"/>
+        </w:rPr>
+        <w:t xml:space="preserve"> </w:t>
+      </w:r>
+      <w:proofErr w:type="spellStart"/>
+      <w:r>
+        <w:rPr>
+          <w:rFonts w:ascii="Times New Roman" w:eastAsia="mplus1mn-regular" w:hAnsi="Times New Roman" w:cs="Times New Roman"/>
+          <w:sz w:val="20"/>
+          <w:szCs w:val="20"/>
+          <w:lang w:val="en-US"/>
+        </w:rPr>
+        <w:t>config</w:t>
+      </w:r>
+      <w:proofErr w:type="spellEnd"/>
+      <w:r>
+        <w:rPr>
+          <w:rFonts w:ascii="Times New Roman" w:eastAsia="mplus1mn-regular" w:hAnsi="Times New Roman" w:cs="Times New Roman"/>
+          <w:sz w:val="20"/>
+          <w:szCs w:val="20"/>
+          <w:lang w:val="en-US"/>
+        </w:rPr>
+        <w:t xml:space="preserve"> --global alias.br branch</w:t>
+      </w:r>
+    </w:p>
+    <w:p>
+      <w:pPr>
+        <w:autoSpaceDE w:val="0"/>
+        <w:autoSpaceDN w:val="0"/>
+        <w:adjustRightInd w:val="0"/>
+        <w:spacing w:after="0" w:line="240" w:lineRule="auto"/>
+        <w:rPr>
+          <w:rFonts w:ascii="Times New Roman" w:eastAsia="mplus1mn-regular" w:hAnsi="Times New Roman" w:cs="Times New Roman"/>
+          <w:sz w:val="20"/>
+          <w:szCs w:val="20"/>
+          <w:lang w:val="en-US"/>
+        </w:rPr>
+      </w:pPr>
+      <w:r>
+        <w:rPr>
+          <w:rFonts w:ascii="Times New Roman" w:eastAsia="mplus1mn-regular" w:hAnsi="Times New Roman" w:cs="Times New Roman"/>
+          <w:sz w:val="20"/>
+          <w:szCs w:val="20"/>
+          <w:lang w:val="en-US"/>
+        </w:rPr>
+        <w:t xml:space="preserve">$ </w:t>
+      </w:r>
+      <w:proofErr w:type="spellStart"/>
+      <w:proofErr w:type="gramStart"/>
+      <w:r>
+        <w:rPr>
+          <w:rFonts w:ascii="Times New Roman" w:eastAsia="mplus1mn-regular" w:hAnsi="Times New Roman" w:cs="Times New Roman"/>
+          <w:sz w:val="20"/>
+          <w:szCs w:val="20"/>
+          <w:lang w:val="en-US"/>
+        </w:rPr>
+        <w:t>git</w:t>
+      </w:r>
+      <w:proofErr w:type="spellEnd"/>
+      <w:proofErr w:type="gramEnd"/>
+      <w:r>
+        <w:rPr>
+          <w:rFonts w:ascii="Times New Roman" w:eastAsia="mplus1mn-regular" w:hAnsi="Times New Roman" w:cs="Times New Roman"/>
+          <w:sz w:val="20"/>
+          <w:szCs w:val="20"/>
+          <w:lang w:val="en-US"/>
+        </w:rPr>
+        <w:t xml:space="preserve"> </w:t>
+      </w:r>
+      <w:proofErr w:type="spellStart"/>
+      <w:r>
+        <w:rPr>
+          <w:rFonts w:ascii="Times New Roman" w:eastAsia="mplus1mn-regular" w:hAnsi="Times New Roman" w:cs="Times New Roman"/>
+          <w:sz w:val="20"/>
+          <w:szCs w:val="20"/>
+          <w:lang w:val="en-US"/>
+        </w:rPr>
+        <w:t>config</w:t>
+      </w:r>
+      <w:proofErr w:type="spellEnd"/>
+      <w:r>
+        <w:rPr>
+          <w:rFonts w:ascii="Times New Roman" w:eastAsia="mplus1mn-regular" w:hAnsi="Times New Roman" w:cs="Times New Roman"/>
+          <w:sz w:val="20"/>
+          <w:szCs w:val="20"/>
+          <w:lang w:val="en-US"/>
+        </w:rPr>
         <w:t xml:space="preserve"> --global alias.ci commit</w:t>
       </w:r>
     </w:p>
@@ -4375,8 +5034,1056 @@
           <w:rFonts w:ascii="Times New Roman" w:hAnsi="Times New Roman" w:cs="Times New Roman"/>
           <w:sz w:val="20"/>
           <w:szCs w:val="20"/>
-        </w:rPr>
-      </w:pPr>
+          <w:lang w:val="en-US"/>
+        </w:rPr>
+      </w:pPr>
+    </w:p>
+    <w:p>
+      <w:pPr>
+        <w:autoSpaceDE w:val="0"/>
+        <w:autoSpaceDN w:val="0"/>
+        <w:adjustRightInd w:val="0"/>
+        <w:spacing w:after="0" w:line="240" w:lineRule="auto"/>
+        <w:rPr>
+          <w:rFonts w:ascii="Times New Roman" w:eastAsia="NotoSerif" w:hAnsi="Times New Roman" w:cs="Times New Roman"/>
+          <w:sz w:val="20"/>
+          <w:szCs w:val="20"/>
+        </w:rPr>
+      </w:pPr>
+      <w:proofErr w:type="spellStart"/>
+      <w:proofErr w:type="gramStart"/>
+      <w:r>
+        <w:rPr>
+          <w:rFonts w:ascii="Times New Roman" w:eastAsia="NotoSerif" w:hAnsi="Times New Roman" w:cs="Times New Roman"/>
+          <w:sz w:val="20"/>
+          <w:szCs w:val="20"/>
+        </w:rPr>
+        <w:t>C</w:t>
+      </w:r>
+      <w:proofErr w:type="gramEnd"/>
+      <w:r>
+        <w:rPr>
+          <w:rFonts w:ascii="Times New Roman" w:eastAsia="NotoSerif" w:hAnsi="Times New Roman" w:cs="Times New Roman"/>
+          <w:sz w:val="20"/>
+          <w:szCs w:val="20"/>
+        </w:rPr>
+        <w:t>ледить</w:t>
+      </w:r>
+      <w:proofErr w:type="spellEnd"/>
+      <w:r>
+        <w:rPr>
+          <w:rFonts w:ascii="Times New Roman" w:eastAsia="NotoSerif" w:hAnsi="Times New Roman" w:cs="Times New Roman"/>
+          <w:sz w:val="20"/>
+          <w:szCs w:val="20"/>
+        </w:rPr>
+        <w:t xml:space="preserve"> за ветками на других серверах или отключить слежение за веткой</w:t>
+      </w:r>
+      <w:r>
+        <w:rPr>
+          <w:rFonts w:ascii="Times New Roman" w:eastAsia="NotoSerif" w:hAnsi="Times New Roman" w:cs="Times New Roman"/>
+          <w:sz w:val="20"/>
+          <w:szCs w:val="20"/>
+        </w:rPr>
+        <w:t xml:space="preserve"> </w:t>
+      </w:r>
+      <w:proofErr w:type="spellStart"/>
+      <w:r>
+        <w:rPr>
+          <w:rFonts w:ascii="Times New Roman" w:eastAsia="mplus1mn-regular" w:hAnsi="Times New Roman" w:cs="Times New Roman"/>
+          <w:sz w:val="20"/>
+          <w:szCs w:val="20"/>
+        </w:rPr>
+        <w:t>maste</w:t>
+      </w:r>
+      <w:proofErr w:type="spellEnd"/>
+      <w:r>
+        <w:rPr>
+          <w:rFonts w:ascii="Times New Roman" w:eastAsia="mplus1mn-regular" w:hAnsi="Times New Roman" w:cs="Times New Roman"/>
+          <w:sz w:val="20"/>
+          <w:szCs w:val="20"/>
+          <w:lang w:val="en-US"/>
+        </w:rPr>
+        <w:t>r</w:t>
+      </w:r>
+      <w:r>
+        <w:rPr>
+          <w:rFonts w:ascii="Times New Roman" w:eastAsia="mplus1mn-regular" w:hAnsi="Times New Roman" w:cs="Times New Roman"/>
+          <w:sz w:val="20"/>
+          <w:szCs w:val="20"/>
+        </w:rPr>
+        <w:t>:</w:t>
+      </w:r>
+      <w:r>
+        <w:rPr>
+          <w:rFonts w:ascii="Times New Roman" w:eastAsia="NotoSerif" w:hAnsi="Times New Roman" w:cs="Times New Roman"/>
+          <w:sz w:val="20"/>
+          <w:szCs w:val="20"/>
+        </w:rPr>
+        <w:t xml:space="preserve"> </w:t>
+      </w:r>
+      <w:proofErr w:type="spellStart"/>
+      <w:r>
+        <w:rPr>
+          <w:rFonts w:ascii="Times New Roman" w:eastAsia="mplus1mn-regular" w:hAnsi="Times New Roman" w:cs="Times New Roman"/>
+          <w:sz w:val="20"/>
+          <w:szCs w:val="20"/>
+          <w:lang w:val="en-US"/>
+        </w:rPr>
+        <w:t>git</w:t>
+      </w:r>
+      <w:proofErr w:type="spellEnd"/>
+      <w:r>
+        <w:rPr>
+          <w:rFonts w:ascii="Times New Roman" w:eastAsia="mplus1mn-regular" w:hAnsi="Times New Roman" w:cs="Times New Roman"/>
+          <w:sz w:val="20"/>
+          <w:szCs w:val="20"/>
+        </w:rPr>
+        <w:t xml:space="preserve"> </w:t>
+      </w:r>
+      <w:r>
+        <w:rPr>
+          <w:rFonts w:ascii="Times New Roman" w:eastAsia="mplus1mn-regular" w:hAnsi="Times New Roman" w:cs="Times New Roman"/>
+          <w:sz w:val="20"/>
+          <w:szCs w:val="20"/>
+          <w:lang w:val="en-US"/>
+        </w:rPr>
+        <w:t>checkout</w:t>
+      </w:r>
+      <w:r>
+        <w:rPr>
+          <w:rFonts w:ascii="Times New Roman" w:eastAsia="mplus1mn-regular" w:hAnsi="Times New Roman" w:cs="Times New Roman"/>
+          <w:sz w:val="20"/>
+          <w:szCs w:val="20"/>
+        </w:rPr>
+        <w:t xml:space="preserve"> -</w:t>
+      </w:r>
+      <w:r>
+        <w:rPr>
+          <w:rFonts w:ascii="Times New Roman" w:eastAsia="mplus1mn-regular" w:hAnsi="Times New Roman" w:cs="Times New Roman"/>
+          <w:sz w:val="20"/>
+          <w:szCs w:val="20"/>
+          <w:lang w:val="en-US"/>
+        </w:rPr>
+        <w:t>b</w:t>
+      </w:r>
+      <w:r>
+        <w:rPr>
+          <w:rFonts w:ascii="Times New Roman" w:eastAsia="mplus1mn-regular" w:hAnsi="Times New Roman" w:cs="Times New Roman"/>
+          <w:sz w:val="20"/>
+          <w:szCs w:val="20"/>
+        </w:rPr>
+        <w:t xml:space="preserve"> &lt;</w:t>
+      </w:r>
+      <w:r>
+        <w:rPr>
+          <w:rFonts w:ascii="Times New Roman" w:eastAsia="mplus1mn-regular" w:hAnsi="Times New Roman" w:cs="Times New Roman"/>
+          <w:sz w:val="20"/>
+          <w:szCs w:val="20"/>
+          <w:lang w:val="en-US"/>
+        </w:rPr>
+        <w:t>branch</w:t>
+      </w:r>
+      <w:r>
+        <w:rPr>
+          <w:rFonts w:ascii="Times New Roman" w:eastAsia="mplus1mn-regular" w:hAnsi="Times New Roman" w:cs="Times New Roman"/>
+          <w:sz w:val="20"/>
+          <w:szCs w:val="20"/>
+        </w:rPr>
+        <w:t>&gt; &lt;</w:t>
+      </w:r>
+      <w:r>
+        <w:rPr>
+          <w:rFonts w:ascii="Times New Roman" w:eastAsia="mplus1mn-regular" w:hAnsi="Times New Roman" w:cs="Times New Roman"/>
+          <w:sz w:val="20"/>
+          <w:szCs w:val="20"/>
+          <w:lang w:val="en-US"/>
+        </w:rPr>
+        <w:t>remote</w:t>
+      </w:r>
+      <w:r>
+        <w:rPr>
+          <w:rFonts w:ascii="Times New Roman" w:eastAsia="mplus1mn-regular" w:hAnsi="Times New Roman" w:cs="Times New Roman"/>
+          <w:sz w:val="20"/>
+          <w:szCs w:val="20"/>
+        </w:rPr>
+        <w:t>&gt;/&lt;</w:t>
+      </w:r>
+      <w:r>
+        <w:rPr>
+          <w:rFonts w:ascii="Times New Roman" w:eastAsia="mplus1mn-regular" w:hAnsi="Times New Roman" w:cs="Times New Roman"/>
+          <w:sz w:val="20"/>
+          <w:szCs w:val="20"/>
+          <w:lang w:val="en-US"/>
+        </w:rPr>
+        <w:t>branch</w:t>
+      </w:r>
+      <w:r>
+        <w:rPr>
+          <w:rFonts w:ascii="Times New Roman" w:eastAsia="mplus1mn-regular" w:hAnsi="Times New Roman" w:cs="Times New Roman"/>
+          <w:sz w:val="20"/>
+          <w:szCs w:val="20"/>
+        </w:rPr>
+        <w:t>&gt;</w:t>
+      </w:r>
+      <w:r>
+        <w:rPr>
+          <w:rFonts w:ascii="Times New Roman" w:eastAsia="NotoSerif" w:hAnsi="Times New Roman" w:cs="Times New Roman"/>
+          <w:sz w:val="20"/>
+          <w:szCs w:val="20"/>
+        </w:rPr>
+        <w:t>. Это часто используемая команда,</w:t>
+      </w:r>
+      <w:r>
+        <w:rPr>
+          <w:rFonts w:ascii="Times New Roman" w:eastAsia="NotoSerif" w:hAnsi="Times New Roman" w:cs="Times New Roman"/>
+          <w:sz w:val="20"/>
+          <w:szCs w:val="20"/>
+        </w:rPr>
+        <w:t xml:space="preserve"> </w:t>
+      </w:r>
+      <w:r>
+        <w:rPr>
+          <w:rFonts w:ascii="Times New Roman" w:eastAsia="NotoSerif" w:hAnsi="Times New Roman" w:cs="Times New Roman"/>
+          <w:sz w:val="20"/>
+          <w:szCs w:val="20"/>
+        </w:rPr>
+        <w:t xml:space="preserve">поэтому </w:t>
+      </w:r>
+      <w:proofErr w:type="spellStart"/>
+      <w:r>
+        <w:rPr>
+          <w:rFonts w:ascii="Times New Roman" w:eastAsia="NotoSerif" w:hAnsi="Times New Roman" w:cs="Times New Roman"/>
+          <w:sz w:val="20"/>
+          <w:szCs w:val="20"/>
+        </w:rPr>
+        <w:t>Git</w:t>
+      </w:r>
+      <w:proofErr w:type="spellEnd"/>
+      <w:r>
+        <w:rPr>
+          <w:rFonts w:ascii="Times New Roman" w:eastAsia="NotoSerif" w:hAnsi="Times New Roman" w:cs="Times New Roman"/>
+          <w:sz w:val="20"/>
+          <w:szCs w:val="20"/>
+        </w:rPr>
+        <w:t xml:space="preserve"> предоставляет сокращённую </w:t>
+      </w:r>
+      <w:proofErr w:type="spellStart"/>
+      <w:r>
+        <w:rPr>
+          <w:rFonts w:ascii="Times New Roman" w:eastAsia="NotoSerif" w:hAnsi="Times New Roman" w:cs="Times New Roman"/>
+          <w:sz w:val="20"/>
+          <w:szCs w:val="20"/>
+        </w:rPr>
+        <w:t>форму</w:t>
+      </w:r>
+      <w:proofErr w:type="spellEnd"/>
+      <w:r>
+        <w:rPr>
+          <w:rFonts w:ascii="Times New Roman" w:eastAsia="NotoSerif" w:hAnsi="Times New Roman" w:cs="Times New Roman"/>
+          <w:sz w:val="20"/>
+          <w:szCs w:val="20"/>
+        </w:rPr>
+        <w:t xml:space="preserve"> </w:t>
+      </w:r>
+      <w:proofErr w:type="spellStart"/>
+      <w:r>
+        <w:rPr>
+          <w:rFonts w:ascii="Times New Roman" w:eastAsia="NotoSerif" w:hAnsi="Times New Roman" w:cs="Times New Roman"/>
+          <w:sz w:val="20"/>
+          <w:szCs w:val="20"/>
+        </w:rPr>
+        <w:t>записи</w:t>
+      </w:r>
+      <w:proofErr w:type="spellEnd"/>
+      <w:r>
+        <w:rPr>
+          <w:rFonts w:ascii="Times New Roman" w:eastAsia="NotoSerif" w:hAnsi="Times New Roman" w:cs="Times New Roman"/>
+          <w:sz w:val="20"/>
+          <w:szCs w:val="20"/>
+        </w:rPr>
+        <w:t xml:space="preserve"> в виде флага </w:t>
+      </w:r>
+      <w:r>
+        <w:rPr>
+          <w:rFonts w:ascii="Times New Roman" w:eastAsia="mplus1mn-regular" w:hAnsi="Times New Roman" w:cs="Times New Roman"/>
+          <w:sz w:val="20"/>
+          <w:szCs w:val="20"/>
+        </w:rPr>
+        <w:t>--</w:t>
+      </w:r>
+      <w:proofErr w:type="spellStart"/>
+      <w:r>
+        <w:rPr>
+          <w:rFonts w:ascii="Times New Roman" w:eastAsia="mplus1mn-regular" w:hAnsi="Times New Roman" w:cs="Times New Roman"/>
+          <w:sz w:val="20"/>
+          <w:szCs w:val="20"/>
+        </w:rPr>
+        <w:t>track</w:t>
+      </w:r>
+      <w:proofErr w:type="spellEnd"/>
+    </w:p>
+    <w:p>
+      <w:pPr>
+        <w:autoSpaceDE w:val="0"/>
+        <w:autoSpaceDN w:val="0"/>
+        <w:adjustRightInd w:val="0"/>
+        <w:spacing w:after="0" w:line="240" w:lineRule="auto"/>
+        <w:rPr>
+          <w:rFonts w:ascii="Times New Roman" w:eastAsia="NotoSerif" w:hAnsi="Times New Roman" w:cs="Times New Roman"/>
+          <w:sz w:val="20"/>
+          <w:szCs w:val="20"/>
+        </w:rPr>
+      </w:pPr>
+    </w:p>
+    <w:p>
+      <w:pPr>
+        <w:autoSpaceDE w:val="0"/>
+        <w:autoSpaceDN w:val="0"/>
+        <w:adjustRightInd w:val="0"/>
+        <w:spacing w:after="0" w:line="240" w:lineRule="auto"/>
+        <w:rPr>
+          <w:rFonts w:ascii="Times New Roman" w:eastAsia="NotoSerif" w:hAnsi="Times New Roman" w:cs="Times New Roman"/>
+          <w:sz w:val="20"/>
+          <w:szCs w:val="20"/>
+          <w:lang w:val="en-US"/>
+        </w:rPr>
+      </w:pPr>
+      <w:r>
+        <w:rPr>
+          <w:rFonts w:ascii="Times New Roman" w:eastAsia="NotoSerif" w:hAnsi="Times New Roman" w:cs="Times New Roman"/>
+          <w:sz w:val="20"/>
+          <w:szCs w:val="20"/>
+        </w:rPr>
+        <w:t>П</w:t>
+      </w:r>
+      <w:proofErr w:type="spellStart"/>
+      <w:r>
+        <w:rPr>
+          <w:rFonts w:ascii="Times New Roman" w:eastAsia="NotoSerif" w:hAnsi="Times New Roman" w:cs="Times New Roman"/>
+          <w:sz w:val="20"/>
+          <w:szCs w:val="20"/>
+        </w:rPr>
+        <w:t>еребазирование</w:t>
+      </w:r>
+      <w:proofErr w:type="spellEnd"/>
+      <w:r>
+        <w:rPr>
+          <w:rFonts w:ascii="Times New Roman" w:eastAsia="NotoSerif" w:hAnsi="Times New Roman" w:cs="Times New Roman"/>
+          <w:sz w:val="20"/>
+          <w:szCs w:val="20"/>
+        </w:rPr>
+        <w:t xml:space="preserve"> </w:t>
+      </w:r>
+      <w:proofErr w:type="spellStart"/>
+      <w:r>
+        <w:rPr>
+          <w:rFonts w:ascii="Times New Roman" w:eastAsia="NotoSerif" w:hAnsi="Times New Roman" w:cs="Times New Roman"/>
+          <w:sz w:val="20"/>
+          <w:szCs w:val="20"/>
+        </w:rPr>
+        <w:t>ветки</w:t>
+      </w:r>
+      <w:proofErr w:type="spellEnd"/>
+      <w:r>
+        <w:rPr>
+          <w:rFonts w:ascii="Times New Roman" w:eastAsia="NotoSerif" w:hAnsi="Times New Roman" w:cs="Times New Roman"/>
+          <w:sz w:val="20"/>
+          <w:szCs w:val="20"/>
+        </w:rPr>
+        <w:t xml:space="preserve"> </w:t>
+      </w:r>
+      <w:proofErr w:type="spellStart"/>
+      <w:r>
+        <w:rPr>
+          <w:rFonts w:ascii="Times New Roman" w:eastAsia="mplus1mn-regular" w:hAnsi="Times New Roman" w:cs="Times New Roman"/>
+          <w:sz w:val="20"/>
+          <w:szCs w:val="20"/>
+        </w:rPr>
+        <w:t>server</w:t>
+      </w:r>
+      <w:proofErr w:type="spellEnd"/>
+      <w:r>
+        <w:rPr>
+          <w:rFonts w:ascii="Times New Roman" w:eastAsia="mplus1mn-regular" w:hAnsi="Times New Roman" w:cs="Times New Roman"/>
+          <w:sz w:val="20"/>
+          <w:szCs w:val="20"/>
+        </w:rPr>
+        <w:t xml:space="preserve"> </w:t>
+      </w:r>
+      <w:proofErr w:type="spellStart"/>
+      <w:r>
+        <w:rPr>
+          <w:rFonts w:ascii="Times New Roman" w:eastAsia="NotoSerif" w:hAnsi="Times New Roman" w:cs="Times New Roman"/>
+          <w:sz w:val="20"/>
+          <w:szCs w:val="20"/>
+        </w:rPr>
+        <w:t>относительно</w:t>
+      </w:r>
+      <w:proofErr w:type="spellEnd"/>
+      <w:r>
+        <w:rPr>
+          <w:rFonts w:ascii="Times New Roman" w:eastAsia="NotoSerif" w:hAnsi="Times New Roman" w:cs="Times New Roman"/>
+          <w:sz w:val="20"/>
+          <w:szCs w:val="20"/>
+        </w:rPr>
+        <w:t xml:space="preserve"> ветки </w:t>
+      </w:r>
+      <w:proofErr w:type="spellStart"/>
+      <w:r>
+        <w:rPr>
+          <w:rFonts w:ascii="Times New Roman" w:eastAsia="mplus1mn-regular" w:hAnsi="Times New Roman" w:cs="Times New Roman"/>
+          <w:sz w:val="20"/>
+          <w:szCs w:val="20"/>
+        </w:rPr>
+        <w:t>master</w:t>
+      </w:r>
+      <w:proofErr w:type="spellEnd"/>
+      <w:r>
+        <w:rPr>
+          <w:rFonts w:ascii="Times New Roman" w:eastAsia="mplus1mn-regular" w:hAnsi="Times New Roman" w:cs="Times New Roman"/>
+          <w:sz w:val="20"/>
+          <w:szCs w:val="20"/>
+        </w:rPr>
+        <w:t xml:space="preserve"> </w:t>
+      </w:r>
+      <w:r>
+        <w:rPr>
+          <w:rFonts w:ascii="Times New Roman" w:eastAsia="NotoSerif" w:hAnsi="Times New Roman" w:cs="Times New Roman"/>
+          <w:sz w:val="20"/>
+          <w:szCs w:val="20"/>
+        </w:rPr>
+        <w:t>без предварительного</w:t>
+      </w:r>
+      <w:r>
+        <w:rPr>
+          <w:rFonts w:ascii="Times New Roman" w:eastAsia="NotoSerif" w:hAnsi="Times New Roman" w:cs="Times New Roman"/>
+          <w:sz w:val="20"/>
+          <w:szCs w:val="20"/>
+        </w:rPr>
+        <w:t xml:space="preserve"> </w:t>
+      </w:r>
+      <w:r>
+        <w:rPr>
+          <w:rFonts w:ascii="Times New Roman" w:eastAsia="NotoSerif" w:hAnsi="Times New Roman" w:cs="Times New Roman"/>
+          <w:sz w:val="20"/>
+          <w:szCs w:val="20"/>
+        </w:rPr>
+        <w:t xml:space="preserve">переключения на неё при </w:t>
+      </w:r>
+      <w:r>
+        <w:rPr>
+          <w:rFonts w:ascii="Times New Roman" w:eastAsia="NotoSerif" w:hAnsi="Times New Roman" w:cs="Times New Roman"/>
+          <w:sz w:val="20"/>
+          <w:szCs w:val="20"/>
+        </w:rPr>
+        <w:t>п</w:t>
+      </w:r>
+      <w:r>
+        <w:rPr>
+          <w:rFonts w:ascii="Times New Roman" w:eastAsia="NotoSerif" w:hAnsi="Times New Roman" w:cs="Times New Roman"/>
+          <w:sz w:val="20"/>
+          <w:szCs w:val="20"/>
+        </w:rPr>
+        <w:t xml:space="preserve">омощи команды </w:t>
+      </w:r>
+      <w:proofErr w:type="spellStart"/>
+      <w:r>
+        <w:rPr>
+          <w:rFonts w:ascii="Times New Roman" w:eastAsia="mplus1mn-regular" w:hAnsi="Times New Roman" w:cs="Times New Roman"/>
+          <w:sz w:val="20"/>
+          <w:szCs w:val="20"/>
+        </w:rPr>
+        <w:t>git</w:t>
+      </w:r>
+      <w:proofErr w:type="spellEnd"/>
+      <w:r>
+        <w:rPr>
+          <w:rFonts w:ascii="Times New Roman" w:eastAsia="mplus1mn-regular" w:hAnsi="Times New Roman" w:cs="Times New Roman"/>
+          <w:sz w:val="20"/>
+          <w:szCs w:val="20"/>
+        </w:rPr>
+        <w:t xml:space="preserve"> </w:t>
+      </w:r>
+      <w:proofErr w:type="spellStart"/>
+      <w:r>
+        <w:rPr>
+          <w:rFonts w:ascii="Times New Roman" w:eastAsia="mplus1mn-regular" w:hAnsi="Times New Roman" w:cs="Times New Roman"/>
+          <w:sz w:val="20"/>
+          <w:szCs w:val="20"/>
+        </w:rPr>
+        <w:t>rebase</w:t>
+      </w:r>
+      <w:proofErr w:type="spellEnd"/>
+      <w:r>
+        <w:rPr>
+          <w:rFonts w:ascii="Times New Roman" w:eastAsia="mplus1mn-regular" w:hAnsi="Times New Roman" w:cs="Times New Roman"/>
+          <w:sz w:val="20"/>
+          <w:szCs w:val="20"/>
+        </w:rPr>
+        <w:t xml:space="preserve"> &lt;</w:t>
+      </w:r>
+      <w:proofErr w:type="spellStart"/>
+      <w:r>
+        <w:rPr>
+          <w:rFonts w:ascii="Times New Roman" w:eastAsia="mplus1mn-regular" w:hAnsi="Times New Roman" w:cs="Times New Roman"/>
+          <w:sz w:val="20"/>
+          <w:szCs w:val="20"/>
+        </w:rPr>
+        <w:t>basebranch</w:t>
+      </w:r>
+      <w:proofErr w:type="spellEnd"/>
+      <w:r>
+        <w:rPr>
+          <w:rFonts w:ascii="Times New Roman" w:eastAsia="mplus1mn-regular" w:hAnsi="Times New Roman" w:cs="Times New Roman"/>
+          <w:sz w:val="20"/>
+          <w:szCs w:val="20"/>
+        </w:rPr>
+        <w:t>&gt; &lt;</w:t>
+      </w:r>
+      <w:proofErr w:type="spellStart"/>
+      <w:r>
+        <w:rPr>
+          <w:rFonts w:ascii="Times New Roman" w:eastAsia="mplus1mn-regular" w:hAnsi="Times New Roman" w:cs="Times New Roman"/>
+          <w:sz w:val="20"/>
+          <w:szCs w:val="20"/>
+        </w:rPr>
+        <w:t>topicbranch</w:t>
+      </w:r>
+      <w:proofErr w:type="spellEnd"/>
+      <w:r>
+        <w:rPr>
+          <w:rFonts w:ascii="Times New Roman" w:eastAsia="mplus1mn-regular" w:hAnsi="Times New Roman" w:cs="Times New Roman"/>
+          <w:sz w:val="20"/>
+          <w:szCs w:val="20"/>
+        </w:rPr>
+        <w:t>&gt;</w:t>
+      </w:r>
+      <w:r>
+        <w:rPr>
+          <w:rFonts w:ascii="Times New Roman" w:eastAsia="NotoSerif" w:hAnsi="Times New Roman" w:cs="Times New Roman"/>
+          <w:sz w:val="20"/>
+          <w:szCs w:val="20"/>
+        </w:rPr>
+        <w:t>, которая</w:t>
+      </w:r>
+      <w:r>
+        <w:rPr>
+          <w:rFonts w:ascii="Times New Roman" w:eastAsia="NotoSerif" w:hAnsi="Times New Roman" w:cs="Times New Roman"/>
+          <w:sz w:val="20"/>
+          <w:szCs w:val="20"/>
+        </w:rPr>
+        <w:t xml:space="preserve"> </w:t>
+      </w:r>
+      <w:r>
+        <w:rPr>
+          <w:rFonts w:ascii="Times New Roman" w:eastAsia="NotoSerif" w:hAnsi="Times New Roman" w:cs="Times New Roman"/>
+          <w:sz w:val="20"/>
+          <w:szCs w:val="20"/>
+        </w:rPr>
+        <w:t xml:space="preserve">извлечёт тематическую ветку (в </w:t>
+      </w:r>
+      <w:proofErr w:type="spellStart"/>
+      <w:r>
+        <w:rPr>
+          <w:rFonts w:ascii="Times New Roman" w:eastAsia="NotoSerif" w:hAnsi="Times New Roman" w:cs="Times New Roman"/>
+          <w:sz w:val="20"/>
+          <w:szCs w:val="20"/>
+        </w:rPr>
+        <w:t>данном</w:t>
+      </w:r>
+      <w:proofErr w:type="spellEnd"/>
+      <w:r>
+        <w:rPr>
+          <w:rFonts w:ascii="Times New Roman" w:eastAsia="NotoSerif" w:hAnsi="Times New Roman" w:cs="Times New Roman"/>
+          <w:sz w:val="20"/>
+          <w:szCs w:val="20"/>
+        </w:rPr>
+        <w:t xml:space="preserve"> </w:t>
+      </w:r>
+      <w:proofErr w:type="spellStart"/>
+      <w:r>
+        <w:rPr>
+          <w:rFonts w:ascii="Times New Roman" w:eastAsia="NotoSerif" w:hAnsi="Times New Roman" w:cs="Times New Roman"/>
+          <w:sz w:val="20"/>
+          <w:szCs w:val="20"/>
+        </w:rPr>
+        <w:t>случае</w:t>
+      </w:r>
+      <w:proofErr w:type="spellEnd"/>
+      <w:r>
+        <w:rPr>
+          <w:rFonts w:ascii="Times New Roman" w:eastAsia="NotoSerif" w:hAnsi="Times New Roman" w:cs="Times New Roman"/>
+          <w:sz w:val="20"/>
+          <w:szCs w:val="20"/>
+        </w:rPr>
+        <w:t xml:space="preserve"> </w:t>
+      </w:r>
+      <w:proofErr w:type="spellStart"/>
+      <w:r>
+        <w:rPr>
+          <w:rFonts w:ascii="Times New Roman" w:eastAsia="mplus1mn-regular" w:hAnsi="Times New Roman" w:cs="Times New Roman"/>
+          <w:sz w:val="20"/>
+          <w:szCs w:val="20"/>
+        </w:rPr>
+        <w:t>server</w:t>
+      </w:r>
+      <w:proofErr w:type="spellEnd"/>
+      <w:r>
+        <w:rPr>
+          <w:rFonts w:ascii="Times New Roman" w:eastAsia="NotoSerif" w:hAnsi="Times New Roman" w:cs="Times New Roman"/>
+          <w:sz w:val="20"/>
+          <w:szCs w:val="20"/>
+        </w:rPr>
+        <w:t xml:space="preserve">) и </w:t>
+      </w:r>
+      <w:proofErr w:type="spellStart"/>
+      <w:r>
+        <w:rPr>
+          <w:rFonts w:ascii="Times New Roman" w:eastAsia="NotoSerif" w:hAnsi="Times New Roman" w:cs="Times New Roman"/>
+          <w:sz w:val="20"/>
+          <w:szCs w:val="20"/>
+        </w:rPr>
+        <w:t>применит</w:t>
+      </w:r>
+      <w:proofErr w:type="spellEnd"/>
+      <w:r>
+        <w:rPr>
+          <w:rFonts w:ascii="Times New Roman" w:eastAsia="NotoSerif" w:hAnsi="Times New Roman" w:cs="Times New Roman"/>
+          <w:sz w:val="20"/>
+          <w:szCs w:val="20"/>
+        </w:rPr>
+        <w:t xml:space="preserve"> изменения в ней к</w:t>
+      </w:r>
+      <w:r>
+        <w:rPr>
+          <w:rFonts w:ascii="Times New Roman" w:eastAsia="NotoSerif" w:hAnsi="Times New Roman" w:cs="Times New Roman"/>
+          <w:sz w:val="20"/>
+          <w:szCs w:val="20"/>
+        </w:rPr>
+        <w:t xml:space="preserve"> </w:t>
+      </w:r>
+      <w:r>
+        <w:rPr>
+          <w:rFonts w:ascii="Times New Roman" w:eastAsia="NotoSerif" w:hAnsi="Times New Roman" w:cs="Times New Roman"/>
+          <w:sz w:val="20"/>
+          <w:szCs w:val="20"/>
+        </w:rPr>
+        <w:t>базовой ветке (</w:t>
+      </w:r>
+      <w:proofErr w:type="spellStart"/>
+      <w:r>
+        <w:rPr>
+          <w:rFonts w:ascii="Times New Roman" w:eastAsia="mplus1mn-regular" w:hAnsi="Times New Roman" w:cs="Times New Roman"/>
+          <w:sz w:val="20"/>
+          <w:szCs w:val="20"/>
+        </w:rPr>
+        <w:t>master</w:t>
+      </w:r>
+      <w:proofErr w:type="spellEnd"/>
+      <w:r>
+        <w:rPr>
+          <w:rFonts w:ascii="Times New Roman" w:eastAsia="NotoSerif" w:hAnsi="Times New Roman" w:cs="Times New Roman"/>
+          <w:sz w:val="20"/>
+          <w:szCs w:val="20"/>
+        </w:rPr>
+        <w:t>)</w:t>
+      </w:r>
+    </w:p>
+    <w:p>
+      <w:pPr>
+        <w:autoSpaceDE w:val="0"/>
+        <w:autoSpaceDN w:val="0"/>
+        <w:adjustRightInd w:val="0"/>
+        <w:spacing w:after="0" w:line="240" w:lineRule="auto"/>
+        <w:rPr>
+          <w:rFonts w:ascii="Times New Roman" w:eastAsia="NotoSerif" w:hAnsi="Times New Roman" w:cs="Times New Roman"/>
+          <w:sz w:val="20"/>
+          <w:szCs w:val="20"/>
+          <w:lang w:val="en-US"/>
+        </w:rPr>
+      </w:pPr>
+    </w:p>
+    <w:p>
+      <w:pPr>
+        <w:autoSpaceDE w:val="0"/>
+        <w:autoSpaceDN w:val="0"/>
+        <w:adjustRightInd w:val="0"/>
+        <w:spacing w:after="0" w:line="240" w:lineRule="auto"/>
+        <w:rPr>
+          <w:rFonts w:ascii="Times New Roman" w:eastAsia="mplus1mn-regular" w:hAnsi="Times New Roman" w:cs="Times New Roman"/>
+          <w:sz w:val="20"/>
+          <w:szCs w:val="20"/>
+          <w:lang w:val="en-US"/>
+        </w:rPr>
+      </w:pPr>
+      <w:r>
+        <w:rPr>
+          <w:rFonts w:ascii="Times New Roman" w:eastAsia="mplus1mn-regular" w:hAnsi="Times New Roman" w:cs="Times New Roman"/>
+          <w:sz w:val="20"/>
+          <w:szCs w:val="20"/>
+          <w:lang w:val="en-US"/>
+        </w:rPr>
+        <w:t xml:space="preserve">$ </w:t>
+      </w:r>
+      <w:proofErr w:type="gramStart"/>
+      <w:r>
+        <w:rPr>
+          <w:rFonts w:ascii="Times New Roman" w:eastAsia="mplus1mn-regular" w:hAnsi="Times New Roman" w:cs="Times New Roman"/>
+          <w:sz w:val="20"/>
+          <w:szCs w:val="20"/>
+          <w:lang w:val="en-US"/>
+        </w:rPr>
+        <w:t>cd</w:t>
+      </w:r>
+      <w:proofErr w:type="gramEnd"/>
+      <w:r>
+        <w:rPr>
+          <w:rFonts w:ascii="Times New Roman" w:eastAsia="mplus1mn-regular" w:hAnsi="Times New Roman" w:cs="Times New Roman"/>
+          <w:sz w:val="20"/>
+          <w:szCs w:val="20"/>
+          <w:lang w:val="en-US"/>
+        </w:rPr>
+        <w:t xml:space="preserve"> </w:t>
+      </w:r>
+      <w:proofErr w:type="spellStart"/>
+      <w:r>
+        <w:rPr>
+          <w:rFonts w:ascii="Times New Roman" w:eastAsia="mplus1mn-regular" w:hAnsi="Times New Roman" w:cs="Times New Roman"/>
+          <w:sz w:val="20"/>
+          <w:szCs w:val="20"/>
+          <w:lang w:val="en-US"/>
+        </w:rPr>
+        <w:t>myproject</w:t>
+      </w:r>
+      <w:proofErr w:type="spellEnd"/>
+    </w:p>
+    <w:p>
+      <w:pPr>
+        <w:autoSpaceDE w:val="0"/>
+        <w:autoSpaceDN w:val="0"/>
+        <w:adjustRightInd w:val="0"/>
+        <w:spacing w:after="0" w:line="240" w:lineRule="auto"/>
+        <w:rPr>
+          <w:rFonts w:ascii="Times New Roman" w:eastAsia="mplus1mn-regular" w:hAnsi="Times New Roman" w:cs="Times New Roman"/>
+          <w:sz w:val="20"/>
+          <w:szCs w:val="20"/>
+          <w:lang w:val="en-US"/>
+        </w:rPr>
+      </w:pPr>
+      <w:r>
+        <w:rPr>
+          <w:rFonts w:ascii="Times New Roman" w:eastAsia="mplus1mn-regular" w:hAnsi="Times New Roman" w:cs="Times New Roman"/>
+          <w:sz w:val="20"/>
+          <w:szCs w:val="20"/>
+          <w:lang w:val="en-US"/>
+        </w:rPr>
+        <w:t xml:space="preserve">$ </w:t>
+      </w:r>
+      <w:proofErr w:type="spellStart"/>
+      <w:proofErr w:type="gramStart"/>
+      <w:r>
+        <w:rPr>
+          <w:rFonts w:ascii="Times New Roman" w:eastAsia="mplus1mn-regular" w:hAnsi="Times New Roman" w:cs="Times New Roman"/>
+          <w:sz w:val="20"/>
+          <w:szCs w:val="20"/>
+          <w:lang w:val="en-US"/>
+        </w:rPr>
+        <w:t>git</w:t>
+      </w:r>
+      <w:proofErr w:type="spellEnd"/>
+      <w:proofErr w:type="gramEnd"/>
+      <w:r>
+        <w:rPr>
+          <w:rFonts w:ascii="Times New Roman" w:eastAsia="mplus1mn-regular" w:hAnsi="Times New Roman" w:cs="Times New Roman"/>
+          <w:sz w:val="20"/>
+          <w:szCs w:val="20"/>
+          <w:lang w:val="en-US"/>
+        </w:rPr>
+        <w:t xml:space="preserve"> </w:t>
+      </w:r>
+      <w:proofErr w:type="spellStart"/>
+      <w:r>
+        <w:rPr>
+          <w:rFonts w:ascii="Times New Roman" w:eastAsia="mplus1mn-regular" w:hAnsi="Times New Roman" w:cs="Times New Roman"/>
+          <w:sz w:val="20"/>
+          <w:szCs w:val="20"/>
+          <w:lang w:val="en-US"/>
+        </w:rPr>
+        <w:t>init</w:t>
+      </w:r>
+      <w:proofErr w:type="spellEnd"/>
+    </w:p>
+    <w:p>
+      <w:pPr>
+        <w:autoSpaceDE w:val="0"/>
+        <w:autoSpaceDN w:val="0"/>
+        <w:adjustRightInd w:val="0"/>
+        <w:spacing w:after="0" w:line="240" w:lineRule="auto"/>
+        <w:rPr>
+          <w:rFonts w:ascii="Times New Roman" w:eastAsia="mplus1mn-regular" w:hAnsi="Times New Roman" w:cs="Times New Roman"/>
+          <w:sz w:val="20"/>
+          <w:szCs w:val="20"/>
+          <w:lang w:val="en-US"/>
+        </w:rPr>
+      </w:pPr>
+      <w:r>
+        <w:rPr>
+          <w:rFonts w:ascii="Times New Roman" w:eastAsia="mplus1mn-regular" w:hAnsi="Times New Roman" w:cs="Times New Roman"/>
+          <w:sz w:val="20"/>
+          <w:szCs w:val="20"/>
+          <w:lang w:val="en-US"/>
+        </w:rPr>
+        <w:t xml:space="preserve">$ </w:t>
+      </w:r>
+      <w:proofErr w:type="spellStart"/>
+      <w:proofErr w:type="gramStart"/>
+      <w:r>
+        <w:rPr>
+          <w:rFonts w:ascii="Times New Roman" w:eastAsia="mplus1mn-regular" w:hAnsi="Times New Roman" w:cs="Times New Roman"/>
+          <w:sz w:val="20"/>
+          <w:szCs w:val="20"/>
+          <w:lang w:val="en-US"/>
+        </w:rPr>
+        <w:t>git</w:t>
+      </w:r>
+      <w:proofErr w:type="spellEnd"/>
+      <w:proofErr w:type="gramEnd"/>
+      <w:r>
+        <w:rPr>
+          <w:rFonts w:ascii="Times New Roman" w:eastAsia="mplus1mn-regular" w:hAnsi="Times New Roman" w:cs="Times New Roman"/>
+          <w:sz w:val="20"/>
+          <w:szCs w:val="20"/>
+          <w:lang w:val="en-US"/>
+        </w:rPr>
+        <w:t xml:space="preserve"> add .</w:t>
+      </w:r>
+    </w:p>
+    <w:p>
+      <w:pPr>
+        <w:autoSpaceDE w:val="0"/>
+        <w:autoSpaceDN w:val="0"/>
+        <w:adjustRightInd w:val="0"/>
+        <w:spacing w:after="0" w:line="240" w:lineRule="auto"/>
+        <w:rPr>
+          <w:rFonts w:ascii="Times New Roman" w:eastAsia="mplus1mn-regular" w:hAnsi="Times New Roman" w:cs="Times New Roman"/>
+          <w:sz w:val="20"/>
+          <w:szCs w:val="20"/>
+          <w:lang w:val="en-US"/>
+        </w:rPr>
+      </w:pPr>
+      <w:r>
+        <w:rPr>
+          <w:rFonts w:ascii="Times New Roman" w:eastAsia="mplus1mn-regular" w:hAnsi="Times New Roman" w:cs="Times New Roman"/>
+          <w:sz w:val="20"/>
+          <w:szCs w:val="20"/>
+          <w:lang w:val="en-US"/>
+        </w:rPr>
+        <w:t xml:space="preserve">$ </w:t>
+      </w:r>
+      <w:proofErr w:type="spellStart"/>
+      <w:proofErr w:type="gramStart"/>
+      <w:r>
+        <w:rPr>
+          <w:rFonts w:ascii="Times New Roman" w:eastAsia="mplus1mn-regular" w:hAnsi="Times New Roman" w:cs="Times New Roman"/>
+          <w:sz w:val="20"/>
+          <w:szCs w:val="20"/>
+          <w:lang w:val="en-US"/>
+        </w:rPr>
+        <w:t>git</w:t>
+      </w:r>
+      <w:proofErr w:type="spellEnd"/>
+      <w:proofErr w:type="gramEnd"/>
+      <w:r>
+        <w:rPr>
+          <w:rFonts w:ascii="Times New Roman" w:eastAsia="mplus1mn-regular" w:hAnsi="Times New Roman" w:cs="Times New Roman"/>
+          <w:sz w:val="20"/>
+          <w:szCs w:val="20"/>
+          <w:lang w:val="en-US"/>
+        </w:rPr>
+        <w:t xml:space="preserve"> commit -m 'initial commit'</w:t>
+      </w:r>
+    </w:p>
+    <w:p>
+      <w:pPr>
+        <w:autoSpaceDE w:val="0"/>
+        <w:autoSpaceDN w:val="0"/>
+        <w:adjustRightInd w:val="0"/>
+        <w:spacing w:after="0" w:line="240" w:lineRule="auto"/>
+        <w:rPr>
+          <w:rFonts w:ascii="Times New Roman" w:eastAsia="mplus1mn-regular" w:hAnsi="Times New Roman" w:cs="Times New Roman"/>
+          <w:sz w:val="20"/>
+          <w:szCs w:val="20"/>
+          <w:lang w:val="en-US"/>
+        </w:rPr>
+      </w:pPr>
+      <w:r>
+        <w:rPr>
+          <w:rFonts w:ascii="Times New Roman" w:eastAsia="mplus1mn-regular" w:hAnsi="Times New Roman" w:cs="Times New Roman"/>
+          <w:sz w:val="20"/>
+          <w:szCs w:val="20"/>
+          <w:lang w:val="en-US"/>
+        </w:rPr>
+        <w:t xml:space="preserve">$ </w:t>
+      </w:r>
+      <w:proofErr w:type="spellStart"/>
+      <w:proofErr w:type="gramStart"/>
+      <w:r>
+        <w:rPr>
+          <w:rFonts w:ascii="Times New Roman" w:eastAsia="mplus1mn-regular" w:hAnsi="Times New Roman" w:cs="Times New Roman"/>
+          <w:sz w:val="20"/>
+          <w:szCs w:val="20"/>
+          <w:lang w:val="en-US"/>
+        </w:rPr>
+        <w:t>git</w:t>
+      </w:r>
+      <w:proofErr w:type="spellEnd"/>
+      <w:proofErr w:type="gramEnd"/>
+      <w:r>
+        <w:rPr>
+          <w:rFonts w:ascii="Times New Roman" w:eastAsia="mplus1mn-regular" w:hAnsi="Times New Roman" w:cs="Times New Roman"/>
+          <w:sz w:val="20"/>
+          <w:szCs w:val="20"/>
+          <w:lang w:val="en-US"/>
+        </w:rPr>
+        <w:t xml:space="preserve"> remote add origin </w:t>
+      </w:r>
+      <w:proofErr w:type="spellStart"/>
+      <w:r>
+        <w:rPr>
+          <w:rFonts w:ascii="Times New Roman" w:eastAsia="mplus1mn-regular" w:hAnsi="Times New Roman" w:cs="Times New Roman"/>
+          <w:sz w:val="20"/>
+          <w:szCs w:val="20"/>
+          <w:lang w:val="en-US"/>
+        </w:rPr>
+        <w:t>git@gitserver</w:t>
+      </w:r>
+      <w:proofErr w:type="spellEnd"/>
+      <w:r>
+        <w:rPr>
+          <w:rFonts w:ascii="Times New Roman" w:eastAsia="mplus1mn-regular" w:hAnsi="Times New Roman" w:cs="Times New Roman"/>
+          <w:sz w:val="20"/>
+          <w:szCs w:val="20"/>
+          <w:lang w:val="en-US"/>
+        </w:rPr>
+        <w:t>:/opt/</w:t>
+      </w:r>
+      <w:proofErr w:type="spellStart"/>
+      <w:r>
+        <w:rPr>
+          <w:rFonts w:ascii="Times New Roman" w:eastAsia="mplus1mn-regular" w:hAnsi="Times New Roman" w:cs="Times New Roman"/>
+          <w:sz w:val="20"/>
+          <w:szCs w:val="20"/>
+          <w:lang w:val="en-US"/>
+        </w:rPr>
+        <w:t>git</w:t>
+      </w:r>
+      <w:proofErr w:type="spellEnd"/>
+      <w:r>
+        <w:rPr>
+          <w:rFonts w:ascii="Times New Roman" w:eastAsia="mplus1mn-regular" w:hAnsi="Times New Roman" w:cs="Times New Roman"/>
+          <w:sz w:val="20"/>
+          <w:szCs w:val="20"/>
+          <w:lang w:val="en-US"/>
+        </w:rPr>
+        <w:t>/</w:t>
+      </w:r>
+      <w:proofErr w:type="spellStart"/>
+      <w:r>
+        <w:rPr>
+          <w:rFonts w:ascii="Times New Roman" w:eastAsia="mplus1mn-regular" w:hAnsi="Times New Roman" w:cs="Times New Roman"/>
+          <w:sz w:val="20"/>
+          <w:szCs w:val="20"/>
+          <w:lang w:val="en-US"/>
+        </w:rPr>
+        <w:t>project.git</w:t>
+      </w:r>
+      <w:proofErr w:type="spellEnd"/>
+    </w:p>
+    <w:p>
+      <w:pPr>
+        <w:autoSpaceDE w:val="0"/>
+        <w:autoSpaceDN w:val="0"/>
+        <w:adjustRightInd w:val="0"/>
+        <w:spacing w:after="0" w:line="240" w:lineRule="auto"/>
+        <w:rPr>
+          <w:rFonts w:ascii="Times New Roman" w:hAnsi="Times New Roman" w:cs="Times New Roman"/>
+          <w:sz w:val="20"/>
+          <w:szCs w:val="20"/>
+          <w:lang w:val="en-US"/>
+        </w:rPr>
+      </w:pPr>
+      <w:r>
+        <w:rPr>
+          <w:rFonts w:ascii="Times New Roman" w:eastAsia="mplus1mn-regular" w:hAnsi="Times New Roman" w:cs="Times New Roman"/>
+          <w:sz w:val="20"/>
+          <w:szCs w:val="20"/>
+        </w:rPr>
+        <w:t xml:space="preserve">$ </w:t>
+      </w:r>
+      <w:proofErr w:type="spellStart"/>
+      <w:r>
+        <w:rPr>
+          <w:rFonts w:ascii="Times New Roman" w:eastAsia="mplus1mn-regular" w:hAnsi="Times New Roman" w:cs="Times New Roman"/>
+          <w:sz w:val="20"/>
+          <w:szCs w:val="20"/>
+        </w:rPr>
+        <w:t>git</w:t>
+      </w:r>
+      <w:proofErr w:type="spellEnd"/>
+      <w:r>
+        <w:rPr>
+          <w:rFonts w:ascii="Times New Roman" w:eastAsia="mplus1mn-regular" w:hAnsi="Times New Roman" w:cs="Times New Roman"/>
+          <w:sz w:val="20"/>
+          <w:szCs w:val="20"/>
+        </w:rPr>
+        <w:t xml:space="preserve"> </w:t>
+      </w:r>
+      <w:proofErr w:type="spellStart"/>
+      <w:r>
+        <w:rPr>
+          <w:rFonts w:ascii="Times New Roman" w:eastAsia="mplus1mn-regular" w:hAnsi="Times New Roman" w:cs="Times New Roman"/>
+          <w:sz w:val="20"/>
+          <w:szCs w:val="20"/>
+        </w:rPr>
+        <w:t>push</w:t>
+      </w:r>
+      <w:proofErr w:type="spellEnd"/>
+      <w:r>
+        <w:rPr>
+          <w:rFonts w:ascii="Times New Roman" w:eastAsia="mplus1mn-regular" w:hAnsi="Times New Roman" w:cs="Times New Roman"/>
+          <w:sz w:val="20"/>
+          <w:szCs w:val="20"/>
+        </w:rPr>
+        <w:t xml:space="preserve"> </w:t>
+      </w:r>
+      <w:proofErr w:type="spellStart"/>
+      <w:r>
+        <w:rPr>
+          <w:rFonts w:ascii="Times New Roman" w:eastAsia="mplus1mn-regular" w:hAnsi="Times New Roman" w:cs="Times New Roman"/>
+          <w:sz w:val="20"/>
+          <w:szCs w:val="20"/>
+        </w:rPr>
+        <w:t>origin</w:t>
+      </w:r>
+      <w:proofErr w:type="spellEnd"/>
+      <w:r>
+        <w:rPr>
+          <w:rFonts w:ascii="Times New Roman" w:eastAsia="mplus1mn-regular" w:hAnsi="Times New Roman" w:cs="Times New Roman"/>
+          <w:sz w:val="20"/>
+          <w:szCs w:val="20"/>
+        </w:rPr>
+        <w:t xml:space="preserve"> </w:t>
+      </w:r>
+      <w:proofErr w:type="spellStart"/>
+      <w:r>
+        <w:rPr>
+          <w:rFonts w:ascii="Times New Roman" w:eastAsia="mplus1mn-regular" w:hAnsi="Times New Roman" w:cs="Times New Roman"/>
+          <w:sz w:val="20"/>
+          <w:szCs w:val="20"/>
+        </w:rPr>
+        <w:t>master</w:t>
+      </w:r>
+      <w:proofErr w:type="spellEnd"/>
     </w:p>
     <w:sectPr>
       <w:pgSz w:w="12240" w:h="15840"/>

</xml_diff>